<commit_message>
Updated to hravord standard
</commit_message>
<xml_diff>
--- a/Litriture Review/Paper/Translucent Materials - Take 002.docx
+++ b/Litriture Review/Paper/Translucent Materials - Take 002.docx
@@ -1,6 +1,6 @@
 
 <file path=word/document.xml><?xml version="1.0" encoding="utf-8"?>
-<w:document xmlns:wpc="http://schemas.microsoft.com/office/word/2010/wordprocessingCanvas" xmlns:mc="http://schemas.openxmlformats.org/markup-compatibility/2006" xmlns:o="urn:schemas-microsoft-com:office:office" xmlns:r="http://schemas.openxmlformats.org/officeDocument/2006/relationships" xmlns:m="http://schemas.openxmlformats.org/officeDocument/2006/math" xmlns:v="urn:schemas-microsoft-com:vml" xmlns:wp14="http://schemas.microsoft.com/office/word/2010/wordprocessingDrawing" xmlns:wp="http://schemas.openxmlformats.org/drawingml/2006/wordprocessingDrawing" xmlns:w10="urn:schemas-microsoft-com:office:word" xmlns:w="http://schemas.openxmlformats.org/wordprocessingml/2006/main" xmlns:w14="http://schemas.microsoft.com/office/word/2010/wordml" xmlns:w15="http://schemas.microsoft.com/office/word/2012/wordml" xmlns:wpg="http://schemas.microsoft.com/office/word/2010/wordprocessingGroup" xmlns:wpi="http://schemas.microsoft.com/office/word/2010/wordprocessingInk" xmlns:wne="http://schemas.microsoft.com/office/word/2006/wordml" xmlns:wps="http://schemas.microsoft.com/office/word/2010/wordprocessingShape" mc:Ignorable="w14 w15 wp14">
+<w:document xmlns:wpc="http://schemas.microsoft.com/office/word/2010/wordprocessingCanvas" xmlns:mc="http://schemas.openxmlformats.org/markup-compatibility/2006" xmlns:o="urn:schemas-microsoft-com:office:office" xmlns:r="http://schemas.openxmlformats.org/officeDocument/2006/relationships" xmlns:m="http://schemas.openxmlformats.org/officeDocument/2006/math" xmlns:v="urn:schemas-microsoft-com:vml" xmlns:wp14="http://schemas.microsoft.com/office/word/2010/wordprocessingDrawing" xmlns:wp="http://schemas.openxmlformats.org/drawingml/2006/wordprocessingDrawing" xmlns:w10="urn:schemas-microsoft-com:office:word" xmlns:w="http://schemas.openxmlformats.org/wordprocessingml/2006/main" xmlns:w14="http://schemas.microsoft.com/office/word/2010/wordml" xmlns:wpg="http://schemas.microsoft.com/office/word/2010/wordprocessingGroup" xmlns:wpi="http://schemas.microsoft.com/office/word/2010/wordprocessingInk" xmlns:wne="http://schemas.microsoft.com/office/word/2006/wordml" xmlns:wps="http://schemas.microsoft.com/office/word/2010/wordprocessingShape" mc:Ignorable="w14 wp14">
   <w:body>
     <w:p>
       <w:pPr>
@@ -144,7 +144,7 @@
     <w:p>
       <w:pPr>
         <w:sectPr>
-          <w:footerReference w:type="default" r:id="rId8"/>
+          <w:footerReference w:type="default" r:id="rId9"/>
           <w:pgSz w:w="11906" w:h="16838"/>
           <w:pgMar w:top="1440" w:right="1440" w:bottom="1440" w:left="1440" w:header="708" w:footer="708" w:gutter="0"/>
           <w:cols w:space="708"/>
@@ -218,7 +218,16 @@
         <w:t>Nicodemus</w:t>
       </w:r>
       <w:r>
-        <w:t xml:space="preserve"> [9] in 1977</w:t>
+        <w:t xml:space="preserve"> </w:t>
+      </w:r>
+      <w:r>
+        <w:t>(</w:t>
+      </w:r>
+      <w:r>
+        <w:t>1977</w:t>
+      </w:r>
+      <w:r>
+        <w:t>)</w:t>
       </w:r>
       <w:r>
         <w:t>,</w:t>
@@ -244,6 +253,9 @@
         <w:t>Henrik Wann Jensen</w:t>
       </w:r>
       <w:r>
+        <w:t xml:space="preserve"> (2001)</w:t>
+      </w:r>
+      <w:r>
         <w:t xml:space="preserve">, </w:t>
       </w:r>
       <w:r>
@@ -259,13 +271,7 @@
         <w:t>A Practical Model for Subsurface Light Transport</w:t>
       </w:r>
       <w:r>
-        <w:t xml:space="preserve"> [</w:t>
-      </w:r>
-      <w:r>
-        <w:t>1</w:t>
-      </w:r>
-      <w:r>
-        <w:t>] proposed that subsurface scattering in translucent materials should take into account both single</w:t>
+        <w:t xml:space="preserve"> proposed that subsurface scattering in translucent materials should take into account both single</w:t>
       </w:r>
       <w:r>
         <w:t xml:space="preserve"> </w:t>
@@ -280,14 +286,14 @@
         <w:t>)</w:t>
       </w:r>
       <w:r>
-        <w:t>, rather than the traditional BRDF.</w:t>
-      </w:r>
-      <w:r>
-        <w:t xml:space="preserve"> </w:t>
+        <w:t xml:space="preserve">, rather than the </w:t>
       </w:r>
       <w:r>
         <w:lastRenderedPageBreak/>
-        <w:t>However, although more accurate</w:t>
+        <w:t>traditional BRDF.</w:t>
+      </w:r>
+      <w:r>
+        <w:t xml:space="preserve"> However, although more accurate</w:t>
       </w:r>
       <w:r>
         <w:t>,</w:t>
@@ -301,7 +307,13 @@
         <w:ind w:left="360"/>
       </w:pPr>
       <w:r>
-        <w:t xml:space="preserve">Jensen and Buhler then presented a faster approach to subsurface scattering in their paper </w:t>
+        <w:t>Jensen and Buhler</w:t>
+      </w:r>
+      <w:r>
+        <w:t xml:space="preserve"> (2002)</w:t>
+      </w:r>
+      <w:r>
+        <w:t xml:space="preserve"> then presented a faster approach to subsurface scattering in their paper </w:t>
       </w:r>
       <w:r>
         <w:rPr>
@@ -392,15 +404,6 @@
           <w:i/>
         </w:rPr>
         <w:t>aterials</w:t>
-      </w:r>
-      <w:r>
-        <w:rPr>
-          <w:i/>
-        </w:rPr>
-        <w:t xml:space="preserve"> </w:t>
-      </w:r>
-      <w:r>
-        <w:t>[2] in 2002</w:t>
       </w:r>
       <w:r>
         <w:t xml:space="preserve">. Their approach </w:t>
@@ -473,13 +476,19 @@
         <w:t>Interactive Rendering of Translucent Objects</w:t>
       </w:r>
       <w:r>
-        <w:rPr>
-          <w:i/>
-        </w:rPr>
         <w:t xml:space="preserve"> </w:t>
       </w:r>
       <w:r>
-        <w:t xml:space="preserve">[4] in 2002 </w:t>
+        <w:t>(</w:t>
+      </w:r>
+      <w:r>
+        <w:t>2002</w:t>
+      </w:r>
+      <w:r>
+        <w:t>)</w:t>
+      </w:r>
+      <w:r>
+        <w:t xml:space="preserve"> </w:t>
       </w:r>
       <w:r>
         <w:t xml:space="preserve">produced results of </w:t>
@@ -504,64 +513,6 @@
       </w:r>
       <w:r>
         <w:t>, which in real-time terms is far from the desired frame rate.</w:t>
-      </w:r>
-    </w:p>
-    <w:p>
-      <w:pPr>
-        <w:ind w:left="360"/>
-      </w:pPr>
-      <w:r>
-        <w:t>Advancing more on Jensen’s work with bidirectional subsurface scattering Craig Donner extended upon the previous theory on diffusion approximation</w:t>
-      </w:r>
-      <w:r>
-        <w:t xml:space="preserve"> in his </w:t>
-      </w:r>
-      <w:r>
-        <w:t>Ph.D.</w:t>
-      </w:r>
-      <w:r>
-        <w:t xml:space="preserve"> thesis </w:t>
-      </w:r>
-      <w:r>
-        <w:rPr>
-          <w:i/>
-        </w:rPr>
-        <w:t>Towards Realistic Image Synthesis of Scattering Materials</w:t>
-      </w:r>
-      <w:r>
-        <w:t xml:space="preserve"> [5]</w:t>
-      </w:r>
-      <w:r>
-        <w:t xml:space="preserve"> in 2006</w:t>
-      </w:r>
-      <w:r>
-        <w:t>.</w:t>
-      </w:r>
-      <w:r>
-        <w:t xml:space="preserve"> This theory used a number of multi</w:t>
-      </w:r>
-      <w:r>
-        <w:t>-</w:t>
-      </w:r>
-      <w:r>
-        <w:t>pole sources rather than a dipole source to calculate reflectance and transmittance.</w:t>
-      </w:r>
-      <w:r>
-        <w:t xml:space="preserve"> </w:t>
-      </w:r>
-    </w:p>
-    <w:p>
-      <w:pPr>
-        <w:pStyle w:val="Heading2"/>
-        <w:rPr>
-          <w:color w:val="C00000"/>
-        </w:rPr>
-      </w:pPr>
-      <w:r>
-        <w:rPr>
-          <w:color w:val="C00000"/>
-        </w:rPr>
-        <w:t>Bidirectional Reflection Distribution Function</w:t>
       </w:r>
     </w:p>
     <w:p>
@@ -576,13 +527,13 @@
         <mc:AlternateContent>
           <mc:Choice Requires="wps">
             <w:drawing>
-              <wp:anchor distT="0" distB="0" distL="114300" distR="114300" simplePos="0" relativeHeight="251667456" behindDoc="0" locked="0" layoutInCell="1" allowOverlap="1" wp14:anchorId="30349E61" wp14:editId="6DACBD16">
+              <wp:anchor distT="0" distB="0" distL="114300" distR="114300" simplePos="0" relativeHeight="251667456" behindDoc="0" locked="0" layoutInCell="1" allowOverlap="1" wp14:anchorId="2779BEF5" wp14:editId="049F89A9">
                 <wp:simplePos x="0" y="0"/>
                 <wp:positionH relativeFrom="column">
-                  <wp:posOffset>3225165</wp:posOffset>
+                  <wp:posOffset>3261360</wp:posOffset>
                 </wp:positionH>
                 <wp:positionV relativeFrom="paragraph">
-                  <wp:posOffset>717550</wp:posOffset>
+                  <wp:posOffset>2073275</wp:posOffset>
                 </wp:positionV>
                 <wp:extent cx="2636520" cy="635"/>
                 <wp:effectExtent l="0" t="0" r="0" b="0"/>
@@ -651,11 +602,11 @@
           </mc:Choice>
           <mc:Fallback>
             <w:pict>
-              <v:shapetype w14:anchorId="30349E61" id="_x0000_t202" coordsize="21600,21600" o:spt="202" path="m,l,21600r21600,l21600,xe">
+              <v:shapetype id="_x0000_t202" coordsize="21600,21600" o:spt="202" path="m,l,21600r21600,l21600,xe">
                 <v:stroke joinstyle="miter"/>
                 <v:path gradientshapeok="t" o:connecttype="rect"/>
               </v:shapetype>
-              <v:shape id="Text Box 9" o:spid="_x0000_s1026" type="#_x0000_t202" style="position:absolute;left:0;text-align:left;margin-left:253.95pt;margin-top:56.5pt;width:207.6pt;height:.05pt;z-index:251667456;visibility:visible;mso-wrap-style:square;mso-width-percent:0;mso-height-percent:0;mso-wrap-distance-left:9pt;mso-wrap-distance-top:0;mso-wrap-distance-right:9pt;mso-wrap-distance-bottom:0;mso-position-horizontal:absolute;mso-position-horizontal-relative:text;mso-position-vertical:absolute;mso-position-vertical-relative:text;mso-width-percent:0;mso-height-percent:0;mso-width-relative:page;mso-height-relative:page;v-text-anchor:top" o:gfxdata="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" stroked="f">
+              <v:shape id="Text Box 9" o:spid="_x0000_s1026" type="#_x0000_t202" style="position:absolute;left:0;text-align:left;margin-left:256.8pt;margin-top:163.25pt;width:207.6pt;height:.05pt;z-index:251667456;visibility:visible;mso-wrap-style:square;mso-width-percent:0;mso-height-percent:0;mso-wrap-distance-left:9pt;mso-wrap-distance-top:0;mso-wrap-distance-right:9pt;mso-wrap-distance-bottom:0;mso-position-horizontal:absolute;mso-position-horizontal-relative:text;mso-position-vertical:absolute;mso-position-vertical-relative:text;mso-width-percent:0;mso-height-percent:0;mso-width-relative:page;mso-height-relative:page;v-text-anchor:top" o:gfxdata="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" stroked="f">
                 <v:textbox style="mso-fit-shape-to-text:t" inset="0,0,0,0">
                   <w:txbxContent>
                     <w:p>
@@ -690,148 +641,13 @@
           <w:lang w:eastAsia="en-GB"/>
         </w:rPr>
         <w:drawing>
-          <wp:anchor distT="0" distB="0" distL="114300" distR="114300" simplePos="0" relativeHeight="251664384" behindDoc="0" locked="0" layoutInCell="1" allowOverlap="1" wp14:anchorId="16DEEAA2" wp14:editId="00DC033A">
+          <wp:anchor distT="0" distB="0" distL="114300" distR="114300" simplePos="0" relativeHeight="251661312" behindDoc="0" locked="0" layoutInCell="1" allowOverlap="1" wp14:anchorId="4A376D3A" wp14:editId="4B661D2A">
             <wp:simplePos x="0" y="0"/>
             <wp:positionH relativeFrom="margin">
-              <wp:posOffset>-133350</wp:posOffset>
+              <wp:posOffset>3264535</wp:posOffset>
             </wp:positionH>
             <wp:positionV relativeFrom="paragraph">
-              <wp:posOffset>1042035</wp:posOffset>
-            </wp:positionV>
-            <wp:extent cx="2980055" cy="2147570"/>
-            <wp:effectExtent l="57150" t="57150" r="106045" b="119380"/>
-            <wp:wrapSquare wrapText="bothSides"/>
-            <wp:docPr id="10" name="Picture 10"/>
-            <wp:cNvGraphicFramePr>
-              <a:graphicFrameLocks xmlns:a="http://schemas.openxmlformats.org/drawingml/2006/main" noChangeAspect="1"/>
-            </wp:cNvGraphicFramePr>
-            <a:graphic xmlns:a="http://schemas.openxmlformats.org/drawingml/2006/main">
-              <a:graphicData uri="http://schemas.openxmlformats.org/drawingml/2006/picture">
-                <pic:pic xmlns:pic="http://schemas.openxmlformats.org/drawingml/2006/picture">
-                  <pic:nvPicPr>
-                    <pic:cNvPr id="0" name="Picture 3"/>
-                    <pic:cNvPicPr>
-                      <a:picLocks noChangeAspect="1" noChangeArrowheads="1"/>
-                    </pic:cNvPicPr>
-                  </pic:nvPicPr>
-                  <pic:blipFill>
-                    <a:blip r:embed="rId9" cstate="print">
-                      <a:extLst>
-                        <a:ext uri="{28A0092B-C50C-407E-A947-70E740481C1C}">
-                          <a14:useLocalDpi xmlns:a14="http://schemas.microsoft.com/office/drawing/2010/main" val="0"/>
-                        </a:ext>
-                      </a:extLst>
-                    </a:blip>
-                    <a:srcRect/>
-                    <a:stretch>
-                      <a:fillRect/>
-                    </a:stretch>
-                  </pic:blipFill>
-                  <pic:spPr bwMode="auto">
-                    <a:xfrm>
-                      <a:off x="0" y="0"/>
-                      <a:ext cx="2980055" cy="2147570"/>
-                    </a:xfrm>
-                    <a:prstGeom prst="rect">
-                      <a:avLst/>
-                    </a:prstGeom>
-                    <a:ln w="12700" cap="sq">
-                      <a:solidFill>
-                        <a:srgbClr val="000000"/>
-                      </a:solidFill>
-                      <a:prstDash val="solid"/>
-                      <a:miter lim="800000"/>
-                    </a:ln>
-                    <a:effectLst>
-                      <a:outerShdw blurRad="50800" dist="38100" dir="2700000" algn="tl" rotWithShape="0">
-                        <a:srgbClr val="000000">
-                          <a:alpha val="43000"/>
-                        </a:srgbClr>
-                      </a:outerShdw>
-                    </a:effectLst>
-                  </pic:spPr>
-                </pic:pic>
-              </a:graphicData>
-            </a:graphic>
-            <wp14:sizeRelH relativeFrom="page">
-              <wp14:pctWidth>0</wp14:pctWidth>
-            </wp14:sizeRelH>
-            <wp14:sizeRelV relativeFrom="page">
-              <wp14:pctHeight>0</wp14:pctHeight>
-            </wp14:sizeRelV>
-          </wp:anchor>
-        </w:drawing>
-      </w:r>
-      <w:r>
-        <w:t>Four categories can be used to divide surfaces which reflect light without surface scattering; perfect specular, glossy specular, diffuse and retro-reflective surfaces.</w:t>
-      </w:r>
-      <w:r>
-        <w:t xml:space="preserve"> </w:t>
-      </w:r>
-    </w:p>
-    <w:p>
-      <w:pPr>
-        <w:ind w:left="360"/>
-      </w:pPr>
-    </w:p>
-    <w:p>
-      <w:pPr>
-        <w:ind w:left="360"/>
-      </w:pPr>
-      <w:r>
-        <w:lastRenderedPageBreak/>
-        <w:t>The BRDF function describes how light is reflected off a given opaque surface.</w:t>
-      </w:r>
-      <w:r>
-        <w:t xml:space="preserve"> </w:t>
-      </w:r>
-      <w:r>
-        <w:t xml:space="preserve">The function is multi-dimensional, dependent on the material properties of the shaded point and the point of incidence, and the geometry of the scene. </w:t>
-      </w:r>
-    </w:p>
-    <w:p>
-      <w:pPr>
-        <w:pStyle w:val="Heading2"/>
-        <w:rPr>
-          <w:color w:val="C00000"/>
-        </w:rPr>
-      </w:pPr>
-      <w:r>
-        <w:rPr>
-          <w:color w:val="C00000"/>
-        </w:rPr>
-        <w:t xml:space="preserve">Bidirectional subsurface scattering </w:t>
-      </w:r>
-      <w:r>
-        <w:rPr>
-          <w:color w:val="C00000"/>
-        </w:rPr>
-        <w:t xml:space="preserve">reflection </w:t>
-      </w:r>
-      <w:r>
-        <w:rPr>
-          <w:color w:val="C00000"/>
-        </w:rPr>
-        <w:t>distribution function</w:t>
-      </w:r>
-    </w:p>
-    <w:p>
-      <w:pPr>
-        <w:ind w:left="360"/>
-      </w:pPr>
-      <w:r>
-        <w:rPr>
-          <w:noProof/>
-          <w:lang w:eastAsia="en-GB"/>
-        </w:rPr>
-        <w:drawing>
-          <wp:anchor distT="0" distB="0" distL="114300" distR="114300" simplePos="0" relativeHeight="251661312" behindDoc="0" locked="0" layoutInCell="1" allowOverlap="1" wp14:anchorId="1374684B" wp14:editId="73D1BCC4">
-            <wp:simplePos x="0" y="0"/>
-            <wp:positionH relativeFrom="margin">
-              <wp:posOffset>3214320</wp:posOffset>
-            </wp:positionH>
-            <wp:positionV relativeFrom="paragraph">
-              <wp:posOffset>1799946</wp:posOffset>
+              <wp:posOffset>183515</wp:posOffset>
             </wp:positionV>
             <wp:extent cx="2636520" cy="1828800"/>
             <wp:effectExtent l="57150" t="57150" r="106680" b="114300"/>
@@ -898,6 +714,125 @@
         </w:drawing>
       </w:r>
       <w:r>
+        <w:t>Advancing more on Jensen’s work with bidirectional subsurface scattering Craig Donner extended upon the previous theory on diffusion approximation</w:t>
+      </w:r>
+      <w:r>
+        <w:t xml:space="preserve"> in his </w:t>
+      </w:r>
+      <w:r>
+        <w:t>Ph.D.</w:t>
+      </w:r>
+      <w:r>
+        <w:t xml:space="preserve"> thesis </w:t>
+      </w:r>
+      <w:r>
+        <w:rPr>
+          <w:i/>
+        </w:rPr>
+        <w:t>Towards Realistic Image Synthesis of Scattering Materials</w:t>
+      </w:r>
+      <w:r>
+        <w:t xml:space="preserve"> </w:t>
+      </w:r>
+      <w:r>
+        <w:t>(</w:t>
+      </w:r>
+      <w:r>
+        <w:t>2006</w:t>
+      </w:r>
+      <w:r>
+        <w:t>)</w:t>
+      </w:r>
+      <w:r>
+        <w:t>.</w:t>
+      </w:r>
+      <w:r>
+        <w:t xml:space="preserve"> This theory used a number of multi</w:t>
+      </w:r>
+      <w:r>
+        <w:t>-</w:t>
+      </w:r>
+      <w:r>
+        <w:t>pole sources rather than a dipole source to calculate reflectance and transmittance.</w:t>
+      </w:r>
+      <w:r>
+        <w:t xml:space="preserve"> </w:t>
+      </w:r>
+    </w:p>
+    <w:p>
+      <w:pPr>
+        <w:pStyle w:val="Heading2"/>
+        <w:rPr>
+          <w:color w:val="C00000"/>
+        </w:rPr>
+      </w:pPr>
+      <w:r>
+        <w:rPr>
+          <w:color w:val="C00000"/>
+        </w:rPr>
+        <w:t>Bidirectional Reflection Distribution Function</w:t>
+      </w:r>
+    </w:p>
+    <w:p>
+      <w:pPr>
+        <w:ind w:left="360"/>
+      </w:pPr>
+      <w:r>
+        <w:t>Four categories can be used to divide surfaces which reflect light without surface scattering; perfect specular, glossy specular, diffuse and retro-reflective surfaces.</w:t>
+      </w:r>
+      <w:r>
+        <w:t xml:space="preserve"> </w:t>
+      </w:r>
+    </w:p>
+    <w:p>
+      <w:pPr>
+        <w:ind w:left="360"/>
+      </w:pPr>
+      <w:r>
+        <w:t>The BRDF function describes how light is reflected off a given opaque surface.</w:t>
+      </w:r>
+      <w:r>
+        <w:t xml:space="preserve"> </w:t>
+      </w:r>
+      <w:r>
+        <w:t xml:space="preserve">The function is multi-dimensional, dependent on the material properties of the shaded </w:t>
+      </w:r>
+      <w:r>
+        <w:lastRenderedPageBreak/>
+        <w:t xml:space="preserve">point and the point of incidence, and the geometry of the scene. </w:t>
+      </w:r>
+    </w:p>
+    <w:p>
+      <w:pPr>
+        <w:pStyle w:val="Heading2"/>
+        <w:rPr>
+          <w:color w:val="C00000"/>
+        </w:rPr>
+      </w:pPr>
+      <w:r>
+        <w:rPr>
+          <w:color w:val="C00000"/>
+        </w:rPr>
+        <w:t xml:space="preserve">Bidirectional subsurface scattering </w:t>
+      </w:r>
+      <w:r>
+        <w:rPr>
+          <w:color w:val="C00000"/>
+        </w:rPr>
+        <w:t xml:space="preserve">reflection </w:t>
+      </w:r>
+      <w:r>
+        <w:rPr>
+          <w:color w:val="C00000"/>
+        </w:rPr>
+        <w:t>distribution function</w:t>
+      </w:r>
+    </w:p>
+    <w:p>
+      <w:pPr>
+        <w:ind w:left="360"/>
+      </w:pPr>
+      <w:r>
         <w:t>The bidirectional subsurface scattering reflection distribution function (commonly referred to as BSSRDF)</w:t>
       </w:r>
       <w:r>
@@ -980,6 +915,84 @@
       <w:pPr>
         <w:ind w:left="360"/>
       </w:pPr>
+      <w:r>
+        <w:rPr>
+          <w:noProof/>
+          <w:lang w:eastAsia="en-GB"/>
+        </w:rPr>
+        <w:drawing>
+          <wp:anchor distT="0" distB="0" distL="114300" distR="114300" simplePos="0" relativeHeight="251664384" behindDoc="0" locked="0" layoutInCell="1" allowOverlap="1" wp14:anchorId="000F7309" wp14:editId="6BBCC030">
+            <wp:simplePos x="0" y="0"/>
+            <wp:positionH relativeFrom="margin">
+              <wp:posOffset>-133350</wp:posOffset>
+            </wp:positionH>
+            <wp:positionV relativeFrom="paragraph">
+              <wp:posOffset>5400675</wp:posOffset>
+            </wp:positionV>
+            <wp:extent cx="2980055" cy="2147570"/>
+            <wp:effectExtent l="57150" t="57150" r="106045" b="119380"/>
+            <wp:wrapSquare wrapText="bothSides"/>
+            <wp:docPr id="10" name="Picture 10"/>
+            <wp:cNvGraphicFramePr>
+              <a:graphicFrameLocks xmlns:a="http://schemas.openxmlformats.org/drawingml/2006/main" noChangeAspect="1"/>
+            </wp:cNvGraphicFramePr>
+            <a:graphic xmlns:a="http://schemas.openxmlformats.org/drawingml/2006/main">
+              <a:graphicData uri="http://schemas.openxmlformats.org/drawingml/2006/picture">
+                <pic:pic xmlns:pic="http://schemas.openxmlformats.org/drawingml/2006/picture">
+                  <pic:nvPicPr>
+                    <pic:cNvPr id="0" name="Picture 3"/>
+                    <pic:cNvPicPr>
+                      <a:picLocks noChangeAspect="1" noChangeArrowheads="1"/>
+                    </pic:cNvPicPr>
+                  </pic:nvPicPr>
+                  <pic:blipFill>
+                    <a:blip r:embed="rId11" cstate="print">
+                      <a:extLst>
+                        <a:ext uri="{28A0092B-C50C-407E-A947-70E740481C1C}">
+                          <a14:useLocalDpi xmlns:a14="http://schemas.microsoft.com/office/drawing/2010/main" val="0"/>
+                        </a:ext>
+                      </a:extLst>
+                    </a:blip>
+                    <a:srcRect/>
+                    <a:stretch>
+                      <a:fillRect/>
+                    </a:stretch>
+                  </pic:blipFill>
+                  <pic:spPr bwMode="auto">
+                    <a:xfrm>
+                      <a:off x="0" y="0"/>
+                      <a:ext cx="2980055" cy="2147570"/>
+                    </a:xfrm>
+                    <a:prstGeom prst="rect">
+                      <a:avLst/>
+                    </a:prstGeom>
+                    <a:ln w="12700" cap="sq">
+                      <a:solidFill>
+                        <a:srgbClr val="000000"/>
+                      </a:solidFill>
+                      <a:prstDash val="solid"/>
+                      <a:miter lim="800000"/>
+                    </a:ln>
+                    <a:effectLst>
+                      <a:outerShdw blurRad="50800" dist="38100" dir="2700000" algn="tl" rotWithShape="0">
+                        <a:srgbClr val="000000">
+                          <a:alpha val="43000"/>
+                        </a:srgbClr>
+                      </a:outerShdw>
+                    </a:effectLst>
+                  </pic:spPr>
+                </pic:pic>
+              </a:graphicData>
+            </a:graphic>
+            <wp14:sizeRelH relativeFrom="page">
+              <wp14:pctWidth>0</wp14:pctWidth>
+            </wp14:sizeRelH>
+            <wp14:sizeRelV relativeFrom="page">
+              <wp14:pctHeight>0</wp14:pctHeight>
+            </wp14:sizeRelV>
+          </wp:anchor>
+        </w:drawing>
+      </w:r>
       <w:r>
         <w:t>The (analytical) equation that describes BSSRDF is as follows;</w:t>
       </w:r>
@@ -1165,13 +1178,13 @@
         <mc:AlternateContent>
           <mc:Choice Requires="wps">
             <w:drawing>
-              <wp:anchor distT="0" distB="0" distL="114300" distR="114300" simplePos="0" relativeHeight="251666432" behindDoc="0" locked="0" layoutInCell="1" allowOverlap="1" wp14:anchorId="21933C77" wp14:editId="2883747A">
+              <wp:anchor distT="0" distB="0" distL="114300" distR="114300" simplePos="0" relativeHeight="251666432" behindDoc="0" locked="0" layoutInCell="1" allowOverlap="1" wp14:anchorId="04927115" wp14:editId="0108ED14">
                 <wp:simplePos x="0" y="0"/>
                 <wp:positionH relativeFrom="column">
-                  <wp:posOffset>-2975610</wp:posOffset>
+                  <wp:posOffset>-2921000</wp:posOffset>
                 </wp:positionH>
                 <wp:positionV relativeFrom="paragraph">
-                  <wp:posOffset>1160145</wp:posOffset>
+                  <wp:posOffset>1433830</wp:posOffset>
                 </wp:positionV>
                 <wp:extent cx="2428240" cy="433070"/>
                 <wp:effectExtent l="0" t="0" r="0" b="5080"/>
@@ -1223,8 +1236,6 @@
                             <w:r>
                               <w:t xml:space="preserve"> basic reflection types: a) diffus</w:t>
                             </w:r>
-                            <w:bookmarkStart w:id="0" w:name="_GoBack"/>
-                            <w:bookmarkEnd w:id="0"/>
                             <w:r>
                               <w:t>e; b) glossy specular; c) perfectly specular; d) retro-reflection.</w:t>
                             </w:r>
@@ -1248,11 +1259,7 @@
           </mc:Choice>
           <mc:Fallback>
             <w:pict>
-              <v:shapetype w14:anchorId="21933C77" id="_x0000_t202" coordsize="21600,21600" o:spt="202" path="m,l,21600r21600,l21600,xe">
-                <v:stroke joinstyle="miter"/>
-                <v:path gradientshapeok="t" o:connecttype="rect"/>
-              </v:shapetype>
-              <v:shape id="Text Box 11" o:spid="_x0000_s1027" type="#_x0000_t202" style="position:absolute;left:0;text-align:left;margin-left:-234.3pt;margin-top:91.35pt;width:191.2pt;height:34.1pt;z-index:251666432;visibility:visible;mso-wrap-style:square;mso-height-percent:0;mso-wrap-distance-left:9pt;mso-wrap-distance-top:0;mso-wrap-distance-right:9pt;mso-wrap-distance-bottom:0;mso-position-horizontal:absolute;mso-position-horizontal-relative:text;mso-position-vertical:absolute;mso-position-vertical-relative:text;mso-height-percent:0;mso-height-relative:margin;v-text-anchor:top" o:gfxdata="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" stroked="f">
+              <v:shape id="Text Box 11" o:spid="_x0000_s1027" type="#_x0000_t202" style="position:absolute;left:0;text-align:left;margin-left:-230pt;margin-top:112.9pt;width:191.2pt;height:34.1pt;z-index:251666432;visibility:visible;mso-wrap-style:square;mso-height-percent:0;mso-wrap-distance-left:9pt;mso-wrap-distance-top:0;mso-wrap-distance-right:9pt;mso-wrap-distance-bottom:0;mso-position-horizontal:absolute;mso-position-horizontal-relative:text;mso-position-vertical:absolute;mso-position-vertical-relative:text;mso-height-percent:0;mso-height-relative:margin;v-text-anchor:top" o:gfxdata="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" stroked="f">
                 <v:textbox inset="0,0,0,0">
                   <w:txbxContent>
                     <w:p>
@@ -1278,8 +1285,6 @@
                       <w:r>
                         <w:t xml:space="preserve"> basic reflection types: a) diffus</w:t>
                       </w:r>
-                      <w:bookmarkStart w:id="1" w:name="_GoBack"/>
-                      <w:bookmarkEnd w:id="1"/>
                       <w:r>
                         <w:t>e; b) glossy specular; c) perfectly specular; d) retro-reflection.</w:t>
                       </w:r>
@@ -1305,13 +1310,22 @@
         <w:t xml:space="preserve"> </w:t>
       </w:r>
       <w:r>
-        <w:t xml:space="preserve">[3] by Dachsbacher and </w:t>
+        <w:t xml:space="preserve">by Dachsbacher and </w:t>
       </w:r>
       <w:r>
         <w:t>Stamminger</w:t>
       </w:r>
       <w:r>
-        <w:t xml:space="preserve"> in 2003</w:t>
+        <w:t xml:space="preserve"> </w:t>
+      </w:r>
+      <w:r>
+        <w:t>(</w:t>
+      </w:r>
+      <w:r>
+        <w:t>2003</w:t>
+      </w:r>
+      <w:r>
+        <w:t>)</w:t>
       </w:r>
       <w:r>
         <w:t xml:space="preserve"> proposes to extend the use of the binary shadow map lookup to </w:t>
@@ -1332,108 +1346,166 @@
         <w:t xml:space="preserve"> </w:t>
       </w:r>
       <w:r>
-        <w:t xml:space="preserve">A pixel in the translucent shadow map stores the </w:t>
-      </w:r>
+        <w:t>A pixel in the translucent shadow map stores the irradiance entering the object as well as storing the traditional depth (and therefore the 3D space of the sample)</w:t>
+      </w:r>
+      <w:r>
+        <w:t xml:space="preserve"> and the surface normal</w:t>
+      </w:r>
+      <w:r>
+        <w:t xml:space="preserve">, seen in </w:t>
+      </w:r>
+      <w:r>
+        <w:rPr>
+          <w:i/>
+        </w:rPr>
+        <w:t xml:space="preserve">Figure </w:t>
+      </w:r>
+      <w:r>
+        <w:rPr>
+          <w:i/>
+        </w:rPr>
+        <w:t>3</w:t>
+      </w:r>
+      <w:r>
+        <w:t>.</w:t>
+      </w:r>
+    </w:p>
+    <w:p>
+      <w:pPr>
+        <w:ind w:left="360"/>
+      </w:pPr>
       <w:r>
         <w:lastRenderedPageBreak/>
-        <w:t>irradiance entering the object as well as storing the traditional depth (and therefore the 3D space of the sample)</w:t>
-      </w:r>
-      <w:r>
-        <w:t xml:space="preserve"> and the surface </w:t>
-      </w:r>
+        <w:t xml:space="preserve">As with Jensen and Buhler’s solution this process requires multiple render passes. </w:t>
+      </w:r>
+      <w:r>
+        <w:t xml:space="preserve">In the first pass the </w:t>
+      </w:r>
+      <w:r>
+        <w:t xml:space="preserve">translucent </w:t>
+      </w:r>
+      <w:r>
+        <w:t>shadow map data is computed.</w:t>
+      </w:r>
+      <w:r>
+        <w:t xml:space="preserve"> </w:t>
+      </w:r>
+      <w:r>
+        <w:t xml:space="preserve">Two render targets are used; in the first render target the amount of light penetrating the materials </w:t>
+      </w:r>
+      <w:r>
+        <w:t>boundary</w:t>
+      </w:r>
+      <w:r>
+        <w:t xml:space="preserve"> (in the RGB component) is stored.</w:t>
+      </w:r>
+      <w:r>
+        <w:t xml:space="preserve"> The second render target contains the distance from the visible surfaces to the light source (the light space depth-buffer) which parallels with a standard shadow map.</w:t>
+      </w:r>
+      <w:r>
+        <w:t xml:space="preserve"> Along with this the two dimensional projection of the surface normal in </w:t>
+      </w:r>
+      <w:r>
+        <w:t>regards</w:t>
+      </w:r>
+      <w:r>
+        <w:t xml:space="preserve"> to the orthogonal lights direction is stored as colo</w:t>
+      </w:r>
+      <w:r>
+        <w:t>u</w:t>
+      </w:r>
+      <w:r>
+        <w:t>r.</w:t>
+      </w:r>
+      <w:r>
+        <w:t xml:space="preserve"> </w:t>
+      </w:r>
+      <w:r>
+        <w:t>As visible surfaces in the translucent shadow map are facing the light, we can use the stored information to calculate the surface normal.</w:t>
+      </w:r>
+      <w:r>
+        <w:t xml:space="preserve"> </w:t>
+      </w:r>
+    </w:p>
+    <w:p>
+      <w:pPr>
+        <w:ind w:left="360"/>
+      </w:pPr>
+      <w:r>
+        <w:t xml:space="preserve">In the second render pass, the local and global </w:t>
+      </w:r>
+      <w:r>
+        <w:t>responses for all surface points in the camera view are</w:t>
+      </w:r>
+      <w:r>
+        <w:t xml:space="preserve"> evaluated.</w:t>
+      </w:r>
+      <w:r>
+        <w:t xml:space="preserve"> </w:t>
+      </w:r>
+      <w:r>
+        <w:t>Proceeded</w:t>
+      </w:r>
+      <w:r>
+        <w:t xml:space="preserve"> by the point’</w:t>
+      </w:r>
+      <w:r>
+        <w:t>s coordinate</w:t>
+      </w:r>
+      <w:r>
+        <w:t xml:space="preserve"> being transformed into light space to calculate its texture coordinates in the </w:t>
+      </w:r>
+      <w:r>
+        <w:t>previously</w:t>
+      </w:r>
+      <w:r>
+        <w:t xml:space="preserve"> created translucent shadow map</w:t>
+      </w:r>
+      <w:r>
+        <w:t xml:space="preserve"> as well as its distance to the light</w:t>
+      </w:r>
+      <w:r>
+        <w:t>.</w:t>
+      </w:r>
+      <w:r>
+        <w:t xml:space="preserve"> A filter is then applied with different pre-computed weights to integrate the contribution from all sample points in the translucent shadow map. </w:t>
+      </w:r>
+      <w:r>
+        <w:t>All these computations are performed in vertex and fragment programs respectively</w:t>
+      </w:r>
+      <w:r>
+        <w:t>, as well as this solution relying on mip-map textures.</w:t>
+      </w:r>
+      <w:r>
+        <w:t xml:space="preserve"> Results from this solution averaged at 40 frames per second when rendering 5,100 </w:t>
+      </w:r>
+      <w:r>
+        <w:t>vertices</w:t>
+      </w:r>
+      <w:r>
+        <w:t>.</w:t>
+      </w:r>
+    </w:p>
+    <w:p>
+      <w:pPr>
+        <w:ind w:left="360"/>
+      </w:pPr>
       <w:r>
         <w:rPr>
           <w:noProof/>
           <w:lang w:eastAsia="en-GB"/>
         </w:rPr>
-        <w:drawing>
-          <wp:anchor distT="0" distB="0" distL="114300" distR="114300" simplePos="0" relativeHeight="251658240" behindDoc="0" locked="0" layoutInCell="1" allowOverlap="1" wp14:anchorId="6E2053E8" wp14:editId="693FEE67">
-            <wp:simplePos x="0" y="0"/>
-            <wp:positionH relativeFrom="column">
-              <wp:posOffset>174625</wp:posOffset>
-            </wp:positionH>
-            <wp:positionV relativeFrom="paragraph">
-              <wp:posOffset>833120</wp:posOffset>
-            </wp:positionV>
-            <wp:extent cx="2651760" cy="1097280"/>
-            <wp:effectExtent l="57150" t="57150" r="110490" b="121920"/>
-            <wp:wrapSquare wrapText="bothSides"/>
-            <wp:docPr id="5" name="Picture 5"/>
-            <wp:cNvGraphicFramePr>
-              <a:graphicFrameLocks xmlns:a="http://schemas.openxmlformats.org/drawingml/2006/main" noChangeAspect="1"/>
-            </wp:cNvGraphicFramePr>
-            <a:graphic xmlns:a="http://schemas.openxmlformats.org/drawingml/2006/main">
-              <a:graphicData uri="http://schemas.openxmlformats.org/drawingml/2006/picture">
-                <pic:pic xmlns:pic="http://schemas.openxmlformats.org/drawingml/2006/picture">
-                  <pic:nvPicPr>
-                    <pic:cNvPr id="0" name="Picture 1"/>
-                    <pic:cNvPicPr>
-                      <a:picLocks noChangeAspect="1" noChangeArrowheads="1"/>
-                    </pic:cNvPicPr>
-                  </pic:nvPicPr>
-                  <pic:blipFill>
-                    <a:blip r:embed="rId11">
-                      <a:extLst>
-                        <a:ext uri="{28A0092B-C50C-407E-A947-70E740481C1C}">
-                          <a14:useLocalDpi xmlns:a14="http://schemas.microsoft.com/office/drawing/2010/main" val="0"/>
-                        </a:ext>
-                      </a:extLst>
-                    </a:blip>
-                    <a:srcRect/>
-                    <a:stretch>
-                      <a:fillRect/>
-                    </a:stretch>
-                  </pic:blipFill>
-                  <pic:spPr bwMode="auto">
-                    <a:xfrm>
-                      <a:off x="0" y="0"/>
-                      <a:ext cx="2651760" cy="1097280"/>
-                    </a:xfrm>
-                    <a:prstGeom prst="rect">
-                      <a:avLst/>
-                    </a:prstGeom>
-                    <a:ln w="9525" cap="sq">
-                      <a:solidFill>
-                        <a:srgbClr val="000000"/>
-                      </a:solidFill>
-                      <a:prstDash val="solid"/>
-                      <a:miter lim="800000"/>
-                    </a:ln>
-                    <a:effectLst>
-                      <a:outerShdw blurRad="50800" dist="38100" dir="2700000" algn="tl" rotWithShape="0">
-                        <a:srgbClr val="000000">
-                          <a:alpha val="43000"/>
-                        </a:srgbClr>
-                      </a:outerShdw>
-                    </a:effectLst>
-                  </pic:spPr>
-                </pic:pic>
-              </a:graphicData>
-            </a:graphic>
-            <wp14:sizeRelH relativeFrom="page">
-              <wp14:pctWidth>0</wp14:pctWidth>
-            </wp14:sizeRelH>
-            <wp14:sizeRelV relativeFrom="page">
-              <wp14:pctHeight>0</wp14:pctHeight>
-            </wp14:sizeRelV>
-          </wp:anchor>
-        </w:drawing>
-      </w:r>
-      <w:r>
-        <w:rPr>
-          <w:noProof/>
-          <w:lang w:eastAsia="en-GB"/>
-        </w:rPr>
+        <w:lastRenderedPageBreak/>
         <mc:AlternateContent>
           <mc:Choice Requires="wps">
             <w:drawing>
-              <wp:anchor distT="0" distB="0" distL="114300" distR="114300" simplePos="0" relativeHeight="251660288" behindDoc="0" locked="0" layoutInCell="1" allowOverlap="1" wp14:anchorId="3D28B057" wp14:editId="5D01C3EF">
+              <wp:anchor distT="0" distB="0" distL="114300" distR="114300" simplePos="0" relativeHeight="251660288" behindDoc="0" locked="0" layoutInCell="1" allowOverlap="1" wp14:anchorId="1AE70CD0" wp14:editId="2CE3386B">
                 <wp:simplePos x="0" y="0"/>
                 <wp:positionH relativeFrom="column">
-                  <wp:posOffset>184150</wp:posOffset>
+                  <wp:posOffset>173355</wp:posOffset>
                 </wp:positionH>
                 <wp:positionV relativeFrom="paragraph">
-                  <wp:posOffset>2081530</wp:posOffset>
+                  <wp:posOffset>-5703570</wp:posOffset>
                 </wp:positionV>
                 <wp:extent cx="2651760" cy="330835"/>
                 <wp:effectExtent l="0" t="0" r="0" b="0"/>
@@ -1511,7 +1583,7 @@
           </mc:Choice>
           <mc:Fallback>
             <w:pict>
-              <v:shape w14:anchorId="3D28B057" id="Text Box 1" o:spid="_x0000_s1028" type="#_x0000_t202" style="position:absolute;left:0;text-align:left;margin-left:14.5pt;margin-top:163.9pt;width:208.8pt;height:26.05pt;z-index:251660288;visibility:visible;mso-wrap-style:square;mso-height-percent:0;mso-wrap-distance-left:9pt;mso-wrap-distance-top:0;mso-wrap-distance-right:9pt;mso-wrap-distance-bottom:0;mso-position-horizontal:absolute;mso-position-horizontal-relative:text;mso-position-vertical:absolute;mso-position-vertical-relative:text;mso-height-percent:0;mso-height-relative:margin;v-text-anchor:top" o:gfxdata="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" stroked="f">
+              <v:shape id="Text Box 1" o:spid="_x0000_s1028" type="#_x0000_t202" style="position:absolute;left:0;text-align:left;margin-left:13.65pt;margin-top:-449.1pt;width:208.8pt;height:26.05pt;z-index:251660288;visibility:visible;mso-wrap-style:square;mso-height-percent:0;mso-wrap-distance-left:9pt;mso-wrap-distance-top:0;mso-wrap-distance-right:9pt;mso-wrap-distance-bottom:0;mso-position-horizontal:absolute;mso-position-horizontal-relative:text;mso-position-vertical:absolute;mso-position-vertical-relative:text;mso-height-percent:0;mso-height-relative:margin;v-text-anchor:top" o:gfxdata="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" stroked="f">
                 <v:textbox inset="0,0,0,0">
                   <w:txbxContent>
                     <w:p>
@@ -1553,375 +1625,694 @@
         </mc:AlternateContent>
       </w:r>
       <w:r>
-        <w:t>normal</w:t>
-      </w:r>
-      <w:r>
-        <w:t xml:space="preserve">, seen in </w:t>
-      </w:r>
-      <w:r>
-        <w:rPr>
-          <w:i/>
-        </w:rPr>
-        <w:t xml:space="preserve">Figure </w:t>
-      </w:r>
-      <w:r>
-        <w:rPr>
-          <w:i/>
-        </w:rPr>
-        <w:t>3</w:t>
-      </w:r>
-      <w:r>
-        <w:t>.</w:t>
-      </w:r>
-    </w:p>
-    <w:p>
-      <w:pPr>
-        <w:ind w:left="360"/>
-      </w:pPr>
-      <w:r>
-        <w:t xml:space="preserve">As with Jensen and Buhler’s solution this process requires multiple render passes. </w:t>
-      </w:r>
-      <w:r>
-        <w:t xml:space="preserve">In the first pass the </w:t>
-      </w:r>
-      <w:r>
-        <w:t xml:space="preserve">translucent </w:t>
-      </w:r>
-      <w:r>
-        <w:t>shadow map data is computed.</w:t>
-      </w:r>
-      <w:r>
-        <w:t xml:space="preserve"> </w:t>
-      </w:r>
-      <w:r>
-        <w:t xml:space="preserve">Two render targets are used; in the first render target the amount of light penetrating the materials </w:t>
-      </w:r>
-      <w:r>
-        <w:t>boundary</w:t>
-      </w:r>
-      <w:r>
-        <w:t xml:space="preserve"> (in the RGB component) is stored.</w:t>
-      </w:r>
-      <w:r>
-        <w:t xml:space="preserve"> The second render target contains the distance from the visible surfaces to the light source (the light space depth-buffer) which parallels with a standard shadow map.</w:t>
-      </w:r>
-      <w:r>
-        <w:t xml:space="preserve"> Along with this the two dimensional projection of the surface normal in </w:t>
-      </w:r>
-      <w:r>
-        <w:t>regards</w:t>
-      </w:r>
-      <w:r>
-        <w:t xml:space="preserve"> to the orthogonal lights direction is stored as colo</w:t>
-      </w:r>
-      <w:r>
-        <w:t>u</w:t>
-      </w:r>
-      <w:r>
-        <w:t>r.</w:t>
-      </w:r>
-      <w:r>
-        <w:t xml:space="preserve"> </w:t>
-      </w:r>
-      <w:r>
-        <w:t>As visible surfaces in the translucent shadow map are facing the light, we can use the stored information to calculate the surface normal.</w:t>
-      </w:r>
-      <w:r>
-        <w:t xml:space="preserve"> </w:t>
-      </w:r>
-    </w:p>
-    <w:p>
-      <w:pPr>
-        <w:ind w:left="360"/>
-      </w:pPr>
-      <w:r>
-        <w:t>In the second render pass, the local and global response for all surface points in the camera view are evaluated.</w:t>
-      </w:r>
-      <w:r>
-        <w:t xml:space="preserve"> </w:t>
-      </w:r>
-      <w:r>
-        <w:t>Proceeded</w:t>
-      </w:r>
-      <w:r>
-        <w:t xml:space="preserve"> by the point’</w:t>
-      </w:r>
-      <w:r>
-        <w:t>s coordinate</w:t>
-      </w:r>
-      <w:r>
-        <w:t xml:space="preserve"> being transformed into light space to calculate its texture coordinates in the </w:t>
-      </w:r>
-      <w:r>
-        <w:t>previously</w:t>
-      </w:r>
-      <w:r>
-        <w:t xml:space="preserve"> created translucent shadow map</w:t>
-      </w:r>
-      <w:r>
-        <w:t xml:space="preserve"> as well as its distance to the light</w:t>
-      </w:r>
-      <w:r>
-        <w:t>.</w:t>
-      </w:r>
-      <w:r>
-        <w:t xml:space="preserve"> A filter is then applied with different pre-computed weights to integrate the contribution from all sample points in the translucent shadow map. </w:t>
-      </w:r>
-      <w:r>
-        <w:t>All these computations are performed in vertex and fragment programs respectively</w:t>
-      </w:r>
-      <w:r>
-        <w:t xml:space="preserve">, as well as this solution relying on mip-map </w:t>
-      </w:r>
-      <w:r>
-        <w:lastRenderedPageBreak/>
-        <w:t>textures.</w:t>
-      </w:r>
-      <w:r>
-        <w:t xml:space="preserve"> Results from this solution averaged at 40 frames per second when rendering 5,100 </w:t>
-      </w:r>
-      <w:r>
-        <w:t>vertices</w:t>
-      </w:r>
-      <w:r>
-        <w:t>.</w:t>
-      </w:r>
-    </w:p>
-    <w:p>
-      <w:pPr>
-        <w:ind w:left="360"/>
-      </w:pPr>
-      <w:r>
-        <w:t>Using shadow maps is a liable solution for use with a deferred render</w:t>
-      </w:r>
-      <w:r>
-        <w:t>, depending on hardware limitations as it does require extr</w:t>
-      </w:r>
-      <w:r>
-        <w:t xml:space="preserve">a resources in the </w:t>
-      </w:r>
-      <w:r>
-        <w:t>gb</w:t>
-      </w:r>
-      <w:r>
-        <w:t xml:space="preserve">uffer. </w:t>
-      </w:r>
-      <w:r>
-        <w:t>As well as</w:t>
-      </w:r>
-      <w:r>
-        <w:t xml:space="preserve"> the</w:t>
-      </w:r>
-      <w:r>
-        <w:t xml:space="preserve"> potential hardware </w:t>
-      </w:r>
-      <w:r>
-        <w:t>limitations</w:t>
-      </w:r>
-      <w:r>
-        <w:t xml:space="preserve">, Dachsbacher and </w:t>
-      </w:r>
-      <w:r>
-        <w:t>Stamminger</w:t>
-      </w:r>
-      <w:r>
-        <w:t>’</w:t>
-      </w:r>
-      <w:r>
-        <w:t xml:space="preserve">s </w:t>
-      </w:r>
-      <w:r>
-        <w:t xml:space="preserve">solution </w:t>
-      </w:r>
-      <w:r>
-        <w:t>is restricted to directional light sources.</w:t>
-      </w:r>
-    </w:p>
-    <w:p>
-      <w:pPr>
-        <w:pStyle w:val="Heading2"/>
-        <w:rPr>
-          <w:color w:val="C00000"/>
-        </w:rPr>
-      </w:pPr>
-      <w:r>
-        <w:rPr>
-          <w:color w:val="C00000"/>
-        </w:rPr>
-        <w:t>Texture space sampling and point splatting</w:t>
-      </w:r>
-    </w:p>
-    <w:p>
-      <w:pPr>
-        <w:ind w:left="360"/>
-      </w:pPr>
-      <w:r>
-        <w:t xml:space="preserve">Shah presented a different solution in their paper </w:t>
-      </w:r>
-      <w:r>
-        <w:rPr>
-          <w:i/>
-        </w:rPr>
-        <w:t xml:space="preserve">Image-Space Subsurface Scattering for Interactive Rendering of Deformable Translucent Objects </w:t>
-      </w:r>
-      <w:r>
-        <w:t>[6]</w:t>
-      </w:r>
-      <w:r>
-        <w:t xml:space="preserve"> by the means of texture space sampling and point splatting.</w:t>
-      </w:r>
-      <w:r>
-        <w:t xml:space="preserve"> </w:t>
-      </w:r>
-    </w:p>
-    <w:p>
-      <w:pPr>
-        <w:ind w:left="360"/>
-      </w:pPr>
-      <w:r>
-        <w:t>Shah’s solution uses</w:t>
-      </w:r>
-      <w:r>
-        <w:t xml:space="preserve"> two representations of the scene, one from the lights point of view the other from the cameras </w:t>
-      </w:r>
-      <w:r>
-        <w:t>perspective</w:t>
-      </w:r>
-      <w:r>
-        <w:t>.</w:t>
-      </w:r>
-      <w:r>
-        <w:t xml:space="preserve"> </w:t>
-      </w:r>
-      <w:r>
-        <w:t>The scene is rendered twice to get the points at which light is incident and the points can be seen by the camera.</w:t>
-      </w:r>
-      <w:r>
-        <w:t xml:space="preserve"> </w:t>
-      </w:r>
-      <w:r>
-        <w:t>The geometry visible</w:t>
-      </w:r>
-      <w:r>
-        <w:t xml:space="preserve"> by</w:t>
-      </w:r>
-      <w:r>
-        <w:t xml:space="preserve"> the light is then sampled for Irradiance and then stored</w:t>
-      </w:r>
-      <w:r>
-        <w:t xml:space="preserve"> in a texture, as well as screen aligned quads being positioned at the centre sample points.</w:t>
-      </w:r>
-      <w:r>
-        <w:t xml:space="preserve"> These quads are then used to shade the points visible to the camera, using the diffusion approximation originally proposed by Jensen [1] or Donner’s [5] adaptation.</w:t>
-      </w:r>
-      <w:r>
-        <w:t xml:space="preserve"> Resulting in light transport toward the viewer being approximated from sampled irradiance.</w:t>
-      </w:r>
-      <w:r>
-        <w:t xml:space="preserve"> </w:t>
-      </w:r>
-    </w:p>
-    <w:p>
-      <w:pPr>
-        <w:pStyle w:val="Heading2"/>
-        <w:rPr>
-          <w:color w:val="C00000"/>
-        </w:rPr>
-      </w:pPr>
-      <w:r>
-        <w:rPr>
-          <w:color w:val="C00000"/>
-        </w:rPr>
-        <w:t>Pre-computation of geometry thickness</w:t>
-      </w:r>
-    </w:p>
-    <w:p>
-      <w:pPr>
-        <w:ind w:left="360"/>
-      </w:pPr>
-      <w:r>
-        <w:t>Colin Barr</w:t>
-      </w:r>
-      <w:r>
-        <w:rPr>
-          <w:rFonts w:cstheme="minorHAnsi"/>
-        </w:rPr>
-        <w:t>έ</w:t>
-      </w:r>
-      <w:r>
-        <w:t>-Brisebois</w:t>
-      </w:r>
-      <w:r>
-        <w:t xml:space="preserve"> [8]</w:t>
-      </w:r>
-      <w:r>
-        <w:t xml:space="preserve"> presented at GDC (Game Developers Conference) 2011, about how translucency and subsurface scattering is implemented in th</w:t>
-      </w:r>
-      <w:r>
-        <w:t>e</w:t>
-      </w:r>
-      <w:r>
-        <w:t xml:space="preserve"> deferred render</w:t>
-      </w:r>
-      <w:r>
-        <w:t>er</w:t>
-      </w:r>
-      <w:r>
-        <w:t xml:space="preserve"> Frostbite 2.</w:t>
-      </w:r>
-      <w:r>
-        <w:t xml:space="preserve"> </w:t>
-      </w:r>
-    </w:p>
-    <w:p>
-      <w:pPr>
-        <w:ind w:left="360"/>
-      </w:pPr>
-      <w:r>
-        <w:t>Barr</w:t>
-      </w:r>
-      <w:r>
-        <w:rPr>
-          <w:rFonts w:cstheme="minorHAnsi"/>
-        </w:rPr>
-        <w:t>έ</w:t>
-      </w:r>
-      <w:r>
-        <w:t xml:space="preserve">-Brisebois proposed that similar to other translucency solutions, BSSRDFs are too expensive on current hardware, and </w:t>
-      </w:r>
-      <w:r>
-        <w:lastRenderedPageBreak/>
-        <w:t>therefore should be used alongside the simpler BRDF</w:t>
-      </w:r>
-      <w:r>
-        <w:t>, as seen in</w:t>
-      </w:r>
-      <w:r>
-        <w:t xml:space="preserve"> Figure 4</w:t>
-      </w:r>
-      <w:r>
-        <w:t>.</w:t>
-      </w:r>
-    </w:p>
-    <w:p>
-      <w:pPr>
-        <w:ind w:left="360"/>
-      </w:pPr>
-      <w:r>
         <w:rPr>
           <w:noProof/>
           <w:lang w:eastAsia="en-GB"/>
         </w:rPr>
+        <w:drawing>
+          <wp:anchor distT="0" distB="0" distL="114300" distR="114300" simplePos="0" relativeHeight="251658240" behindDoc="0" locked="0" layoutInCell="1" allowOverlap="1" wp14:anchorId="2C7FBB42" wp14:editId="3B3F92AB">
+            <wp:simplePos x="0" y="0"/>
+            <wp:positionH relativeFrom="column">
+              <wp:posOffset>173990</wp:posOffset>
+            </wp:positionH>
+            <wp:positionV relativeFrom="paragraph">
+              <wp:posOffset>-6944360</wp:posOffset>
+            </wp:positionV>
+            <wp:extent cx="2651760" cy="1097280"/>
+            <wp:effectExtent l="57150" t="57150" r="110490" b="121920"/>
+            <wp:wrapSquare wrapText="bothSides"/>
+            <wp:docPr id="5" name="Picture 5"/>
+            <wp:cNvGraphicFramePr>
+              <a:graphicFrameLocks xmlns:a="http://schemas.openxmlformats.org/drawingml/2006/main" noChangeAspect="1"/>
+            </wp:cNvGraphicFramePr>
+            <a:graphic xmlns:a="http://schemas.openxmlformats.org/drawingml/2006/main">
+              <a:graphicData uri="http://schemas.openxmlformats.org/drawingml/2006/picture">
+                <pic:pic xmlns:pic="http://schemas.openxmlformats.org/drawingml/2006/picture">
+                  <pic:nvPicPr>
+                    <pic:cNvPr id="0" name="Picture 1"/>
+                    <pic:cNvPicPr>
+                      <a:picLocks noChangeAspect="1" noChangeArrowheads="1"/>
+                    </pic:cNvPicPr>
+                  </pic:nvPicPr>
+                  <pic:blipFill>
+                    <a:blip r:embed="rId12">
+                      <a:extLst>
+                        <a:ext uri="{28A0092B-C50C-407E-A947-70E740481C1C}">
+                          <a14:useLocalDpi xmlns:a14="http://schemas.microsoft.com/office/drawing/2010/main" val="0"/>
+                        </a:ext>
+                      </a:extLst>
+                    </a:blip>
+                    <a:srcRect/>
+                    <a:stretch>
+                      <a:fillRect/>
+                    </a:stretch>
+                  </pic:blipFill>
+                  <pic:spPr bwMode="auto">
+                    <a:xfrm>
+                      <a:off x="0" y="0"/>
+                      <a:ext cx="2651760" cy="1097280"/>
+                    </a:xfrm>
+                    <a:prstGeom prst="rect">
+                      <a:avLst/>
+                    </a:prstGeom>
+                    <a:ln w="9525" cap="sq">
+                      <a:solidFill>
+                        <a:srgbClr val="000000"/>
+                      </a:solidFill>
+                      <a:prstDash val="solid"/>
+                      <a:miter lim="800000"/>
+                    </a:ln>
+                    <a:effectLst>
+                      <a:outerShdw blurRad="50800" dist="38100" dir="2700000" algn="tl" rotWithShape="0">
+                        <a:srgbClr val="000000">
+                          <a:alpha val="43000"/>
+                        </a:srgbClr>
+                      </a:outerShdw>
+                    </a:effectLst>
+                  </pic:spPr>
+                </pic:pic>
+              </a:graphicData>
+            </a:graphic>
+            <wp14:sizeRelH relativeFrom="page">
+              <wp14:pctWidth>0</wp14:pctWidth>
+            </wp14:sizeRelH>
+            <wp14:sizeRelV relativeFrom="page">
+              <wp14:pctHeight>0</wp14:pctHeight>
+            </wp14:sizeRelV>
+          </wp:anchor>
+        </w:drawing>
+      </w:r>
+      <w:r>
+        <w:t>Using shadow maps is a liable solution for use with a deferred render</w:t>
+      </w:r>
+      <w:r>
+        <w:t>, depending on hardware limitations as it does require extr</w:t>
+      </w:r>
+      <w:r>
+        <w:t xml:space="preserve">a resources in the </w:t>
+      </w:r>
+      <w:r>
+        <w:t>gb</w:t>
+      </w:r>
+      <w:r>
+        <w:t xml:space="preserve">uffer. </w:t>
+      </w:r>
+      <w:r>
+        <w:t>As well as</w:t>
+      </w:r>
+      <w:r>
+        <w:t xml:space="preserve"> the</w:t>
+      </w:r>
+      <w:r>
+        <w:t xml:space="preserve"> potential hardware </w:t>
+      </w:r>
+      <w:r>
+        <w:t>limitations</w:t>
+      </w:r>
+      <w:r>
+        <w:t xml:space="preserve">, Dachsbacher and </w:t>
+      </w:r>
+      <w:r>
+        <w:t>Stamminger</w:t>
+      </w:r>
+      <w:r>
+        <w:t>’</w:t>
+      </w:r>
+      <w:r>
+        <w:t xml:space="preserve">s </w:t>
+      </w:r>
+      <w:r>
+        <w:t xml:space="preserve">solution </w:t>
+      </w:r>
+      <w:r>
+        <w:t>is restricted to directional light sources.</w:t>
+      </w:r>
+    </w:p>
+    <w:p>
+      <w:pPr>
+        <w:pStyle w:val="Heading2"/>
+        <w:rPr>
+          <w:color w:val="C00000"/>
+        </w:rPr>
+      </w:pPr>
+      <w:r>
+        <w:rPr>
+          <w:color w:val="C00000"/>
+        </w:rPr>
+        <w:t>Texture space sampling and point splatting</w:t>
+      </w:r>
+    </w:p>
+    <w:p>
+      <w:pPr>
+        <w:ind w:left="360"/>
+      </w:pPr>
+      <w:r>
+        <w:t xml:space="preserve">Shah presented a different solution in their paper </w:t>
+      </w:r>
+      <w:r>
+        <w:rPr>
+          <w:i/>
+        </w:rPr>
+        <w:t xml:space="preserve">Image-Space Subsurface Scattering for Interactive Rendering of Deformable Translucent Objects </w:t>
+      </w:r>
+      <w:r>
+        <w:t>(2009)</w:t>
+      </w:r>
+      <w:r>
+        <w:t xml:space="preserve"> by the means of texture space sampling and point splatting.</w:t>
+      </w:r>
+      <w:r>
+        <w:t xml:space="preserve"> </w:t>
+      </w:r>
+    </w:p>
+    <w:p>
+      <w:pPr>
+        <w:ind w:left="360"/>
+      </w:pPr>
+      <w:r>
+        <w:t>Shah’s solution uses</w:t>
+      </w:r>
+      <w:r>
+        <w:t xml:space="preserve"> two representations of the scene, one from the lights point of view the other from the cameras </w:t>
+      </w:r>
+      <w:r>
+        <w:t>perspective</w:t>
+      </w:r>
+      <w:r>
+        <w:t>.</w:t>
+      </w:r>
+      <w:r>
+        <w:t xml:space="preserve"> </w:t>
+      </w:r>
+      <w:r>
+        <w:t>The scene is rendered twice to get the points at which light is incident and the points can be seen by the camera.</w:t>
+      </w:r>
+      <w:r>
+        <w:t xml:space="preserve"> </w:t>
+      </w:r>
+      <w:r>
+        <w:t>The geometry visible</w:t>
+      </w:r>
+      <w:r>
+        <w:t xml:space="preserve"> by</w:t>
+      </w:r>
+      <w:r>
+        <w:t xml:space="preserve"> the light is then sampled for Irradiance and then stored</w:t>
+      </w:r>
+      <w:r>
+        <w:t xml:space="preserve"> in a texture, as well as screen aligned quads being positioned at the centre sample points.</w:t>
+      </w:r>
+      <w:r>
+        <w:t xml:space="preserve"> These quads are then used to shade the points visible to the camera, using the diffusion approximation originally proposed by Jensen </w:t>
+      </w:r>
+      <w:r>
+        <w:t>(2001) or Donner’s (2006)</w:t>
+      </w:r>
+      <w:r>
+        <w:t xml:space="preserve"> adaptation.</w:t>
+      </w:r>
+      <w:r>
+        <w:t xml:space="preserve"> Resulting in light transport toward the viewer being approximated from sampled irradiance.</w:t>
+      </w:r>
+      <w:r>
+        <w:t xml:space="preserve"> </w:t>
+      </w:r>
+    </w:p>
+    <w:p>
+      <w:pPr>
+        <w:pStyle w:val="Heading2"/>
+        <w:rPr>
+          <w:color w:val="C00000"/>
+        </w:rPr>
+      </w:pPr>
+      <w:r>
+        <w:rPr>
+          <w:color w:val="C00000"/>
+        </w:rPr>
+        <w:t>Pre-computation of geometry thickness</w:t>
+      </w:r>
+    </w:p>
+    <w:p>
+      <w:pPr>
+        <w:ind w:left="360"/>
+      </w:pPr>
+      <w:r>
+        <w:t>Colin Barr</w:t>
+      </w:r>
+      <w:r>
+        <w:rPr>
+          <w:rFonts w:cstheme="minorHAnsi"/>
+        </w:rPr>
+        <w:t>έ</w:t>
+      </w:r>
+      <w:r>
+        <w:t>-Brisebois</w:t>
+      </w:r>
+      <w:r>
+        <w:t xml:space="preserve"> (2011)</w:t>
+      </w:r>
+      <w:r>
+        <w:t xml:space="preserve"> presented at GDC (Game Developers Conference) about how translucency and subsurface scattering is implemented in th</w:t>
+      </w:r>
+      <w:r>
+        <w:t>e</w:t>
+      </w:r>
+      <w:r>
+        <w:t xml:space="preserve"> deferred render</w:t>
+      </w:r>
+      <w:r>
+        <w:t>er</w:t>
+      </w:r>
+      <w:r>
+        <w:t xml:space="preserve"> Frostbite 2.</w:t>
+      </w:r>
+      <w:r>
+        <w:t xml:space="preserve"> </w:t>
+      </w:r>
+    </w:p>
+    <w:p>
+      <w:pPr>
+        <w:ind w:left="360"/>
+      </w:pPr>
+      <w:r>
+        <w:t>Barr</w:t>
+      </w:r>
+      <w:r>
+        <w:rPr>
+          <w:rFonts w:cstheme="minorHAnsi"/>
+        </w:rPr>
+        <w:t>έ</w:t>
+      </w:r>
+      <w:r>
+        <w:t>-Brisebois proposed that similar to other translucency solutions, BSSRDFs are too expensive on current hardware, and therefore should be used alongside the simpler BRDF</w:t>
+      </w:r>
+      <w:r>
+        <w:t>, as seen in</w:t>
+      </w:r>
+      <w:r>
+        <w:t xml:space="preserve"> Figure 4</w:t>
+      </w:r>
+      <w:r>
+        <w:t>.</w:t>
+      </w:r>
+    </w:p>
+    <w:p>
+      <w:pPr>
+        <w:ind w:left="360"/>
+      </w:pPr>
+      <w:r>
+        <w:rPr>
+          <w:noProof/>
+          <w:lang w:eastAsia="en-GB"/>
+        </w:rPr>
+        <w:lastRenderedPageBreak/>
         <mc:AlternateContent>
           <mc:Choice Requires="wps">
             <w:drawing>
-              <wp:anchor distT="0" distB="0" distL="114300" distR="114300" simplePos="0" relativeHeight="251673600" behindDoc="0" locked="0" layoutInCell="1" allowOverlap="1" wp14:anchorId="5EB57ED6" wp14:editId="73CFB3FA">
+              <wp:anchor distT="0" distB="0" distL="114300" distR="114300" simplePos="0" relativeHeight="251670528" behindDoc="0" locked="0" layoutInCell="1" allowOverlap="1" wp14:anchorId="6E895CB8" wp14:editId="26B6E62C">
                 <wp:simplePos x="0" y="0"/>
                 <wp:positionH relativeFrom="column">
-                  <wp:posOffset>3324225</wp:posOffset>
+                  <wp:posOffset>324485</wp:posOffset>
                 </wp:positionH>
                 <wp:positionV relativeFrom="paragraph">
-                  <wp:posOffset>4227830</wp:posOffset>
+                  <wp:posOffset>2934335</wp:posOffset>
+                </wp:positionV>
+                <wp:extent cx="2148205" cy="635"/>
+                <wp:effectExtent l="0" t="0" r="4445" b="0"/>
+                <wp:wrapSquare wrapText="bothSides"/>
+                <wp:docPr id="13" name="Text Box 13"/>
+                <wp:cNvGraphicFramePr/>
+                <a:graphic xmlns:a="http://schemas.openxmlformats.org/drawingml/2006/main">
+                  <a:graphicData uri="http://schemas.microsoft.com/office/word/2010/wordprocessingShape">
+                    <wps:wsp>
+                      <wps:cNvSpPr txBox="1"/>
+                      <wps:spPr>
+                        <a:xfrm>
+                          <a:off x="0" y="0"/>
+                          <a:ext cx="2148205" cy="635"/>
+                        </a:xfrm>
+                        <a:prstGeom prst="rect">
+                          <a:avLst/>
+                        </a:prstGeom>
+                        <a:solidFill>
+                          <a:prstClr val="white"/>
+                        </a:solidFill>
+                        <a:ln>
+                          <a:noFill/>
+                        </a:ln>
+                        <a:effectLst/>
+                      </wps:spPr>
+                      <wps:txbx>
+                        <w:txbxContent>
+                          <w:p>
+                            <w:pPr>
+                              <w:pStyle w:val="Caption"/>
+                              <w:jc w:val="center"/>
+                              <w:rPr>
+                                <w:noProof/>
+                              </w:rPr>
+                            </w:pPr>
+                            <w:r>
+                              <w:rPr>
+                                <w:b/>
+                              </w:rPr>
+                              <w:t>Figure 4</w:t>
+                            </w:r>
+                            <w:r>
+                              <w:t>: BSSRDF, BRDF and BTDF</w:t>
+                            </w:r>
+                          </w:p>
+                        </w:txbxContent>
+                      </wps:txbx>
+                      <wps:bodyPr rot="0" spcFirstLastPara="0" vertOverflow="overflow" horzOverflow="overflow" vert="horz" wrap="square" lIns="0" tIns="0" rIns="0" bIns="0" numCol="1" spcCol="0" rtlCol="0" fromWordArt="0" anchor="t" anchorCtr="0" forceAA="0" compatLnSpc="1">
+                        <a:prstTxWarp prst="textNoShape">
+                          <a:avLst/>
+                        </a:prstTxWarp>
+                        <a:spAutoFit/>
+                      </wps:bodyPr>
+                    </wps:wsp>
+                  </a:graphicData>
+                </a:graphic>
+              </wp:anchor>
+            </w:drawing>
+          </mc:Choice>
+          <mc:Fallback>
+            <w:pict>
+              <v:shape id="Text Box 13" o:spid="_x0000_s1029" type="#_x0000_t202" style="position:absolute;left:0;text-align:left;margin-left:25.55pt;margin-top:231.05pt;width:169.15pt;height:.05pt;z-index:251670528;visibility:visible;mso-wrap-style:square;mso-wrap-distance-left:9pt;mso-wrap-distance-top:0;mso-wrap-distance-right:9pt;mso-wrap-distance-bottom:0;mso-position-horizontal:absolute;mso-position-horizontal-relative:text;mso-position-vertical:absolute;mso-position-vertical-relative:text;v-text-anchor:top" o:gfxdata="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" stroked="f">
+                <v:textbox style="mso-fit-shape-to-text:t" inset="0,0,0,0">
+                  <w:txbxContent>
+                    <w:p>
+                      <w:pPr>
+                        <w:pStyle w:val="Caption"/>
+                        <w:jc w:val="center"/>
+                        <w:rPr>
+                          <w:noProof/>
+                        </w:rPr>
+                      </w:pPr>
+                      <w:r>
+                        <w:rPr>
+                          <w:b/>
+                        </w:rPr>
+                        <w:t>Figure 4</w:t>
+                      </w:r>
+                      <w:r>
+                        <w:t>: BSSRDF, BRDF and BTDF</w:t>
+                      </w:r>
+                    </w:p>
+                  </w:txbxContent>
+                </v:textbox>
+                <w10:wrap type="square"/>
+              </v:shape>
+            </w:pict>
+          </mc:Fallback>
+        </mc:AlternateContent>
+      </w:r>
+      <w:r>
+        <w:rPr>
+          <w:noProof/>
+          <w:lang w:eastAsia="en-GB"/>
+        </w:rPr>
+        <w:drawing>
+          <wp:anchor distT="0" distB="0" distL="114300" distR="114300" simplePos="0" relativeHeight="251668480" behindDoc="0" locked="0" layoutInCell="1" allowOverlap="1" wp14:anchorId="51A8EC0B" wp14:editId="58743577">
+            <wp:simplePos x="0" y="0"/>
+            <wp:positionH relativeFrom="column">
+              <wp:posOffset>393065</wp:posOffset>
+            </wp:positionH>
+            <wp:positionV relativeFrom="paragraph">
+              <wp:posOffset>138430</wp:posOffset>
+            </wp:positionV>
+            <wp:extent cx="2000250" cy="2708910"/>
+            <wp:effectExtent l="57150" t="57150" r="114300" b="110490"/>
+            <wp:wrapSquare wrapText="bothSides"/>
+            <wp:docPr id="12" name="Picture 12"/>
+            <wp:cNvGraphicFramePr>
+              <a:graphicFrameLocks xmlns:a="http://schemas.openxmlformats.org/drawingml/2006/main" noChangeAspect="1"/>
+            </wp:cNvGraphicFramePr>
+            <a:graphic xmlns:a="http://schemas.openxmlformats.org/drawingml/2006/main">
+              <a:graphicData uri="http://schemas.openxmlformats.org/drawingml/2006/picture">
+                <pic:pic xmlns:pic="http://schemas.openxmlformats.org/drawingml/2006/picture">
+                  <pic:nvPicPr>
+                    <pic:cNvPr id="0" name="Picture 4"/>
+                    <pic:cNvPicPr>
+                      <a:picLocks noChangeAspect="1" noChangeArrowheads="1"/>
+                    </pic:cNvPicPr>
+                  </pic:nvPicPr>
+                  <pic:blipFill>
+                    <a:blip r:embed="rId13">
+                      <a:extLst>
+                        <a:ext uri="{28A0092B-C50C-407E-A947-70E740481C1C}">
+                          <a14:useLocalDpi xmlns:a14="http://schemas.microsoft.com/office/drawing/2010/main" val="0"/>
+                        </a:ext>
+                      </a:extLst>
+                    </a:blip>
+                    <a:srcRect/>
+                    <a:stretch>
+                      <a:fillRect/>
+                    </a:stretch>
+                  </pic:blipFill>
+                  <pic:spPr bwMode="auto">
+                    <a:xfrm>
+                      <a:off x="0" y="0"/>
+                      <a:ext cx="2000250" cy="2708910"/>
+                    </a:xfrm>
+                    <a:prstGeom prst="rect">
+                      <a:avLst/>
+                    </a:prstGeom>
+                    <a:ln w="12700" cap="sq">
+                      <a:solidFill>
+                        <a:srgbClr val="000000"/>
+                      </a:solidFill>
+                      <a:prstDash val="solid"/>
+                      <a:miter lim="800000"/>
+                    </a:ln>
+                    <a:effectLst>
+                      <a:outerShdw blurRad="50800" dist="38100" dir="2700000" algn="tl" rotWithShape="0">
+                        <a:srgbClr val="000000">
+                          <a:alpha val="43000"/>
+                        </a:srgbClr>
+                      </a:outerShdw>
+                    </a:effectLst>
+                  </pic:spPr>
+                </pic:pic>
+              </a:graphicData>
+            </a:graphic>
+            <wp14:sizeRelH relativeFrom="page">
+              <wp14:pctWidth>0</wp14:pctWidth>
+            </wp14:sizeRelH>
+            <wp14:sizeRelV relativeFrom="page">
+              <wp14:pctHeight>0</wp14:pctHeight>
+            </wp14:sizeRelV>
+          </wp:anchor>
+        </w:drawing>
+      </w:r>
+      <w:r>
+        <w:t>The solution by Barr</w:t>
+      </w:r>
+      <w:r>
+        <w:rPr>
+          <w:rFonts w:cstheme="minorHAnsi"/>
+        </w:rPr>
+        <w:t>έ</w:t>
+      </w:r>
+      <w:r>
+        <w:t>-Brisebois</w:t>
+      </w:r>
+      <w:r>
+        <w:t xml:space="preserve"> </w:t>
+      </w:r>
+      <w:r>
+        <w:t xml:space="preserve">wanted to </w:t>
+      </w:r>
+      <w:r>
+        <w:t xml:space="preserve">create realistic looking translucency whilst </w:t>
+      </w:r>
+      <w:r>
+        <w:t>avoid</w:t>
+      </w:r>
+      <w:r>
+        <w:t>ing the</w:t>
+      </w:r>
+      <w:r>
+        <w:t xml:space="preserve"> us</w:t>
+      </w:r>
+      <w:r>
+        <w:t>e of</w:t>
+      </w:r>
+      <w:r>
+        <w:t xml:space="preserve"> addition overheads</w:t>
+      </w:r>
+      <w:r>
+        <w:t xml:space="preserve"> (</w:t>
+      </w:r>
+      <w:r>
+        <w:t>a</w:t>
+      </w:r>
+      <w:r>
+        <w:t>dditional memory and or additional computational time)</w:t>
+      </w:r>
+      <w:r>
+        <w:t xml:space="preserve"> caused by additional depth maps and or texture-based blurs, </w:t>
+      </w:r>
+      <w:r>
+        <w:t>commonly</w:t>
+      </w:r>
+      <w:r>
+        <w:t xml:space="preserve"> used in other real-time solutions.</w:t>
+      </w:r>
+      <w:r>
+        <w:t xml:space="preserve"> </w:t>
+      </w:r>
+    </w:p>
+    <w:p>
+      <w:pPr>
+        <w:ind w:left="360"/>
+      </w:pPr>
+      <w:r>
+        <w:t>The basics of the solution</w:t>
+      </w:r>
+      <w:r>
+        <w:t xml:space="preserve"> simply</w:t>
+      </w:r>
+      <w:r>
+        <w:t xml:space="preserve"> wanted to combine simpler techniques to approximate </w:t>
+      </w:r>
+      <w:r>
+        <w:t>translucency</w:t>
+      </w:r>
+      <w:r>
+        <w:t xml:space="preserve"> in the scene. Two basic rules where suggested; Light passing through the translucent object should be </w:t>
+      </w:r>
+      <w:r>
+        <w:t>influenced</w:t>
+      </w:r>
+      <w:r>
+        <w:t xml:space="preserve"> by the objects varying thickness, </w:t>
+      </w:r>
+      <w:r>
+        <w:t xml:space="preserve">as well as some view and light dependent diffusion and attenuation. </w:t>
+      </w:r>
+      <w:r>
+        <w:t>With said rules, translucency can be approximated creating a convincing render, as well as the implementation being cheap (resource wise) resulting in mass use of the technique.</w:t>
+      </w:r>
+    </w:p>
+    <w:p>
+      <w:pPr>
+        <w:ind w:left="360"/>
+      </w:pPr>
+      <w:r>
+        <w:t>The technique is required to know the thickness of a translucent object light should pass through. Rather than using a depth map to calculate this, Barr</w:t>
+      </w:r>
+      <w:r>
+        <w:rPr>
+          <w:rFonts w:cstheme="minorHAnsi"/>
+        </w:rPr>
+        <w:t>έ</w:t>
+      </w:r>
+      <w:r>
+        <w:t xml:space="preserve">-Brisebois proposes that the depth should be pre-computed by external software </w:t>
+      </w:r>
+      <w:r>
+        <w:lastRenderedPageBreak/>
+        <w:t>(such as 3ds Max or Maya). By inverting the normals of a models geometry and rendering ambient occlusion, the texture created approximated how much light travelling inside the object would get occluded at the point it exits the object.</w:t>
+      </w:r>
+    </w:p>
+    <w:p>
+      <w:pPr>
+        <w:ind w:left="360"/>
+      </w:pPr>
+      <w:r>
+        <w:rPr>
+          <w:noProof/>
+          <w:lang w:eastAsia="en-GB"/>
+        </w:rPr>
+        <w:drawing>
+          <wp:anchor distT="0" distB="0" distL="114300" distR="114300" simplePos="0" relativeHeight="251671552" behindDoc="0" locked="0" layoutInCell="1" allowOverlap="1" wp14:anchorId="0FFA6002" wp14:editId="1341F5EF">
+            <wp:simplePos x="0" y="0"/>
+            <wp:positionH relativeFrom="column">
+              <wp:posOffset>329565</wp:posOffset>
+            </wp:positionH>
+            <wp:positionV relativeFrom="paragraph">
+              <wp:posOffset>944880</wp:posOffset>
+            </wp:positionV>
+            <wp:extent cx="2014855" cy="1963420"/>
+            <wp:effectExtent l="57150" t="57150" r="118745" b="113030"/>
+            <wp:wrapSquare wrapText="bothSides"/>
+            <wp:docPr id="14" name="Picture 14"/>
+            <wp:cNvGraphicFramePr>
+              <a:graphicFrameLocks xmlns:a="http://schemas.openxmlformats.org/drawingml/2006/main" noChangeAspect="1"/>
+            </wp:cNvGraphicFramePr>
+            <a:graphic xmlns:a="http://schemas.openxmlformats.org/drawingml/2006/main">
+              <a:graphicData uri="http://schemas.openxmlformats.org/drawingml/2006/picture">
+                <pic:pic xmlns:pic="http://schemas.openxmlformats.org/drawingml/2006/picture">
+                  <pic:nvPicPr>
+                    <pic:cNvPr id="0" name="Picture 5"/>
+                    <pic:cNvPicPr>
+                      <a:picLocks noChangeAspect="1" noChangeArrowheads="1"/>
+                    </pic:cNvPicPr>
+                  </pic:nvPicPr>
+                  <pic:blipFill>
+                    <a:blip r:embed="rId14" cstate="print">
+                      <a:extLst>
+                        <a:ext uri="{28A0092B-C50C-407E-A947-70E740481C1C}">
+                          <a14:useLocalDpi xmlns:a14="http://schemas.microsoft.com/office/drawing/2010/main" val="0"/>
+                        </a:ext>
+                      </a:extLst>
+                    </a:blip>
+                    <a:srcRect/>
+                    <a:stretch>
+                      <a:fillRect/>
+                    </a:stretch>
+                  </pic:blipFill>
+                  <pic:spPr bwMode="auto">
+                    <a:xfrm>
+                      <a:off x="0" y="0"/>
+                      <a:ext cx="2014855" cy="1963420"/>
+                    </a:xfrm>
+                    <a:prstGeom prst="rect">
+                      <a:avLst/>
+                    </a:prstGeom>
+                    <a:ln w="12700" cap="sq">
+                      <a:solidFill>
+                        <a:srgbClr val="000000"/>
+                      </a:solidFill>
+                      <a:prstDash val="solid"/>
+                      <a:miter lim="800000"/>
+                    </a:ln>
+                    <a:effectLst>
+                      <a:outerShdw blurRad="50800" dist="38100" dir="2700000" algn="tl" rotWithShape="0">
+                        <a:srgbClr val="000000">
+                          <a:alpha val="43000"/>
+                        </a:srgbClr>
+                      </a:outerShdw>
+                    </a:effectLst>
+                  </pic:spPr>
+                </pic:pic>
+              </a:graphicData>
+            </a:graphic>
+            <wp14:sizeRelH relativeFrom="page">
+              <wp14:pctWidth>0</wp14:pctWidth>
+            </wp14:sizeRelH>
+            <wp14:sizeRelV relativeFrom="page">
+              <wp14:pctHeight>0</wp14:pctHeight>
+            </wp14:sizeRelV>
+          </wp:anchor>
+        </w:drawing>
+      </w:r>
+      <w:r>
+        <w:rPr>
+          <w:noProof/>
+          <w:lang w:eastAsia="en-GB"/>
+        </w:rPr>
+        <mc:AlternateContent>
+          <mc:Choice Requires="wps">
+            <w:drawing>
+              <wp:anchor distT="0" distB="0" distL="114300" distR="114300" simplePos="0" relativeHeight="251673600" behindDoc="0" locked="0" layoutInCell="1" allowOverlap="1" wp14:anchorId="57EA1D20" wp14:editId="4B6C2CAA">
+                <wp:simplePos x="0" y="0"/>
+                <wp:positionH relativeFrom="column">
+                  <wp:posOffset>192405</wp:posOffset>
+                </wp:positionH>
+                <wp:positionV relativeFrom="paragraph">
+                  <wp:posOffset>2978150</wp:posOffset>
                 </wp:positionV>
                 <wp:extent cx="2286000" cy="295275"/>
                 <wp:effectExtent l="0" t="0" r="0" b="9525"/>
@@ -1993,7 +2384,7 @@
           </mc:Choice>
           <mc:Fallback>
             <w:pict>
-              <v:shape w14:anchorId="5EB57ED6" id="Text Box 15" o:spid="_x0000_s1029" type="#_x0000_t202" style="position:absolute;left:0;text-align:left;margin-left:261.75pt;margin-top:332.9pt;width:180pt;height:23.25pt;z-index:251673600;visibility:visible;mso-wrap-style:square;mso-height-percent:0;mso-wrap-distance-left:9pt;mso-wrap-distance-top:0;mso-wrap-distance-right:9pt;mso-wrap-distance-bottom:0;mso-position-horizontal:absolute;mso-position-horizontal-relative:text;mso-position-vertical:absolute;mso-position-vertical-relative:text;mso-height-percent:0;mso-height-relative:margin;v-text-anchor:top" o:gfxdata="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" stroked="f">
+              <v:shape id="Text Box 15" o:spid="_x0000_s1030" type="#_x0000_t202" style="position:absolute;left:0;text-align:left;margin-left:15.15pt;margin-top:234.5pt;width:180pt;height:23.25pt;z-index:251673600;visibility:visible;mso-wrap-style:square;mso-height-percent:0;mso-wrap-distance-left:9pt;mso-wrap-distance-top:0;mso-wrap-distance-right:9pt;mso-wrap-distance-bottom:0;mso-position-horizontal:absolute;mso-position-horizontal-relative:text;mso-position-vertical:absolute;mso-position-vertical-relative:text;mso-height-percent:0;mso-height-relative:margin;v-text-anchor:top" o:gfxdata="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" stroked="f">
                 <v:textbox inset="0,0,0,0">
                   <w:txbxContent>
                     <w:p>
@@ -2027,383 +2418,6 @@
             </w:pict>
           </mc:Fallback>
         </mc:AlternateContent>
-      </w:r>
-      <w:r>
-        <w:rPr>
-          <w:noProof/>
-          <w:lang w:eastAsia="en-GB"/>
-        </w:rPr>
-        <mc:AlternateContent>
-          <mc:Choice Requires="wps">
-            <w:drawing>
-              <wp:anchor distT="0" distB="0" distL="114300" distR="114300" simplePos="0" relativeHeight="251670528" behindDoc="0" locked="0" layoutInCell="1" allowOverlap="1" wp14:anchorId="02386EAB" wp14:editId="49FA3883">
-                <wp:simplePos x="0" y="0"/>
-                <wp:positionH relativeFrom="column">
-                  <wp:posOffset>285750</wp:posOffset>
-                </wp:positionH>
-                <wp:positionV relativeFrom="paragraph">
-                  <wp:posOffset>3022600</wp:posOffset>
-                </wp:positionV>
-                <wp:extent cx="2148205" cy="635"/>
-                <wp:effectExtent l="0" t="0" r="0" b="0"/>
-                <wp:wrapSquare wrapText="bothSides"/>
-                <wp:docPr id="13" name="Text Box 13"/>
-                <wp:cNvGraphicFramePr/>
-                <a:graphic xmlns:a="http://schemas.openxmlformats.org/drawingml/2006/main">
-                  <a:graphicData uri="http://schemas.microsoft.com/office/word/2010/wordprocessingShape">
-                    <wps:wsp>
-                      <wps:cNvSpPr txBox="1"/>
-                      <wps:spPr>
-                        <a:xfrm>
-                          <a:off x="0" y="0"/>
-                          <a:ext cx="2148205" cy="635"/>
-                        </a:xfrm>
-                        <a:prstGeom prst="rect">
-                          <a:avLst/>
-                        </a:prstGeom>
-                        <a:solidFill>
-                          <a:prstClr val="white"/>
-                        </a:solidFill>
-                        <a:ln>
-                          <a:noFill/>
-                        </a:ln>
-                        <a:effectLst/>
-                      </wps:spPr>
-                      <wps:txbx>
-                        <w:txbxContent>
-                          <w:p>
-                            <w:pPr>
-                              <w:pStyle w:val="Caption"/>
-                              <w:jc w:val="center"/>
-                              <w:rPr>
-                                <w:noProof/>
-                              </w:rPr>
-                            </w:pPr>
-                            <w:r>
-                              <w:rPr>
-                                <w:b/>
-                              </w:rPr>
-                              <w:t>Figure 4</w:t>
-                            </w:r>
-                            <w:r>
-                              <w:t>: BSSRDF, BRDF and BTDF</w:t>
-                            </w:r>
-                          </w:p>
-                        </w:txbxContent>
-                      </wps:txbx>
-                      <wps:bodyPr rot="0" spcFirstLastPara="0" vertOverflow="overflow" horzOverflow="overflow" vert="horz" wrap="square" lIns="0" tIns="0" rIns="0" bIns="0" numCol="1" spcCol="0" rtlCol="0" fromWordArt="0" anchor="t" anchorCtr="0" forceAA="0" compatLnSpc="1">
-                        <a:prstTxWarp prst="textNoShape">
-                          <a:avLst/>
-                        </a:prstTxWarp>
-                        <a:spAutoFit/>
-                      </wps:bodyPr>
-                    </wps:wsp>
-                  </a:graphicData>
-                </a:graphic>
-              </wp:anchor>
-            </w:drawing>
-          </mc:Choice>
-          <mc:Fallback>
-            <w:pict>
-              <v:shape w14:anchorId="02386EAB" id="Text Box 13" o:spid="_x0000_s1030" type="#_x0000_t202" style="position:absolute;left:0;text-align:left;margin-left:22.5pt;margin-top:238pt;width:169.15pt;height:.05pt;z-index:251670528;visibility:visible;mso-wrap-style:square;mso-wrap-distance-left:9pt;mso-wrap-distance-top:0;mso-wrap-distance-right:9pt;mso-wrap-distance-bottom:0;mso-position-horizontal:absolute;mso-position-horizontal-relative:text;mso-position-vertical:absolute;mso-position-vertical-relative:text;v-text-anchor:top" o:gfxdata="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" stroked="f">
-                <v:textbox style="mso-fit-shape-to-text:t" inset="0,0,0,0">
-                  <w:txbxContent>
-                    <w:p>
-                      <w:pPr>
-                        <w:pStyle w:val="Caption"/>
-                        <w:jc w:val="center"/>
-                        <w:rPr>
-                          <w:noProof/>
-                        </w:rPr>
-                      </w:pPr>
-                      <w:r>
-                        <w:rPr>
-                          <w:b/>
-                        </w:rPr>
-                        <w:t>Figure 4</w:t>
-                      </w:r>
-                      <w:r>
-                        <w:t>: BSSRDF, BRDF and BTDF</w:t>
-                      </w:r>
-                    </w:p>
-                  </w:txbxContent>
-                </v:textbox>
-                <w10:wrap type="square"/>
-              </v:shape>
-            </w:pict>
-          </mc:Fallback>
-        </mc:AlternateContent>
-      </w:r>
-      <w:r>
-        <w:rPr>
-          <w:noProof/>
-          <w:lang w:eastAsia="en-GB"/>
-        </w:rPr>
-        <w:drawing>
-          <wp:anchor distT="0" distB="0" distL="114300" distR="114300" simplePos="0" relativeHeight="251668480" behindDoc="0" locked="0" layoutInCell="1" allowOverlap="1" wp14:anchorId="1F56E1BF" wp14:editId="631F12EF">
-            <wp:simplePos x="0" y="0"/>
-            <wp:positionH relativeFrom="column">
-              <wp:posOffset>285750</wp:posOffset>
-            </wp:positionH>
-            <wp:positionV relativeFrom="paragraph">
-              <wp:posOffset>56198</wp:posOffset>
-            </wp:positionV>
-            <wp:extent cx="2148569" cy="2909995"/>
-            <wp:effectExtent l="57150" t="57150" r="118745" b="119380"/>
-            <wp:wrapSquare wrapText="bothSides"/>
-            <wp:docPr id="12" name="Picture 12"/>
-            <wp:cNvGraphicFramePr>
-              <a:graphicFrameLocks xmlns:a="http://schemas.openxmlformats.org/drawingml/2006/main" noChangeAspect="1"/>
-            </wp:cNvGraphicFramePr>
-            <a:graphic xmlns:a="http://schemas.openxmlformats.org/drawingml/2006/main">
-              <a:graphicData uri="http://schemas.openxmlformats.org/drawingml/2006/picture">
-                <pic:pic xmlns:pic="http://schemas.openxmlformats.org/drawingml/2006/picture">
-                  <pic:nvPicPr>
-                    <pic:cNvPr id="0" name="Picture 4"/>
-                    <pic:cNvPicPr>
-                      <a:picLocks noChangeAspect="1" noChangeArrowheads="1"/>
-                    </pic:cNvPicPr>
-                  </pic:nvPicPr>
-                  <pic:blipFill>
-                    <a:blip r:embed="rId12">
-                      <a:extLst>
-                        <a:ext uri="{28A0092B-C50C-407E-A947-70E740481C1C}">
-                          <a14:useLocalDpi xmlns:a14="http://schemas.microsoft.com/office/drawing/2010/main" val="0"/>
-                        </a:ext>
-                      </a:extLst>
-                    </a:blip>
-                    <a:srcRect/>
-                    <a:stretch>
-                      <a:fillRect/>
-                    </a:stretch>
-                  </pic:blipFill>
-                  <pic:spPr bwMode="auto">
-                    <a:xfrm>
-                      <a:off x="0" y="0"/>
-                      <a:ext cx="2148569" cy="2909995"/>
-                    </a:xfrm>
-                    <a:prstGeom prst="rect">
-                      <a:avLst/>
-                    </a:prstGeom>
-                    <a:ln w="12700" cap="sq">
-                      <a:solidFill>
-                        <a:srgbClr val="000000"/>
-                      </a:solidFill>
-                      <a:prstDash val="solid"/>
-                      <a:miter lim="800000"/>
-                    </a:ln>
-                    <a:effectLst>
-                      <a:outerShdw blurRad="50800" dist="38100" dir="2700000" algn="tl" rotWithShape="0">
-                        <a:srgbClr val="000000">
-                          <a:alpha val="43000"/>
-                        </a:srgbClr>
-                      </a:outerShdw>
-                    </a:effectLst>
-                  </pic:spPr>
-                </pic:pic>
-              </a:graphicData>
-            </a:graphic>
-            <wp14:sizeRelH relativeFrom="page">
-              <wp14:pctWidth>0</wp14:pctWidth>
-            </wp14:sizeRelH>
-            <wp14:sizeRelV relativeFrom="page">
-              <wp14:pctHeight>0</wp14:pctHeight>
-            </wp14:sizeRelV>
-          </wp:anchor>
-        </w:drawing>
-      </w:r>
-      <w:r>
-        <w:t>The solution by Barr</w:t>
-      </w:r>
-      <w:r>
-        <w:rPr>
-          <w:rFonts w:cstheme="minorHAnsi"/>
-        </w:rPr>
-        <w:t>έ</w:t>
-      </w:r>
-      <w:r>
-        <w:t>-Brisebois</w:t>
-      </w:r>
-      <w:r>
-        <w:t xml:space="preserve"> </w:t>
-      </w:r>
-      <w:r>
-        <w:t xml:space="preserve">wanted to </w:t>
-      </w:r>
-      <w:r>
-        <w:t xml:space="preserve">create realistic looking translucency whilst </w:t>
-      </w:r>
-      <w:r>
-        <w:t>avoid</w:t>
-      </w:r>
-      <w:r>
-        <w:t>ing the</w:t>
-      </w:r>
-      <w:r>
-        <w:t xml:space="preserve"> us</w:t>
-      </w:r>
-      <w:r>
-        <w:t>e of</w:t>
-      </w:r>
-      <w:r>
-        <w:t xml:space="preserve"> addition overheads</w:t>
-      </w:r>
-      <w:r>
-        <w:t xml:space="preserve"> (</w:t>
-      </w:r>
-      <w:r>
-        <w:t>a</w:t>
-      </w:r>
-      <w:r>
-        <w:t>dditional memory and or additional computational time)</w:t>
-      </w:r>
-      <w:r>
-        <w:t xml:space="preserve"> caused by additional depth maps and or texture-based blurs, </w:t>
-      </w:r>
-      <w:r>
-        <w:t>commonly</w:t>
-      </w:r>
-      <w:r>
-        <w:t xml:space="preserve"> used in other real-time solutions.</w:t>
-      </w:r>
-      <w:r>
-        <w:t xml:space="preserve"> </w:t>
-      </w:r>
-    </w:p>
-    <w:p>
-      <w:pPr>
-        <w:ind w:left="360"/>
-      </w:pPr>
-      <w:r>
-        <w:t>The basics of the solution</w:t>
-      </w:r>
-      <w:r>
-        <w:t xml:space="preserve"> simply</w:t>
-      </w:r>
-      <w:r>
-        <w:t xml:space="preserve"> wanted to combine simpler techniques to approximate </w:t>
-      </w:r>
-      <w:r>
-        <w:t>translucency</w:t>
-      </w:r>
-      <w:r>
-        <w:t xml:space="preserve"> in the scene. Two basic rules where suggested; Light passing through the translucent object should be </w:t>
-      </w:r>
-      <w:r>
-        <w:t>influenced</w:t>
-      </w:r>
-      <w:r>
-        <w:t xml:space="preserve"> by the objects varying thickness, </w:t>
-      </w:r>
-      <w:r>
-        <w:t xml:space="preserve">as well as some view and light dependent diffusion and attenuation. </w:t>
-      </w:r>
-      <w:r>
-        <w:t>With said rules, translucency can be approximated creating a convincing render, as well as the implementation being cheap (resource wise) resulting in mass use of the technique.</w:t>
-      </w:r>
-    </w:p>
-    <w:p>
-      <w:pPr>
-        <w:ind w:left="360"/>
-      </w:pPr>
-      <w:r>
-        <w:t>The technique is required to know the thickness of a translucent object light should pass through. Rather than using a depth map to calculate this, Barr</w:t>
-      </w:r>
-      <w:r>
-        <w:rPr>
-          <w:rFonts w:cstheme="minorHAnsi"/>
-        </w:rPr>
-        <w:t>έ</w:t>
-      </w:r>
-      <w:r>
-        <w:t>-</w:t>
-      </w:r>
-      <w:r>
-        <w:lastRenderedPageBreak/>
-        <w:t>Brisebois proposes that the depth should be pre-computed by external software (such as 3ds Max or Maya). By inverting the normals of a models geometry and rendering ambient occlusion, the texture created approximated how much light travelling inside the object would get occluded at the point it exits the object.</w:t>
-      </w:r>
-    </w:p>
-    <w:p>
-      <w:pPr>
-        <w:ind w:left="360"/>
-      </w:pPr>
-      <w:r>
-        <w:rPr>
-          <w:noProof/>
-          <w:lang w:eastAsia="en-GB"/>
-        </w:rPr>
-        <w:drawing>
-          <wp:anchor distT="0" distB="0" distL="114300" distR="114300" simplePos="0" relativeHeight="251671552" behindDoc="0" locked="0" layoutInCell="1" allowOverlap="1" wp14:anchorId="24D8CB23" wp14:editId="2BF5D010">
-            <wp:simplePos x="0" y="0"/>
-            <wp:positionH relativeFrom="column">
-              <wp:posOffset>229870</wp:posOffset>
-            </wp:positionH>
-            <wp:positionV relativeFrom="paragraph">
-              <wp:posOffset>814070</wp:posOffset>
-            </wp:positionV>
-            <wp:extent cx="2286000" cy="2227580"/>
-            <wp:effectExtent l="57150" t="57150" r="114300" b="115570"/>
-            <wp:wrapSquare wrapText="bothSides"/>
-            <wp:docPr id="14" name="Picture 14"/>
-            <wp:cNvGraphicFramePr>
-              <a:graphicFrameLocks xmlns:a="http://schemas.openxmlformats.org/drawingml/2006/main" noChangeAspect="1"/>
-            </wp:cNvGraphicFramePr>
-            <a:graphic xmlns:a="http://schemas.openxmlformats.org/drawingml/2006/main">
-              <a:graphicData uri="http://schemas.openxmlformats.org/drawingml/2006/picture">
-                <pic:pic xmlns:pic="http://schemas.openxmlformats.org/drawingml/2006/picture">
-                  <pic:nvPicPr>
-                    <pic:cNvPr id="0" name="Picture 5"/>
-                    <pic:cNvPicPr>
-                      <a:picLocks noChangeAspect="1" noChangeArrowheads="1"/>
-                    </pic:cNvPicPr>
-                  </pic:nvPicPr>
-                  <pic:blipFill>
-                    <a:blip r:embed="rId13" cstate="print">
-                      <a:extLst>
-                        <a:ext uri="{28A0092B-C50C-407E-A947-70E740481C1C}">
-                          <a14:useLocalDpi xmlns:a14="http://schemas.microsoft.com/office/drawing/2010/main" val="0"/>
-                        </a:ext>
-                      </a:extLst>
-                    </a:blip>
-                    <a:srcRect/>
-                    <a:stretch>
-                      <a:fillRect/>
-                    </a:stretch>
-                  </pic:blipFill>
-                  <pic:spPr bwMode="auto">
-                    <a:xfrm>
-                      <a:off x="0" y="0"/>
-                      <a:ext cx="2286000" cy="2227580"/>
-                    </a:xfrm>
-                    <a:prstGeom prst="rect">
-                      <a:avLst/>
-                    </a:prstGeom>
-                    <a:ln w="12700" cap="sq">
-                      <a:solidFill>
-                        <a:srgbClr val="000000"/>
-                      </a:solidFill>
-                      <a:prstDash val="solid"/>
-                      <a:miter lim="800000"/>
-                    </a:ln>
-                    <a:effectLst>
-                      <a:outerShdw blurRad="50800" dist="38100" dir="2700000" algn="tl" rotWithShape="0">
-                        <a:srgbClr val="000000">
-                          <a:alpha val="43000"/>
-                        </a:srgbClr>
-                      </a:outerShdw>
-                    </a:effectLst>
-                  </pic:spPr>
-                </pic:pic>
-              </a:graphicData>
-            </a:graphic>
-            <wp14:sizeRelH relativeFrom="page">
-              <wp14:pctWidth>0</wp14:pctWidth>
-            </wp14:sizeRelH>
-            <wp14:sizeRelV relativeFrom="page">
-              <wp14:pctHeight>0</wp14:pctHeight>
-            </wp14:sizeRelV>
-          </wp:anchor>
-        </w:drawing>
       </w:r>
       <w:r>
         <w:t>The resulting texture will show two types of areas: Lighter white are</w:t>
@@ -2628,7 +2642,7 @@
               </wp:anchor>
             </w:drawing>
           </mc:Choice>
-          <mc:Fallback>
+          <mc:Fallback xmlns:w15="http://schemas.microsoft.com/office/word/2012/wordml">
             <w:pict>
               <v:shape w14:anchorId="452120DC" id="Text Box 19" o:spid="_x0000_s1031" type="#_x0000_t202" style="position:absolute;left:0;text-align:left;margin-left:17.85pt;margin-top:51.2pt;width:425.45pt;height:.05pt;z-index:251679744;visibility:visible;mso-wrap-style:square;mso-wrap-distance-left:9pt;mso-wrap-distance-top:0;mso-wrap-distance-right:9pt;mso-wrap-distance-bottom:0;mso-position-horizontal:absolute;mso-position-horizontal-relative:text;mso-position-vertical:absolute;mso-position-vertical-relative:text;v-text-anchor:top" o:gfxdata="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" stroked="f">
                 <v:textbox style="mso-fit-shape-to-text:t" inset="0,0,0,0">
@@ -2690,7 +2704,7 @@
                     </pic:cNvPicPr>
                   </pic:nvPicPr>
                   <pic:blipFill>
-                    <a:blip r:embed="rId14">
+                    <a:blip r:embed="rId15">
                       <a:extLst>
                         <a:ext uri="{28A0092B-C50C-407E-A947-70E740481C1C}">
                           <a14:useLocalDpi xmlns:a14="http://schemas.microsoft.com/office/drawing/2010/main" val="0"/>
@@ -2741,10 +2755,22 @@
         <w:t xml:space="preserve">This solution is far from mathematically correct, but is convincing and flexible enough to suit </w:t>
       </w:r>
       <w:r>
-        <w:t>for current graphical hardware, however this technique does not work with concavities</w:t>
-      </w:r>
-      <w:r>
-        <w:t xml:space="preserve"> nor animated objects.</w:t>
+        <w:t xml:space="preserve">for current graphical </w:t>
+      </w:r>
+      <w:r>
+        <w:t>hardware;</w:t>
+      </w:r>
+      <w:r>
+        <w:t xml:space="preserve"> however this technique does not work with concavities</w:t>
+      </w:r>
+      <w:r>
+        <w:t xml:space="preserve"> </w:t>
+      </w:r>
+      <w:r>
+        <w:t>or</w:t>
+      </w:r>
+      <w:r>
+        <w:t xml:space="preserve"> animated objects.</w:t>
       </w:r>
     </w:p>
     <w:p>
@@ -2848,7 +2874,7 @@
               </wp:anchor>
             </w:drawing>
           </mc:Choice>
-          <mc:Fallback>
+          <mc:Fallback xmlns:w15="http://schemas.microsoft.com/office/word/2012/wordml">
             <w:pict>
               <v:shape w14:anchorId="2B50ED3D" id="Text Box 17" o:spid="_x0000_s1032" type="#_x0000_t202" style="position:absolute;left:0;text-align:left;margin-left:149.95pt;margin-top:25.55pt;width:57pt;height:46.1pt;z-index:251676672;visibility:visible;mso-wrap-style:square;mso-width-percent:0;mso-height-percent:0;mso-wrap-distance-left:9pt;mso-wrap-distance-top:0;mso-wrap-distance-right:9pt;mso-wrap-distance-bottom:0;mso-position-horizontal:absolute;mso-position-horizontal-relative:text;mso-position-vertical:absolute;mso-position-vertical-relative:text;mso-width-percent:0;mso-height-percent:0;mso-width-relative:margin;mso-height-relative:margin;v-text-anchor:top" o:gfxdata="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" stroked="f">
                 <v:textbox inset="0,0,0,0">
@@ -2909,7 +2935,7 @@
                     </pic:cNvPicPr>
                   </pic:nvPicPr>
                   <pic:blipFill>
-                    <a:blip r:embed="rId15" cstate="print">
+                    <a:blip r:embed="rId16" cstate="print">
                       <a:extLst>
                         <a:ext uri="{28A0092B-C50C-407E-A947-70E740481C1C}">
                           <a14:useLocalDpi xmlns:a14="http://schemas.microsoft.com/office/drawing/2010/main" val="0"/>
@@ -3038,10 +3064,16 @@
         <w:t xml:space="preserve">ld be a global solution </w:t>
       </w:r>
       <w:r>
-        <w:t xml:space="preserve">for all scenes, yet </w:t>
-      </w:r>
-      <w:r>
-        <w:t>be</w:t>
+        <w:t xml:space="preserve">for all </w:t>
+      </w:r>
+      <w:r>
+        <w:t>scenes</w:t>
+      </w:r>
+      <w:r>
+        <w:t xml:space="preserve"> yet </w:t>
+      </w:r>
+      <w:r>
+        <w:t>is</w:t>
       </w:r>
       <w:r>
         <w:t xml:space="preserve"> limited by only working with directional lighting</w:t>
@@ -3049,6 +3081,8 @@
       <w:r>
         <w:t>.</w:t>
       </w:r>
+      <w:bookmarkStart w:id="0" w:name="_GoBack"/>
+      <w:bookmarkEnd w:id="0"/>
     </w:p>
     <w:p>
       <w:pPr>
@@ -3127,9 +3161,6 @@
         <w:ind w:left="360"/>
       </w:pPr>
       <w:r>
-        <w:t xml:space="preserve">[1] </w:t>
-      </w:r>
-      <w:r>
         <w:t xml:space="preserve">Jensen, H.W. (2001) 'A Practical Model </w:t>
       </w:r>
       <w:r>
@@ -3150,9 +3181,6 @@
         <w:ind w:left="360"/>
       </w:pPr>
       <w:r>
-        <w:t xml:space="preserve">[2] </w:t>
-      </w:r>
-      <w:r>
         <w:t>Jensen, H.W. and Buhler, J. (2002) 'A rapid hierarchical rendering technique for translucent materials', ACM Transactions on Graphics, 21(3).</w:t>
       </w:r>
     </w:p>
@@ -3161,9 +3189,6 @@
         <w:ind w:left="360"/>
       </w:pPr>
       <w:r>
-        <w:t xml:space="preserve">[3] </w:t>
-      </w:r>
-      <w:r>
         <w:t>Dachsbacher, C. and Stamminger, M. (2003) 'Translucent Shadow Maps', Euro</w:t>
       </w:r>
       <w:r>
@@ -3178,7 +3203,7 @@
         <w:ind w:left="360"/>
       </w:pPr>
       <w:r>
-        <w:t xml:space="preserve">[4] Lensch, H. (2002) </w:t>
+        <w:t xml:space="preserve">Lensch, H. (2002) </w:t>
       </w:r>
       <w:r>
         <w:t>'Interactive Rendering of Translucent Objects</w:t>
@@ -3210,7 +3235,7 @@
         <w:ind w:left="360"/>
       </w:pPr>
       <w:r>
-        <w:t xml:space="preserve">[5] Donner, C. S. (2006) </w:t>
+        <w:t xml:space="preserve">Donner, C. S. (2006) </w:t>
       </w:r>
       <w:r>
         <w:t>'</w:t>
@@ -3248,23 +3273,44 @@
       <w:pPr>
         <w:ind w:left="360"/>
       </w:pPr>
+      <w:r>
+        <w:t xml:space="preserve">Shah, M. A. (2009) </w:t>
+      </w:r>
+      <w:r>
+        <w:t>'</w:t>
+      </w:r>
+      <w:r>
+        <w:t xml:space="preserve">Image-Space Subsurface Scattering for Interactive </w:t>
+      </w:r>
+      <w:r>
+        <w:lastRenderedPageBreak/>
+        <w:t>Rendering of Deformable Translucent Objects</w:t>
+      </w:r>
+      <w:r>
+        <w:t>'</w:t>
+      </w:r>
+      <w:r>
+        <w:t xml:space="preserve">, </w:t>
+      </w:r>
+      <w:r>
+        <w:t>IEEE Computer Graphics and Applications</w:t>
+      </w:r>
+      <w:r>
+        <w:t>.</w:t>
+      </w:r>
     </w:p>
     <w:p>
       <w:pPr>
         <w:ind w:left="360"/>
       </w:pPr>
       <w:r>
-        <w:lastRenderedPageBreak/>
-        <w:t>[6]</w:t>
-      </w:r>
-      <w:r>
-        <w:t xml:space="preserve"> Shah, M. A. (2009) </w:t>
+        <w:t xml:space="preserve">Rohat, M. (2012) </w:t>
       </w:r>
       <w:r>
         <w:t>'</w:t>
       </w:r>
       <w:r>
-        <w:t>Image-Space Subsurface Scattering for Interactive Rendering of Deformable Translucent Objects</w:t>
+        <w:t>Real-time Rendering of Translucent Materials</w:t>
       </w:r>
       <w:r>
         <w:t>'</w:t>
@@ -3273,7 +3319,13 @@
         <w:t xml:space="preserve">, </w:t>
       </w:r>
       <w:r>
-        <w:t>IEEE Computer Graphics and Applications</w:t>
+        <w:t>Master's thesis</w:t>
+      </w:r>
+      <w:r>
+        <w:t xml:space="preserve">, </w:t>
+      </w:r>
+      <w:r>
+        <w:t>Technical University of Denmark</w:t>
       </w:r>
       <w:r>
         <w:t>.</w:t>
@@ -3284,75 +3336,40 @@
         <w:ind w:left="360"/>
       </w:pPr>
       <w:r>
-        <w:t xml:space="preserve">[7] Rohat, M. (2012) </w:t>
+        <w:t>Barr</w:t>
+      </w:r>
+      <w:r>
+        <w:rPr>
+          <w:rFonts w:cstheme="minorHAnsi"/>
+        </w:rPr>
+        <w:t>έ</w:t>
+      </w:r>
+      <w:r>
+        <w:t xml:space="preserve">-Brisebois, C. (2011) </w:t>
       </w:r>
       <w:r>
         <w:t>'</w:t>
       </w:r>
       <w:r>
-        <w:t>Real-time Rendering of Translucent Materials</w:t>
+        <w:t>Approximating Translucency for a Fast, Cheap and Convincing Subsurface-Scattering Look</w:t>
       </w:r>
       <w:r>
         <w:t>'</w:t>
       </w:r>
       <w:r>
-        <w:t xml:space="preserve">, </w:t>
-      </w:r>
-      <w:r>
-        <w:t>Master's thesis</w:t>
-      </w:r>
-      <w:r>
-        <w:t xml:space="preserve">, </w:t>
-      </w:r>
-      <w:r>
-        <w:t>Technical University of Denmark</w:t>
-      </w:r>
-      <w:r>
-        <w:t>.</w:t>
+        <w:t xml:space="preserve">. [Shown at Games Developer Conference: </w:t>
+      </w:r>
+      <w:r>
+        <w:t>San Francisco</w:t>
+      </w:r>
+      <w:r>
+        <w:t>]</w:t>
       </w:r>
     </w:p>
     <w:p>
       <w:pPr>
         <w:ind w:left="360"/>
       </w:pPr>
-      <w:r>
-        <w:t>[8] Barr</w:t>
-      </w:r>
-      <w:r>
-        <w:rPr>
-          <w:rFonts w:cstheme="minorHAnsi"/>
-        </w:rPr>
-        <w:t>έ</w:t>
-      </w:r>
-      <w:r>
-        <w:t xml:space="preserve">-Brisebois, C. (2011) </w:t>
-      </w:r>
-      <w:r>
-        <w:t>'</w:t>
-      </w:r>
-      <w:r>
-        <w:t>Approximating Translucency for a Fast, Cheap and Convincing Subsurface-Scattering Look</w:t>
-      </w:r>
-      <w:r>
-        <w:t>'</w:t>
-      </w:r>
-      <w:r>
-        <w:t xml:space="preserve">. [Shown at Games Developer Conference: </w:t>
-      </w:r>
-      <w:r>
-        <w:t>San Francisco</w:t>
-      </w:r>
-      <w:r>
-        <w:t>]</w:t>
-      </w:r>
-    </w:p>
-    <w:p>
-      <w:pPr>
-        <w:ind w:left="360"/>
-      </w:pPr>
-      <w:r>
-        <w:t xml:space="preserve">[9] </w:t>
-      </w:r>
       <w:r>
         <w:t>Nicodemus</w:t>
       </w:r>
@@ -3401,7 +3418,7 @@
 </file>
 
 <file path=word/endnotes.xml><?xml version="1.0" encoding="utf-8"?>
-<w:endnotes xmlns:wpc="http://schemas.microsoft.com/office/word/2010/wordprocessingCanvas" xmlns:mc="http://schemas.openxmlformats.org/markup-compatibility/2006" xmlns:o="urn:schemas-microsoft-com:office:office" xmlns:r="http://schemas.openxmlformats.org/officeDocument/2006/relationships" xmlns:m="http://schemas.openxmlformats.org/officeDocument/2006/math" xmlns:v="urn:schemas-microsoft-com:vml" xmlns:wp14="http://schemas.microsoft.com/office/word/2010/wordprocessingDrawing" xmlns:wp="http://schemas.openxmlformats.org/drawingml/2006/wordprocessingDrawing" xmlns:w10="urn:schemas-microsoft-com:office:word" xmlns:w="http://schemas.openxmlformats.org/wordprocessingml/2006/main" xmlns:w14="http://schemas.microsoft.com/office/word/2010/wordml" xmlns:w15="http://schemas.microsoft.com/office/word/2012/wordml" xmlns:wpg="http://schemas.microsoft.com/office/word/2010/wordprocessingGroup" xmlns:wpi="http://schemas.microsoft.com/office/word/2010/wordprocessingInk" xmlns:wne="http://schemas.microsoft.com/office/word/2006/wordml" xmlns:wps="http://schemas.microsoft.com/office/word/2010/wordprocessingShape" mc:Ignorable="w14 w15 wp14">
+<w:endnotes xmlns:wpc="http://schemas.microsoft.com/office/word/2010/wordprocessingCanvas" xmlns:mc="http://schemas.openxmlformats.org/markup-compatibility/2006" xmlns:o="urn:schemas-microsoft-com:office:office" xmlns:r="http://schemas.openxmlformats.org/officeDocument/2006/relationships" xmlns:m="http://schemas.openxmlformats.org/officeDocument/2006/math" xmlns:v="urn:schemas-microsoft-com:vml" xmlns:wp14="http://schemas.microsoft.com/office/word/2010/wordprocessingDrawing" xmlns:wp="http://schemas.openxmlformats.org/drawingml/2006/wordprocessingDrawing" xmlns:w10="urn:schemas-microsoft-com:office:word" xmlns:w="http://schemas.openxmlformats.org/wordprocessingml/2006/main" xmlns:w14="http://schemas.microsoft.com/office/word/2010/wordml" xmlns:wpg="http://schemas.microsoft.com/office/word/2010/wordprocessingGroup" xmlns:wpi="http://schemas.microsoft.com/office/word/2010/wordprocessingInk" xmlns:wne="http://schemas.microsoft.com/office/word/2006/wordml" xmlns:wps="http://schemas.microsoft.com/office/word/2010/wordprocessingShape" mc:Ignorable="w14 wp14">
   <w:endnote w:type="separator" w:id="-1">
     <w:p>
       <w:pPr>
@@ -3426,7 +3443,7 @@
 </file>
 
 <file path=word/footer1.xml><?xml version="1.0" encoding="utf-8"?>
-<w:ftr xmlns:wpc="http://schemas.microsoft.com/office/word/2010/wordprocessingCanvas" xmlns:mc="http://schemas.openxmlformats.org/markup-compatibility/2006" xmlns:o="urn:schemas-microsoft-com:office:office" xmlns:r="http://schemas.openxmlformats.org/officeDocument/2006/relationships" xmlns:m="http://schemas.openxmlformats.org/officeDocument/2006/math" xmlns:v="urn:schemas-microsoft-com:vml" xmlns:wp14="http://schemas.microsoft.com/office/word/2010/wordprocessingDrawing" xmlns:wp="http://schemas.openxmlformats.org/drawingml/2006/wordprocessingDrawing" xmlns:w10="urn:schemas-microsoft-com:office:word" xmlns:w="http://schemas.openxmlformats.org/wordprocessingml/2006/main" xmlns:w14="http://schemas.microsoft.com/office/word/2010/wordml" xmlns:w15="http://schemas.microsoft.com/office/word/2012/wordml" xmlns:wpg="http://schemas.microsoft.com/office/word/2010/wordprocessingGroup" xmlns:wpi="http://schemas.microsoft.com/office/word/2010/wordprocessingInk" xmlns:wne="http://schemas.microsoft.com/office/word/2006/wordml" xmlns:wps="http://schemas.microsoft.com/office/word/2010/wordprocessingShape" mc:Ignorable="w14 w15 wp14">
+<w:ftr xmlns:wpc="http://schemas.microsoft.com/office/word/2010/wordprocessingCanvas" xmlns:mc="http://schemas.openxmlformats.org/markup-compatibility/2006" xmlns:o="urn:schemas-microsoft-com:office:office" xmlns:r="http://schemas.openxmlformats.org/officeDocument/2006/relationships" xmlns:m="http://schemas.openxmlformats.org/officeDocument/2006/math" xmlns:v="urn:schemas-microsoft-com:vml" xmlns:wp14="http://schemas.microsoft.com/office/word/2010/wordprocessingDrawing" xmlns:wp="http://schemas.openxmlformats.org/drawingml/2006/wordprocessingDrawing" xmlns:w10="urn:schemas-microsoft-com:office:word" xmlns:w="http://schemas.openxmlformats.org/wordprocessingml/2006/main" xmlns:w14="http://schemas.microsoft.com/office/word/2010/wordml" xmlns:wpg="http://schemas.microsoft.com/office/word/2010/wordprocessingGroup" xmlns:wpi="http://schemas.microsoft.com/office/word/2010/wordprocessingInk" xmlns:wne="http://schemas.microsoft.com/office/word/2006/wordml" xmlns:wps="http://schemas.microsoft.com/office/word/2010/wordprocessingShape" mc:Ignorable="w14 wp14">
   <w:p>
     <w:pPr>
       <w:pStyle w:val="Footer"/>
@@ -3545,7 +3562,7 @@
                               <w:pStyle w:val="Footer"/>
                               <w:rPr>
                                 <w:caps/>
-                                <w:color w:val="343434" w:themeColor="text1" w:themeTint="E6"/>
+                                <w:color w:val="191919" w:themeColor="text1" w:themeTint="E6"/>
                                 <w:sz w:val="20"/>
                                 <w:szCs w:val="20"/>
                               </w:rPr>
@@ -3553,7 +3570,7 @@
                             <w:sdt>
                               <w:sdtPr>
                                 <w:rPr>
-                                  <w:color w:val="343434" w:themeColor="text1" w:themeTint="E6"/>
+                                  <w:color w:val="191919" w:themeColor="text1" w:themeTint="E6"/>
                                   <w:sz w:val="20"/>
                                   <w:szCs w:val="20"/>
                                 </w:rPr>
@@ -3567,7 +3584,7 @@
                               <w:sdtContent>
                                 <w:r>
                                   <w:rPr>
-                                    <w:color w:val="343434" w:themeColor="text1" w:themeTint="E6"/>
+                                    <w:color w:val="191919" w:themeColor="text1" w:themeTint="E6"/>
                                     <w:sz w:val="20"/>
                                     <w:szCs w:val="20"/>
                                   </w:rPr>
@@ -3578,7 +3595,7 @@
                             <w:r>
                               <w:rPr>
                                 <w:caps/>
-                                <w:color w:val="343434" w:themeColor="text1" w:themeTint="E6"/>
+                                <w:color w:val="191919" w:themeColor="text1" w:themeTint="E6"/>
                                 <w:sz w:val="20"/>
                                 <w:szCs w:val="20"/>
                               </w:rPr>
@@ -3588,7 +3605,7 @@
                               <w:sdtPr>
                                 <w:rPr>
                                   <w:caps/>
-                                  <w:color w:val="343434" w:themeColor="text1" w:themeTint="E6"/>
+                                  <w:color w:val="191919" w:themeColor="text1" w:themeTint="E6"/>
                                   <w:sz w:val="20"/>
                                   <w:szCs w:val="20"/>
                                 </w:rPr>
@@ -3603,7 +3620,7 @@
                                 <w:r>
                                   <w:rPr>
                                     <w:caps/>
-                                    <w:color w:val="343434" w:themeColor="text1" w:themeTint="E6"/>
+                                    <w:color w:val="191919" w:themeColor="text1" w:themeTint="E6"/>
                                     <w:sz w:val="20"/>
                                     <w:szCs w:val="20"/>
                                   </w:rPr>
@@ -3627,7 +3644,7 @@
             </wp:anchor>
           </w:drawing>
         </mc:Choice>
-        <mc:Fallback>
+        <mc:Fallback xmlns:w15="http://schemas.microsoft.com/office/word/2012/wordml">
           <w:pict>
             <v:group id="Group 155" o:spid="_x0000_s1033" style="position:absolute;margin-left:0;margin-top:0;width:468pt;height:21.6pt;z-index:251659264;mso-position-horizontal:left;mso-position-horizontal-relative:page;mso-position-vertical:center;mso-position-vertical-relative:bottom-margin-area" coordsize="59436,2743" o:gfxdata="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">
               <v:rect id="Rectangle 156" o:spid="_x0000_s1034" style="position:absolute;width:59436;height:2743;visibility:visible;mso-wrap-style:square;v-text-anchor:middle" o:gfxdata="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" fillcolor="white [3212]" stroked="f" strokeweight="1pt">
@@ -3726,7 +3743,7 @@
 </file>
 
 <file path=word/footnotes.xml><?xml version="1.0" encoding="utf-8"?>
-<w:footnotes xmlns:wpc="http://schemas.microsoft.com/office/word/2010/wordprocessingCanvas" xmlns:mc="http://schemas.openxmlformats.org/markup-compatibility/2006" xmlns:o="urn:schemas-microsoft-com:office:office" xmlns:r="http://schemas.openxmlformats.org/officeDocument/2006/relationships" xmlns:m="http://schemas.openxmlformats.org/officeDocument/2006/math" xmlns:v="urn:schemas-microsoft-com:vml" xmlns:wp14="http://schemas.microsoft.com/office/word/2010/wordprocessingDrawing" xmlns:wp="http://schemas.openxmlformats.org/drawingml/2006/wordprocessingDrawing" xmlns:w10="urn:schemas-microsoft-com:office:word" xmlns:w="http://schemas.openxmlformats.org/wordprocessingml/2006/main" xmlns:w14="http://schemas.microsoft.com/office/word/2010/wordml" xmlns:w15="http://schemas.microsoft.com/office/word/2012/wordml" xmlns:wpg="http://schemas.microsoft.com/office/word/2010/wordprocessingGroup" xmlns:wpi="http://schemas.microsoft.com/office/word/2010/wordprocessingInk" xmlns:wne="http://schemas.microsoft.com/office/word/2006/wordml" xmlns:wps="http://schemas.microsoft.com/office/word/2010/wordprocessingShape" mc:Ignorable="w14 w15 wp14">
+<w:footnotes xmlns:wpc="http://schemas.microsoft.com/office/word/2010/wordprocessingCanvas" xmlns:mc="http://schemas.openxmlformats.org/markup-compatibility/2006" xmlns:o="urn:schemas-microsoft-com:office:office" xmlns:r="http://schemas.openxmlformats.org/officeDocument/2006/relationships" xmlns:m="http://schemas.openxmlformats.org/officeDocument/2006/math" xmlns:v="urn:schemas-microsoft-com:vml" xmlns:wp14="http://schemas.microsoft.com/office/word/2010/wordprocessingDrawing" xmlns:wp="http://schemas.openxmlformats.org/drawingml/2006/wordprocessingDrawing" xmlns:w10="urn:schemas-microsoft-com:office:word" xmlns:w="http://schemas.openxmlformats.org/wordprocessingml/2006/main" xmlns:w14="http://schemas.microsoft.com/office/word/2010/wordml" xmlns:wpg="http://schemas.microsoft.com/office/word/2010/wordprocessingGroup" xmlns:wpi="http://schemas.microsoft.com/office/word/2010/wordprocessingInk" xmlns:wne="http://schemas.microsoft.com/office/word/2006/wordml" xmlns:wps="http://schemas.microsoft.com/office/word/2010/wordprocessingShape" mc:Ignorable="w14 wp14">
   <w:footnote w:type="separator" w:id="-1">
     <w:p>
       <w:pPr>
@@ -3751,7 +3768,7 @@
 </file>
 
 <file path=word/numbering.xml><?xml version="1.0" encoding="utf-8"?>
-<w:numbering xmlns:wpc="http://schemas.microsoft.com/office/word/2010/wordprocessingCanvas" xmlns:mc="http://schemas.openxmlformats.org/markup-compatibility/2006" xmlns:o="urn:schemas-microsoft-com:office:office" xmlns:r="http://schemas.openxmlformats.org/officeDocument/2006/relationships" xmlns:m="http://schemas.openxmlformats.org/officeDocument/2006/math" xmlns:v="urn:schemas-microsoft-com:vml" xmlns:wp14="http://schemas.microsoft.com/office/word/2010/wordprocessingDrawing" xmlns:wp="http://schemas.openxmlformats.org/drawingml/2006/wordprocessingDrawing" xmlns:w10="urn:schemas-microsoft-com:office:word" xmlns:w="http://schemas.openxmlformats.org/wordprocessingml/2006/main" xmlns:w14="http://schemas.microsoft.com/office/word/2010/wordml" xmlns:w15="http://schemas.microsoft.com/office/word/2012/wordml" xmlns:wpg="http://schemas.microsoft.com/office/word/2010/wordprocessingGroup" xmlns:wpi="http://schemas.microsoft.com/office/word/2010/wordprocessingInk" xmlns:wne="http://schemas.microsoft.com/office/word/2006/wordml" xmlns:wps="http://schemas.microsoft.com/office/word/2010/wordprocessingShape" mc:Ignorable="w14 w15 wp14">
+<w:numbering xmlns:wpc="http://schemas.microsoft.com/office/word/2010/wordprocessingCanvas" xmlns:mc="http://schemas.openxmlformats.org/markup-compatibility/2006" xmlns:o="urn:schemas-microsoft-com:office:office" xmlns:r="http://schemas.openxmlformats.org/officeDocument/2006/relationships" xmlns:m="http://schemas.openxmlformats.org/officeDocument/2006/math" xmlns:v="urn:schemas-microsoft-com:vml" xmlns:wp14="http://schemas.microsoft.com/office/word/2010/wordprocessingDrawing" xmlns:wp="http://schemas.openxmlformats.org/drawingml/2006/wordprocessingDrawing" xmlns:w10="urn:schemas-microsoft-com:office:word" xmlns:w="http://schemas.openxmlformats.org/wordprocessingml/2006/main" xmlns:w14="http://schemas.microsoft.com/office/word/2010/wordml" xmlns:wpg="http://schemas.microsoft.com/office/word/2010/wordprocessingGroup" xmlns:wpi="http://schemas.microsoft.com/office/word/2010/wordprocessingInk" xmlns:wne="http://schemas.microsoft.com/office/word/2006/wordml" xmlns:wps="http://schemas.microsoft.com/office/word/2010/wordprocessingShape" mc:Ignorable="w14 wp14">
   <w:abstractNum w:abstractNumId="0">
     <w:nsid w:val="1350293A"/>
     <w:multiLevelType w:val="hybridMultilevel"/>
@@ -3964,7 +3981,7 @@
 </file>
 
 <file path=word/styles.xml><?xml version="1.0" encoding="utf-8"?>
-<w:styles xmlns:mc="http://schemas.openxmlformats.org/markup-compatibility/2006" xmlns:r="http://schemas.openxmlformats.org/officeDocument/2006/relationships" xmlns:w="http://schemas.openxmlformats.org/wordprocessingml/2006/main" xmlns:w14="http://schemas.microsoft.com/office/word/2010/wordml" xmlns:w15="http://schemas.microsoft.com/office/word/2012/wordml" mc:Ignorable="w14 w15">
+<w:styles xmlns:mc="http://schemas.openxmlformats.org/markup-compatibility/2006" xmlns:r="http://schemas.openxmlformats.org/officeDocument/2006/relationships" xmlns:w="http://schemas.openxmlformats.org/wordprocessingml/2006/main" xmlns:w14="http://schemas.microsoft.com/office/word/2010/wordml" mc:Ignorable="w14">
   <w:docDefaults>
     <w:rPrDefault>
       <w:rPr>
@@ -3980,378 +3997,144 @@
       </w:pPr>
     </w:pPrDefault>
   </w:docDefaults>
-  <w:latentStyles w:defLockedState="0" w:defUIPriority="99" w:defSemiHidden="0" w:defUnhideWhenUsed="0" w:defQFormat="0" w:count="371">
-    <w:lsdException w:name="Normal" w:uiPriority="0" w:qFormat="1"/>
-    <w:lsdException w:name="heading 1" w:uiPriority="9" w:qFormat="1"/>
-    <w:lsdException w:name="heading 2" w:semiHidden="1" w:uiPriority="9" w:unhideWhenUsed="1" w:qFormat="1"/>
-    <w:lsdException w:name="heading 3" w:semiHidden="1" w:uiPriority="9" w:unhideWhenUsed="1" w:qFormat="1"/>
-    <w:lsdException w:name="heading 4" w:semiHidden="1" w:uiPriority="9" w:unhideWhenUsed="1" w:qFormat="1"/>
-    <w:lsdException w:name="heading 5" w:semiHidden="1" w:uiPriority="9" w:unhideWhenUsed="1" w:qFormat="1"/>
-    <w:lsdException w:name="heading 6" w:semiHidden="1" w:uiPriority="9" w:unhideWhenUsed="1" w:qFormat="1"/>
-    <w:lsdException w:name="heading 7" w:semiHidden="1" w:uiPriority="9" w:unhideWhenUsed="1" w:qFormat="1"/>
-    <w:lsdException w:name="heading 8" w:semiHidden="1" w:uiPriority="9" w:unhideWhenUsed="1" w:qFormat="1"/>
-    <w:lsdException w:name="heading 9" w:semiHidden="1" w:uiPriority="9" w:unhideWhenUsed="1" w:qFormat="1"/>
-    <w:lsdException w:name="index 1" w:semiHidden="1" w:unhideWhenUsed="1"/>
-    <w:lsdException w:name="index 2" w:semiHidden="1" w:unhideWhenUsed="1"/>
-    <w:lsdException w:name="index 3" w:semiHidden="1" w:unhideWhenUsed="1"/>
-    <w:lsdException w:name="index 4" w:semiHidden="1" w:unhideWhenUsed="1"/>
-    <w:lsdException w:name="index 5" w:semiHidden="1" w:unhideWhenUsed="1"/>
-    <w:lsdException w:name="index 6" w:semiHidden="1" w:unhideWhenUsed="1"/>
-    <w:lsdException w:name="index 7" w:semiHidden="1" w:unhideWhenUsed="1"/>
-    <w:lsdException w:name="index 8" w:semiHidden="1" w:unhideWhenUsed="1"/>
-    <w:lsdException w:name="index 9" w:semiHidden="1" w:unhideWhenUsed="1"/>
-    <w:lsdException w:name="toc 1" w:semiHidden="1" w:uiPriority="39" w:unhideWhenUsed="1"/>
-    <w:lsdException w:name="toc 2" w:semiHidden="1" w:uiPriority="39" w:unhideWhenUsed="1"/>
-    <w:lsdException w:name="toc 3" w:semiHidden="1" w:uiPriority="39" w:unhideWhenUsed="1"/>
-    <w:lsdException w:name="toc 4" w:semiHidden="1" w:uiPriority="39" w:unhideWhenUsed="1"/>
-    <w:lsdException w:name="toc 5" w:semiHidden="1" w:uiPriority="39" w:unhideWhenUsed="1"/>
-    <w:lsdException w:name="toc 6" w:semiHidden="1" w:uiPriority="39" w:unhideWhenUsed="1"/>
-    <w:lsdException w:name="toc 7" w:semiHidden="1" w:uiPriority="39" w:unhideWhenUsed="1"/>
-    <w:lsdException w:name="toc 8" w:semiHidden="1" w:uiPriority="39" w:unhideWhenUsed="1"/>
-    <w:lsdException w:name="toc 9" w:semiHidden="1" w:uiPriority="39" w:unhideWhenUsed="1"/>
-    <w:lsdException w:name="Normal Indent" w:semiHidden="1" w:unhideWhenUsed="1"/>
-    <w:lsdException w:name="footnote text" w:semiHidden="1" w:unhideWhenUsed="1"/>
-    <w:lsdException w:name="annotation text" w:semiHidden="1" w:unhideWhenUsed="1"/>
-    <w:lsdException w:name="header" w:semiHidden="1" w:unhideWhenUsed="1"/>
-    <w:lsdException w:name="footer" w:semiHidden="1" w:unhideWhenUsed="1"/>
-    <w:lsdException w:name="index heading" w:semiHidden="1" w:unhideWhenUsed="1"/>
-    <w:lsdException w:name="caption" w:semiHidden="1" w:uiPriority="35" w:unhideWhenUsed="1" w:qFormat="1"/>
-    <w:lsdException w:name="table of figures" w:semiHidden="1" w:unhideWhenUsed="1"/>
-    <w:lsdException w:name="envelope address" w:semiHidden="1" w:unhideWhenUsed="1"/>
-    <w:lsdException w:name="envelope return" w:semiHidden="1" w:unhideWhenUsed="1"/>
-    <w:lsdException w:name="footnote reference" w:semiHidden="1" w:unhideWhenUsed="1"/>
-    <w:lsdException w:name="annotation reference" w:semiHidden="1" w:unhideWhenUsed="1"/>
-    <w:lsdException w:name="line number" w:semiHidden="1" w:unhideWhenUsed="1"/>
-    <w:lsdException w:name="page number" w:semiHidden="1" w:unhideWhenUsed="1"/>
-    <w:lsdException w:name="endnote reference" w:semiHidden="1" w:unhideWhenUsed="1"/>
-    <w:lsdException w:name="endnote text" w:semiHidden="1" w:unhideWhenUsed="1"/>
-    <w:lsdException w:name="table of authorities" w:semiHidden="1" w:unhideWhenUsed="1"/>
-    <w:lsdException w:name="macro" w:semiHidden="1" w:unhideWhenUsed="1"/>
-    <w:lsdException w:name="toa heading" w:semiHidden="1" w:unhideWhenUsed="1"/>
-    <w:lsdException w:name="List" w:semiHidden="1" w:unhideWhenUsed="1"/>
-    <w:lsdException w:name="List Bullet" w:semiHidden="1" w:unhideWhenUsed="1"/>
-    <w:lsdException w:name="List Number" w:semiHidden="1" w:unhideWhenUsed="1"/>
-    <w:lsdException w:name="List 2" w:semiHidden="1" w:unhideWhenUsed="1"/>
-    <w:lsdException w:name="List 3" w:semiHidden="1" w:unhideWhenUsed="1"/>
-    <w:lsdException w:name="List 4" w:semiHidden="1" w:unhideWhenUsed="1"/>
-    <w:lsdException w:name="List 5" w:semiHidden="1" w:unhideWhenUsed="1"/>
-    <w:lsdException w:name="List Bullet 2" w:semiHidden="1" w:unhideWhenUsed="1"/>
-    <w:lsdException w:name="List Bullet 3" w:semiHidden="1" w:unhideWhenUsed="1"/>
-    <w:lsdException w:name="List Bullet 4" w:semiHidden="1" w:unhideWhenUsed="1"/>
-    <w:lsdException w:name="List Bullet 5" w:semiHidden="1" w:unhideWhenUsed="1"/>
-    <w:lsdException w:name="List Number 2" w:semiHidden="1" w:unhideWhenUsed="1"/>
-    <w:lsdException w:name="List Number 3" w:semiHidden="1" w:unhideWhenUsed="1"/>
-    <w:lsdException w:name="List Number 4" w:semiHidden="1" w:unhideWhenUsed="1"/>
-    <w:lsdException w:name="List Number 5" w:semiHidden="1" w:unhideWhenUsed="1"/>
-    <w:lsdException w:name="Title" w:uiPriority="10" w:qFormat="1"/>
-    <w:lsdException w:name="Closing" w:semiHidden="1" w:unhideWhenUsed="1"/>
-    <w:lsdException w:name="Signature" w:semiHidden="1" w:unhideWhenUsed="1"/>
-    <w:lsdException w:name="Default Paragraph Font" w:semiHidden="1" w:uiPriority="1" w:unhideWhenUsed="1"/>
-    <w:lsdException w:name="Body Text" w:semiHidden="1" w:unhideWhenUsed="1"/>
-    <w:lsdException w:name="Body Text Indent" w:semiHidden="1" w:unhideWhenUsed="1"/>
-    <w:lsdException w:name="List Continue" w:semiHidden="1" w:unhideWhenUsed="1"/>
-    <w:lsdException w:name="List Continue 2" w:semiHidden="1" w:unhideWhenUsed="1"/>
-    <w:lsdException w:name="List Continue 3" w:semiHidden="1" w:unhideWhenUsed="1"/>
-    <w:lsdException w:name="List Continue 4" w:semiHidden="1" w:unhideWhenUsed="1"/>
-    <w:lsdException w:name="List Continue 5" w:semiHidden="1" w:unhideWhenUsed="1"/>
-    <w:lsdException w:name="Message Header" w:semiHidden="1" w:unhideWhenUsed="1"/>
-    <w:lsdException w:name="Subtitle" w:uiPriority="11" w:qFormat="1"/>
-    <w:lsdException w:name="Salutation" w:semiHidden="1" w:unhideWhenUsed="1"/>
-    <w:lsdException w:name="Date" w:semiHidden="1" w:unhideWhenUsed="1"/>
-    <w:lsdException w:name="Body Text First Indent" w:semiHidden="1" w:unhideWhenUsed="1"/>
-    <w:lsdException w:name="Body Text First Indent 2" w:semiHidden="1" w:unhideWhenUsed="1"/>
-    <w:lsdException w:name="Note Heading" w:semiHidden="1" w:unhideWhenUsed="1"/>
-    <w:lsdException w:name="Body Text 2" w:semiHidden="1" w:unhideWhenUsed="1"/>
-    <w:lsdException w:name="Body Text 3" w:semiHidden="1" w:unhideWhenUsed="1"/>
-    <w:lsdException w:name="Body Text Indent 2" w:semiHidden="1" w:unhideWhenUsed="1"/>
-    <w:lsdException w:name="Body Text Indent 3" w:semiHidden="1" w:unhideWhenUsed="1"/>
-    <w:lsdException w:name="Block Text" w:semiHidden="1" w:unhideWhenUsed="1"/>
-    <w:lsdException w:name="Hyperlink" w:semiHidden="1" w:unhideWhenUsed="1"/>
-    <w:lsdException w:name="FollowedHyperlink" w:semiHidden="1" w:unhideWhenUsed="1"/>
-    <w:lsdException w:name="Strong" w:uiPriority="22" w:qFormat="1"/>
-    <w:lsdException w:name="Emphasis" w:uiPriority="20" w:qFormat="1"/>
-    <w:lsdException w:name="Document Map" w:semiHidden="1" w:unhideWhenUsed="1"/>
-    <w:lsdException w:name="Plain Text" w:semiHidden="1" w:unhideWhenUsed="1"/>
-    <w:lsdException w:name="E-mail Signature" w:semiHidden="1" w:unhideWhenUsed="1"/>
-    <w:lsdException w:name="HTML Top of Form" w:semiHidden="1" w:unhideWhenUsed="1"/>
-    <w:lsdException w:name="HTML Bottom of Form" w:semiHidden="1" w:unhideWhenUsed="1"/>
-    <w:lsdException w:name="Normal (Web)" w:semiHidden="1" w:unhideWhenUsed="1"/>
-    <w:lsdException w:name="HTML Acronym" w:semiHidden="1" w:unhideWhenUsed="1"/>
-    <w:lsdException w:name="HTML Address" w:semiHidden="1" w:unhideWhenUsed="1"/>
-    <w:lsdException w:name="HTML Cite" w:semiHidden="1" w:unhideWhenUsed="1"/>
-    <w:lsdException w:name="HTML Code" w:semiHidden="1" w:unhideWhenUsed="1"/>
-    <w:lsdException w:name="HTML Definition" w:semiHidden="1" w:unhideWhenUsed="1"/>
-    <w:lsdException w:name="HTML Keyboard" w:semiHidden="1" w:unhideWhenUsed="1"/>
-    <w:lsdException w:name="HTML Preformatted" w:semiHidden="1" w:unhideWhenUsed="1"/>
-    <w:lsdException w:name="HTML Sample" w:semiHidden="1" w:unhideWhenUsed="1"/>
-    <w:lsdException w:name="HTML Typewriter" w:semiHidden="1" w:unhideWhenUsed="1"/>
-    <w:lsdException w:name="HTML Variable" w:semiHidden="1" w:unhideWhenUsed="1"/>
-    <w:lsdException w:name="Normal Table" w:semiHidden="1" w:unhideWhenUsed="1"/>
-    <w:lsdException w:name="annotation subject" w:semiHidden="1" w:unhideWhenUsed="1"/>
-    <w:lsdException w:name="No List" w:semiHidden="1" w:unhideWhenUsed="1"/>
-    <w:lsdException w:name="Outline List 1" w:semiHidden="1" w:unhideWhenUsed="1"/>
-    <w:lsdException w:name="Outline List 2" w:semiHidden="1" w:unhideWhenUsed="1"/>
-    <w:lsdException w:name="Outline List 3" w:semiHidden="1" w:unhideWhenUsed="1"/>
-    <w:lsdException w:name="Table Simple 1" w:semiHidden="1" w:unhideWhenUsed="1"/>
-    <w:lsdException w:name="Table Simple 2" w:semiHidden="1" w:unhideWhenUsed="1"/>
-    <w:lsdException w:name="Table Simple 3" w:semiHidden="1" w:unhideWhenUsed="1"/>
-    <w:lsdException w:name="Table Classic 1" w:semiHidden="1" w:unhideWhenUsed="1"/>
-    <w:lsdException w:name="Table Classic 2" w:semiHidden="1" w:unhideWhenUsed="1"/>
-    <w:lsdException w:name="Table Classic 3" w:semiHidden="1" w:unhideWhenUsed="1"/>
-    <w:lsdException w:name="Table Classic 4" w:semiHidden="1" w:unhideWhenUsed="1"/>
-    <w:lsdException w:name="Table Colorful 1" w:semiHidden="1" w:unhideWhenUsed="1"/>
-    <w:lsdException w:name="Table Colorful 2" w:semiHidden="1" w:unhideWhenUsed="1"/>
-    <w:lsdException w:name="Table Colorful 3" w:semiHidden="1" w:unhideWhenUsed="1"/>
-    <w:lsdException w:name="Table Columns 1" w:semiHidden="1" w:unhideWhenUsed="1"/>
-    <w:lsdException w:name="Table Columns 2" w:semiHidden="1" w:unhideWhenUsed="1"/>
-    <w:lsdException w:name="Table Columns 3" w:semiHidden="1" w:unhideWhenUsed="1"/>
-    <w:lsdException w:name="Table Columns 4" w:semiHidden="1" w:unhideWhenUsed="1"/>
-    <w:lsdException w:name="Table Columns 5" w:semiHidden="1" w:unhideWhenUsed="1"/>
-    <w:lsdException w:name="Table Grid 1" w:semiHidden="1" w:unhideWhenUsed="1"/>
-    <w:lsdException w:name="Table Grid 2" w:semiHidden="1" w:unhideWhenUsed="1"/>
-    <w:lsdException w:name="Table Grid 3" w:semiHidden="1" w:unhideWhenUsed="1"/>
-    <w:lsdException w:name="Table Grid 4" w:semiHidden="1" w:unhideWhenUsed="1"/>
-    <w:lsdException w:name="Table Grid 5" w:semiHidden="1" w:unhideWhenUsed="1"/>
-    <w:lsdException w:name="Table Grid 6" w:semiHidden="1" w:unhideWhenUsed="1"/>
-    <w:lsdException w:name="Table Grid 7" w:semiHidden="1" w:unhideWhenUsed="1"/>
-    <w:lsdException w:name="Table Grid 8" w:semiHidden="1" w:unhideWhenUsed="1"/>
-    <w:lsdException w:name="Table List 1" w:semiHidden="1" w:unhideWhenUsed="1"/>
-    <w:lsdException w:name="Table List 2" w:semiHidden="1" w:unhideWhenUsed="1"/>
-    <w:lsdException w:name="Table List 3" w:semiHidden="1" w:unhideWhenUsed="1"/>
-    <w:lsdException w:name="Table List 4" w:semiHidden="1" w:unhideWhenUsed="1"/>
-    <w:lsdException w:name="Table List 5" w:semiHidden="1" w:unhideWhenUsed="1"/>
-    <w:lsdException w:name="Table List 6" w:semiHidden="1" w:unhideWhenUsed="1"/>
-    <w:lsdException w:name="Table List 7" w:semiHidden="1" w:unhideWhenUsed="1"/>
-    <w:lsdException w:name="Table List 8" w:semiHidden="1" w:unhideWhenUsed="1"/>
-    <w:lsdException w:name="Table 3D effects 1" w:semiHidden="1" w:unhideWhenUsed="1"/>
-    <w:lsdException w:name="Table 3D effects 2" w:semiHidden="1" w:unhideWhenUsed="1"/>
-    <w:lsdException w:name="Table 3D effects 3" w:semiHidden="1" w:unhideWhenUsed="1"/>
-    <w:lsdException w:name="Table Contemporary" w:semiHidden="1" w:unhideWhenUsed="1"/>
-    <w:lsdException w:name="Table Elegant" w:semiHidden="1" w:unhideWhenUsed="1"/>
-    <w:lsdException w:name="Table Professional" w:semiHidden="1" w:unhideWhenUsed="1"/>
-    <w:lsdException w:name="Table Subtle 1" w:semiHidden="1" w:unhideWhenUsed="1"/>
-    <w:lsdException w:name="Table Subtle 2" w:semiHidden="1" w:unhideWhenUsed="1"/>
-    <w:lsdException w:name="Table Web 1" w:semiHidden="1" w:unhideWhenUsed="1"/>
-    <w:lsdException w:name="Table Web 2" w:semiHidden="1" w:unhideWhenUsed="1"/>
-    <w:lsdException w:name="Table Web 3" w:semiHidden="1" w:unhideWhenUsed="1"/>
-    <w:lsdException w:name="Balloon Text" w:semiHidden="1" w:unhideWhenUsed="1"/>
-    <w:lsdException w:name="Table Grid" w:uiPriority="39"/>
-    <w:lsdException w:name="Table Theme" w:semiHidden="1" w:unhideWhenUsed="1"/>
-    <w:lsdException w:name="Placeholder Text" w:semiHidden="1"/>
-    <w:lsdException w:name="No Spacing" w:uiPriority="1" w:qFormat="1"/>
-    <w:lsdException w:name="Light Shading" w:uiPriority="60"/>
-    <w:lsdException w:name="Light List" w:uiPriority="61"/>
-    <w:lsdException w:name="Light Grid" w:uiPriority="62"/>
-    <w:lsdException w:name="Medium Shading 1" w:uiPriority="63"/>
-    <w:lsdException w:name="Medium Shading 2" w:uiPriority="64"/>
-    <w:lsdException w:name="Medium List 1" w:uiPriority="65"/>
-    <w:lsdException w:name="Medium List 2" w:uiPriority="66"/>
-    <w:lsdException w:name="Medium Grid 1" w:uiPriority="67"/>
-    <w:lsdException w:name="Medium Grid 2" w:uiPriority="68"/>
-    <w:lsdException w:name="Medium Grid 3" w:uiPriority="69"/>
-    <w:lsdException w:name="Dark List" w:uiPriority="70"/>
-    <w:lsdException w:name="Colorful Shading" w:uiPriority="71"/>
-    <w:lsdException w:name="Colorful List" w:uiPriority="72"/>
-    <w:lsdException w:name="Colorful Grid" w:uiPriority="73"/>
-    <w:lsdException w:name="Light Shading Accent 1" w:uiPriority="60"/>
-    <w:lsdException w:name="Light List Accent 1" w:uiPriority="61"/>
-    <w:lsdException w:name="Light Grid Accent 1" w:uiPriority="62"/>
-    <w:lsdException w:name="Medium Shading 1 Accent 1" w:uiPriority="63"/>
-    <w:lsdException w:name="Medium Shading 2 Accent 1" w:uiPriority="64"/>
-    <w:lsdException w:name="Medium List 1 Accent 1" w:uiPriority="65"/>
-    <w:lsdException w:name="Revision" w:semiHidden="1"/>
-    <w:lsdException w:name="List Paragraph" w:uiPriority="34" w:qFormat="1"/>
-    <w:lsdException w:name="Quote" w:uiPriority="29" w:qFormat="1"/>
-    <w:lsdException w:name="Intense Quote" w:uiPriority="30" w:qFormat="1"/>
-    <w:lsdException w:name="Medium List 2 Accent 1" w:uiPriority="66"/>
-    <w:lsdException w:name="Medium Grid 1 Accent 1" w:uiPriority="67"/>
-    <w:lsdException w:name="Medium Grid 2 Accent 1" w:uiPriority="68"/>
-    <w:lsdException w:name="Medium Grid 3 Accent 1" w:uiPriority="69"/>
-    <w:lsdException w:name="Dark List Accent 1" w:uiPriority="70"/>
-    <w:lsdException w:name="Colorful Shading Accent 1" w:uiPriority="71"/>
-    <w:lsdException w:name="Colorful List Accent 1" w:uiPriority="72"/>
-    <w:lsdException w:name="Colorful Grid Accent 1" w:uiPriority="73"/>
-    <w:lsdException w:name="Light Shading Accent 2" w:uiPriority="60"/>
-    <w:lsdException w:name="Light List Accent 2" w:uiPriority="61"/>
-    <w:lsdException w:name="Light Grid Accent 2" w:uiPriority="62"/>
-    <w:lsdException w:name="Medium Shading 1 Accent 2" w:uiPriority="63"/>
-    <w:lsdException w:name="Medium Shading 2 Accent 2" w:uiPriority="64"/>
-    <w:lsdException w:name="Medium List 1 Accent 2" w:uiPriority="65"/>
-    <w:lsdException w:name="Medium List 2 Accent 2" w:uiPriority="66"/>
-    <w:lsdException w:name="Medium Grid 1 Accent 2" w:uiPriority="67"/>
-    <w:lsdException w:name="Medium Grid 2 Accent 2" w:uiPriority="68"/>
-    <w:lsdException w:name="Medium Grid 3 Accent 2" w:uiPriority="69"/>
-    <w:lsdException w:name="Dark List Accent 2" w:uiPriority="70"/>
-    <w:lsdException w:name="Colorful Shading Accent 2" w:uiPriority="71"/>
-    <w:lsdException w:name="Colorful List Accent 2" w:uiPriority="72"/>
-    <w:lsdException w:name="Colorful Grid Accent 2" w:uiPriority="73"/>
-    <w:lsdException w:name="Light Shading Accent 3" w:uiPriority="60"/>
-    <w:lsdException w:name="Light List Accent 3" w:uiPriority="61"/>
-    <w:lsdException w:name="Light Grid Accent 3" w:uiPriority="62"/>
-    <w:lsdException w:name="Medium Shading 1 Accent 3" w:uiPriority="63"/>
-    <w:lsdException w:name="Medium Shading 2 Accent 3" w:uiPriority="64"/>
-    <w:lsdException w:name="Medium List 1 Accent 3" w:uiPriority="65"/>
-    <w:lsdException w:name="Medium List 2 Accent 3" w:uiPriority="66"/>
-    <w:lsdException w:name="Medium Grid 1 Accent 3" w:uiPriority="67"/>
-    <w:lsdException w:name="Medium Grid 2 Accent 3" w:uiPriority="68"/>
-    <w:lsdException w:name="Medium Grid 3 Accent 3" w:uiPriority="69"/>
-    <w:lsdException w:name="Dark List Accent 3" w:uiPriority="70"/>
-    <w:lsdException w:name="Colorful Shading Accent 3" w:uiPriority="71"/>
-    <w:lsdException w:name="Colorful List Accent 3" w:uiPriority="72"/>
-    <w:lsdException w:name="Colorful Grid Accent 3" w:uiPriority="73"/>
-    <w:lsdException w:name="Light Shading Accent 4" w:uiPriority="60"/>
-    <w:lsdException w:name="Light List Accent 4" w:uiPriority="61"/>
-    <w:lsdException w:name="Light Grid Accent 4" w:uiPriority="62"/>
-    <w:lsdException w:name="Medium Shading 1 Accent 4" w:uiPriority="63"/>
-    <w:lsdException w:name="Medium Shading 2 Accent 4" w:uiPriority="64"/>
-    <w:lsdException w:name="Medium List 1 Accent 4" w:uiPriority="65"/>
-    <w:lsdException w:name="Medium List 2 Accent 4" w:uiPriority="66"/>
-    <w:lsdException w:name="Medium Grid 1 Accent 4" w:uiPriority="67"/>
-    <w:lsdException w:name="Medium Grid 2 Accent 4" w:uiPriority="68"/>
-    <w:lsdException w:name="Medium Grid 3 Accent 4" w:uiPriority="69"/>
-    <w:lsdException w:name="Dark List Accent 4" w:uiPriority="70"/>
-    <w:lsdException w:name="Colorful Shading Accent 4" w:uiPriority="71"/>
-    <w:lsdException w:name="Colorful List Accent 4" w:uiPriority="72"/>
-    <w:lsdException w:name="Colorful Grid Accent 4" w:uiPriority="73"/>
-    <w:lsdException w:name="Light Shading Accent 5" w:uiPriority="60"/>
-    <w:lsdException w:name="Light List Accent 5" w:uiPriority="61"/>
-    <w:lsdException w:name="Light Grid Accent 5" w:uiPriority="62"/>
-    <w:lsdException w:name="Medium Shading 1 Accent 5" w:uiPriority="63"/>
-    <w:lsdException w:name="Medium Shading 2 Accent 5" w:uiPriority="64"/>
-    <w:lsdException w:name="Medium List 1 Accent 5" w:uiPriority="65"/>
-    <w:lsdException w:name="Medium List 2 Accent 5" w:uiPriority="66"/>
-    <w:lsdException w:name="Medium Grid 1 Accent 5" w:uiPriority="67"/>
-    <w:lsdException w:name="Medium Grid 2 Accent 5" w:uiPriority="68"/>
-    <w:lsdException w:name="Medium Grid 3 Accent 5" w:uiPriority="69"/>
-    <w:lsdException w:name="Dark List Accent 5" w:uiPriority="70"/>
-    <w:lsdException w:name="Colorful Shading Accent 5" w:uiPriority="71"/>
-    <w:lsdException w:name="Colorful List Accent 5" w:uiPriority="72"/>
-    <w:lsdException w:name="Colorful Grid Accent 5" w:uiPriority="73"/>
-    <w:lsdException w:name="Light Shading Accent 6" w:uiPriority="60"/>
-    <w:lsdException w:name="Light List Accent 6" w:uiPriority="61"/>
-    <w:lsdException w:name="Light Grid Accent 6" w:uiPriority="62"/>
-    <w:lsdException w:name="Medium Shading 1 Accent 6" w:uiPriority="63"/>
-    <w:lsdException w:name="Medium Shading 2 Accent 6" w:uiPriority="64"/>
-    <w:lsdException w:name="Medium List 1 Accent 6" w:uiPriority="65"/>
-    <w:lsdException w:name="Medium List 2 Accent 6" w:uiPriority="66"/>
-    <w:lsdException w:name="Medium Grid 1 Accent 6" w:uiPriority="67"/>
-    <w:lsdException w:name="Medium Grid 2 Accent 6" w:uiPriority="68"/>
-    <w:lsdException w:name="Medium Grid 3 Accent 6" w:uiPriority="69"/>
-    <w:lsdException w:name="Dark List Accent 6" w:uiPriority="70"/>
-    <w:lsdException w:name="Colorful Shading Accent 6" w:uiPriority="71"/>
-    <w:lsdException w:name="Colorful List Accent 6" w:uiPriority="72"/>
-    <w:lsdException w:name="Colorful Grid Accent 6" w:uiPriority="73"/>
-    <w:lsdException w:name="Subtle Emphasis" w:uiPriority="19" w:qFormat="1"/>
-    <w:lsdException w:name="Intense Emphasis" w:uiPriority="21" w:qFormat="1"/>
-    <w:lsdException w:name="Subtle Reference" w:uiPriority="31" w:qFormat="1"/>
-    <w:lsdException w:name="Intense Reference" w:uiPriority="32" w:qFormat="1"/>
-    <w:lsdException w:name="Book Title" w:uiPriority="33" w:qFormat="1"/>
-    <w:lsdException w:name="Bibliography" w:semiHidden="1" w:uiPriority="37" w:unhideWhenUsed="1"/>
-    <w:lsdException w:name="TOC Heading" w:semiHidden="1" w:uiPriority="39" w:unhideWhenUsed="1" w:qFormat="1"/>
-    <w:lsdException w:name="Plain Table 1" w:uiPriority="41"/>
-    <w:lsdException w:name="Plain Table 2" w:uiPriority="42"/>
-    <w:lsdException w:name="Plain Table 3" w:uiPriority="43"/>
-    <w:lsdException w:name="Plain Table 4" w:uiPriority="44"/>
-    <w:lsdException w:name="Plain Table 5" w:uiPriority="45"/>
-    <w:lsdException w:name="Grid Table Light" w:uiPriority="40"/>
-    <w:lsdException w:name="Grid Table 1 Light" w:uiPriority="46"/>
-    <w:lsdException w:name="Grid Table 2" w:uiPriority="47"/>
-    <w:lsdException w:name="Grid Table 3" w:uiPriority="48"/>
-    <w:lsdException w:name="Grid Table 4" w:uiPriority="49"/>
-    <w:lsdException w:name="Grid Table 5 Dark" w:uiPriority="50"/>
-    <w:lsdException w:name="Grid Table 6 Colorful" w:uiPriority="51"/>
-    <w:lsdException w:name="Grid Table 7 Colorful" w:uiPriority="52"/>
-    <w:lsdException w:name="Grid Table 1 Light Accent 1" w:uiPriority="46"/>
-    <w:lsdException w:name="Grid Table 2 Accent 1" w:uiPriority="47"/>
-    <w:lsdException w:name="Grid Table 3 Accent 1" w:uiPriority="48"/>
-    <w:lsdException w:name="Grid Table 4 Accent 1" w:uiPriority="49"/>
-    <w:lsdException w:name="Grid Table 5 Dark Accent 1" w:uiPriority="50"/>
-    <w:lsdException w:name="Grid Table 6 Colorful Accent 1" w:uiPriority="51"/>
-    <w:lsdException w:name="Grid Table 7 Colorful Accent 1" w:uiPriority="52"/>
-    <w:lsdException w:name="Grid Table 1 Light Accent 2" w:uiPriority="46"/>
-    <w:lsdException w:name="Grid Table 2 Accent 2" w:uiPriority="47"/>
-    <w:lsdException w:name="Grid Table 3 Accent 2" w:uiPriority="48"/>
-    <w:lsdException w:name="Grid Table 4 Accent 2" w:uiPriority="49"/>
-    <w:lsdException w:name="Grid Table 5 Dark Accent 2" w:uiPriority="50"/>
-    <w:lsdException w:name="Grid Table 6 Colorful Accent 2" w:uiPriority="51"/>
-    <w:lsdException w:name="Grid Table 7 Colorful Accent 2" w:uiPriority="52"/>
-    <w:lsdException w:name="Grid Table 1 Light Accent 3" w:uiPriority="46"/>
-    <w:lsdException w:name="Grid Table 2 Accent 3" w:uiPriority="47"/>
-    <w:lsdException w:name="Grid Table 3 Accent 3" w:uiPriority="48"/>
-    <w:lsdException w:name="Grid Table 4 Accent 3" w:uiPriority="49"/>
-    <w:lsdException w:name="Grid Table 5 Dark Accent 3" w:uiPriority="50"/>
-    <w:lsdException w:name="Grid Table 6 Colorful Accent 3" w:uiPriority="51"/>
-    <w:lsdException w:name="Grid Table 7 Colorful Accent 3" w:uiPriority="52"/>
-    <w:lsdException w:name="Grid Table 1 Light Accent 4" w:uiPriority="46"/>
-    <w:lsdException w:name="Grid Table 2 Accent 4" w:uiPriority="47"/>
-    <w:lsdException w:name="Grid Table 3 Accent 4" w:uiPriority="48"/>
-    <w:lsdException w:name="Grid Table 4 Accent 4" w:uiPriority="49"/>
-    <w:lsdException w:name="Grid Table 5 Dark Accent 4" w:uiPriority="50"/>
-    <w:lsdException w:name="Grid Table 6 Colorful Accent 4" w:uiPriority="51"/>
-    <w:lsdException w:name="Grid Table 7 Colorful Accent 4" w:uiPriority="52"/>
-    <w:lsdException w:name="Grid Table 1 Light Accent 5" w:uiPriority="46"/>
-    <w:lsdException w:name="Grid Table 2 Accent 5" w:uiPriority="47"/>
-    <w:lsdException w:name="Grid Table 3 Accent 5" w:uiPriority="48"/>
-    <w:lsdException w:name="Grid Table 4 Accent 5" w:uiPriority="49"/>
-    <w:lsdException w:name="Grid Table 5 Dark Accent 5" w:uiPriority="50"/>
-    <w:lsdException w:name="Grid Table 6 Colorful Accent 5" w:uiPriority="51"/>
-    <w:lsdException w:name="Grid Table 7 Colorful Accent 5" w:uiPriority="52"/>
-    <w:lsdException w:name="Grid Table 1 Light Accent 6" w:uiPriority="46"/>
-    <w:lsdException w:name="Grid Table 2 Accent 6" w:uiPriority="47"/>
-    <w:lsdException w:name="Grid Table 3 Accent 6" w:uiPriority="48"/>
-    <w:lsdException w:name="Grid Table 4 Accent 6" w:uiPriority="49"/>
-    <w:lsdException w:name="Grid Table 5 Dark Accent 6" w:uiPriority="50"/>
-    <w:lsdException w:name="Grid Table 6 Colorful Accent 6" w:uiPriority="51"/>
-    <w:lsdException w:name="Grid Table 7 Colorful Accent 6" w:uiPriority="52"/>
-    <w:lsdException w:name="List Table 1 Light" w:uiPriority="46"/>
-    <w:lsdException w:name="List Table 2" w:uiPriority="47"/>
-    <w:lsdException w:name="List Table 3" w:uiPriority="48"/>
-    <w:lsdException w:name="List Table 4" w:uiPriority="49"/>
-    <w:lsdException w:name="List Table 5 Dark" w:uiPriority="50"/>
-    <w:lsdException w:name="List Table 6 Colorful" w:uiPriority="51"/>
-    <w:lsdException w:name="List Table 7 Colorful" w:uiPriority="52"/>
-    <w:lsdException w:name="List Table 1 Light Accent 1" w:uiPriority="46"/>
-    <w:lsdException w:name="List Table 2 Accent 1" w:uiPriority="47"/>
-    <w:lsdException w:name="List Table 3 Accent 1" w:uiPriority="48"/>
-    <w:lsdException w:name="List Table 4 Accent 1" w:uiPriority="49"/>
-    <w:lsdException w:name="List Table 5 Dark Accent 1" w:uiPriority="50"/>
-    <w:lsdException w:name="List Table 6 Colorful Accent 1" w:uiPriority="51"/>
-    <w:lsdException w:name="List Table 7 Colorful Accent 1" w:uiPriority="52"/>
-    <w:lsdException w:name="List Table 1 Light Accent 2" w:uiPriority="46"/>
-    <w:lsdException w:name="List Table 2 Accent 2" w:uiPriority="47"/>
-    <w:lsdException w:name="List Table 3 Accent 2" w:uiPriority="48"/>
-    <w:lsdException w:name="List Table 4 Accent 2" w:uiPriority="49"/>
-    <w:lsdException w:name="List Table 5 Dark Accent 2" w:uiPriority="50"/>
-    <w:lsdException w:name="List Table 6 Colorful Accent 2" w:uiPriority="51"/>
-    <w:lsdException w:name="List Table 7 Colorful Accent 2" w:uiPriority="52"/>
-    <w:lsdException w:name="List Table 1 Light Accent 3" w:uiPriority="46"/>
-    <w:lsdException w:name="List Table 2 Accent 3" w:uiPriority="47"/>
-    <w:lsdException w:name="List Table 3 Accent 3" w:uiPriority="48"/>
-    <w:lsdException w:name="List Table 4 Accent 3" w:uiPriority="49"/>
-    <w:lsdException w:name="List Table 5 Dark Accent 3" w:uiPriority="50"/>
-    <w:lsdException w:name="List Table 6 Colorful Accent 3" w:uiPriority="51"/>
-    <w:lsdException w:name="List Table 7 Colorful Accent 3" w:uiPriority="52"/>
-    <w:lsdException w:name="List Table 1 Light Accent 4" w:uiPriority="46"/>
-    <w:lsdException w:name="List Table 2 Accent 4" w:uiPriority="47"/>
-    <w:lsdException w:name="List Table 3 Accent 4" w:uiPriority="48"/>
-    <w:lsdException w:name="List Table 4 Accent 4" w:uiPriority="49"/>
-    <w:lsdException w:name="List Table 5 Dark Accent 4" w:uiPriority="50"/>
-    <w:lsdException w:name="List Table 6 Colorful Accent 4" w:uiPriority="51"/>
-    <w:lsdException w:name="List Table 7 Colorful Accent 4" w:uiPriority="52"/>
-    <w:lsdException w:name="List Table 1 Light Accent 5" w:uiPriority="46"/>
-    <w:lsdException w:name="List Table 2 Accent 5" w:uiPriority="47"/>
-    <w:lsdException w:name="List Table 3 Accent 5" w:uiPriority="48"/>
-    <w:lsdException w:name="List Table 4 Accent 5" w:uiPriority="49"/>
-    <w:lsdException w:name="List Table 5 Dark Accent 5" w:uiPriority="50"/>
-    <w:lsdException w:name="List Table 6 Colorful Accent 5" w:uiPriority="51"/>
-    <w:lsdException w:name="List Table 7 Colorful Accent 5" w:uiPriority="52"/>
-    <w:lsdException w:name="List Table 1 Light Accent 6" w:uiPriority="46"/>
-    <w:lsdException w:name="List Table 2 Accent 6" w:uiPriority="47"/>
-    <w:lsdException w:name="List Table 3 Accent 6" w:uiPriority="48"/>
-    <w:lsdException w:name="List Table 4 Accent 6" w:uiPriority="49"/>
-    <w:lsdException w:name="List Table 5 Dark Accent 6" w:uiPriority="50"/>
-    <w:lsdException w:name="List Table 6 Colorful Accent 6" w:uiPriority="51"/>
-    <w:lsdException w:name="List Table 7 Colorful Accent 6" w:uiPriority="52"/>
+  <w:latentStyles w:defLockedState="0" w:defUIPriority="99" w:defSemiHidden="1" w:defUnhideWhenUsed="1" w:defQFormat="0" w:count="267">
+    <w:lsdException w:name="Normal" w:semiHidden="0" w:uiPriority="0" w:unhideWhenUsed="0" w:qFormat="1"/>
+    <w:lsdException w:name="heading 1" w:semiHidden="0" w:uiPriority="9" w:unhideWhenUsed="0" w:qFormat="1"/>
+    <w:lsdException w:name="heading 2" w:uiPriority="9" w:qFormat="1"/>
+    <w:lsdException w:name="heading 3" w:uiPriority="9" w:qFormat="1"/>
+    <w:lsdException w:name="heading 4" w:uiPriority="9" w:qFormat="1"/>
+    <w:lsdException w:name="heading 5" w:uiPriority="9" w:qFormat="1"/>
+    <w:lsdException w:name="heading 6" w:uiPriority="9" w:qFormat="1"/>
+    <w:lsdException w:name="heading 7" w:uiPriority="9" w:qFormat="1"/>
+    <w:lsdException w:name="heading 8" w:uiPriority="9" w:qFormat="1"/>
+    <w:lsdException w:name="heading 9" w:uiPriority="9" w:qFormat="1"/>
+    <w:lsdException w:name="toc 1" w:uiPriority="39"/>
+    <w:lsdException w:name="toc 2" w:uiPriority="39"/>
+    <w:lsdException w:name="toc 3" w:uiPriority="39"/>
+    <w:lsdException w:name="toc 4" w:uiPriority="39"/>
+    <w:lsdException w:name="toc 5" w:uiPriority="39"/>
+    <w:lsdException w:name="toc 6" w:uiPriority="39"/>
+    <w:lsdException w:name="toc 7" w:uiPriority="39"/>
+    <w:lsdException w:name="toc 8" w:uiPriority="39"/>
+    <w:lsdException w:name="toc 9" w:uiPriority="39"/>
+    <w:lsdException w:name="caption" w:uiPriority="35" w:qFormat="1"/>
+    <w:lsdException w:name="Title" w:semiHidden="0" w:uiPriority="10" w:unhideWhenUsed="0" w:qFormat="1"/>
+    <w:lsdException w:name="Default Paragraph Font" w:uiPriority="1"/>
+    <w:lsdException w:name="Subtitle" w:semiHidden="0" w:uiPriority="11" w:unhideWhenUsed="0" w:qFormat="1"/>
+    <w:lsdException w:name="Strong" w:semiHidden="0" w:uiPriority="22" w:unhideWhenUsed="0" w:qFormat="1"/>
+    <w:lsdException w:name="Emphasis" w:semiHidden="0" w:uiPriority="20" w:unhideWhenUsed="0" w:qFormat="1"/>
+    <w:lsdException w:name="Table Grid" w:semiHidden="0" w:uiPriority="39" w:unhideWhenUsed="0"/>
+    <w:lsdException w:name="Placeholder Text" w:unhideWhenUsed="0"/>
+    <w:lsdException w:name="No Spacing" w:semiHidden="0" w:uiPriority="1" w:unhideWhenUsed="0" w:qFormat="1"/>
+    <w:lsdException w:name="Light Shading" w:semiHidden="0" w:uiPriority="60" w:unhideWhenUsed="0"/>
+    <w:lsdException w:name="Light List" w:semiHidden="0" w:uiPriority="61" w:unhideWhenUsed="0"/>
+    <w:lsdException w:name="Light Grid" w:semiHidden="0" w:uiPriority="62" w:unhideWhenUsed="0"/>
+    <w:lsdException w:name="Medium Shading 1" w:semiHidden="0" w:uiPriority="63" w:unhideWhenUsed="0"/>
+    <w:lsdException w:name="Medium Shading 2" w:semiHidden="0" w:uiPriority="64" w:unhideWhenUsed="0"/>
+    <w:lsdException w:name="Medium List 1" w:semiHidden="0" w:uiPriority="65" w:unhideWhenUsed="0"/>
+    <w:lsdException w:name="Medium List 2" w:semiHidden="0" w:uiPriority="66" w:unhideWhenUsed="0"/>
+    <w:lsdException w:name="Medium Grid 1" w:semiHidden="0" w:uiPriority="67" w:unhideWhenUsed="0"/>
+    <w:lsdException w:name="Medium Grid 2" w:semiHidden="0" w:uiPriority="68" w:unhideWhenUsed="0"/>
+    <w:lsdException w:name="Medium Grid 3" w:semiHidden="0" w:uiPriority="69" w:unhideWhenUsed="0"/>
+    <w:lsdException w:name="Dark List" w:semiHidden="0" w:uiPriority="70" w:unhideWhenUsed="0"/>
+    <w:lsdException w:name="Colorful Shading" w:semiHidden="0" w:uiPriority="71" w:unhideWhenUsed="0"/>
+    <w:lsdException w:name="Colorful List" w:semiHidden="0" w:uiPriority="72" w:unhideWhenUsed="0"/>
+    <w:lsdException w:name="Colorful Grid" w:semiHidden="0" w:uiPriority="73" w:unhideWhenUsed="0"/>
+    <w:lsdException w:name="Light Shading Accent 1" w:semiHidden="0" w:uiPriority="60" w:unhideWhenUsed="0"/>
+    <w:lsdException w:name="Light List Accent 1" w:semiHidden="0" w:uiPriority="61" w:unhideWhenUsed="0"/>
+    <w:lsdException w:name="Light Grid Accent 1" w:semiHidden="0" w:uiPriority="62" w:unhideWhenUsed="0"/>
+    <w:lsdException w:name="Medium Shading 1 Accent 1" w:semiHidden="0" w:uiPriority="63" w:unhideWhenUsed="0"/>
+    <w:lsdException w:name="Medium Shading 2 Accent 1" w:semiHidden="0" w:uiPriority="64" w:unhideWhenUsed="0"/>
+    <w:lsdException w:name="Medium List 1 Accent 1" w:semiHidden="0" w:uiPriority="65" w:unhideWhenUsed="0"/>
+    <w:lsdException w:name="Revision" w:unhideWhenUsed="0"/>
+    <w:lsdException w:name="List Paragraph" w:semiHidden="0" w:uiPriority="34" w:unhideWhenUsed="0" w:qFormat="1"/>
+    <w:lsdException w:name="Quote" w:semiHidden="0" w:uiPriority="29" w:unhideWhenUsed="0" w:qFormat="1"/>
+    <w:lsdException w:name="Intense Quote" w:semiHidden="0" w:uiPriority="30" w:unhideWhenUsed="0" w:qFormat="1"/>
+    <w:lsdException w:name="Medium List 2 Accent 1" w:semiHidden="0" w:uiPriority="66" w:unhideWhenUsed="0"/>
+    <w:lsdException w:name="Medium Grid 1 Accent 1" w:semiHidden="0" w:uiPriority="67" w:unhideWhenUsed="0"/>
+    <w:lsdException w:name="Medium Grid 2 Accent 1" w:semiHidden="0" w:uiPriority="68" w:unhideWhenUsed="0"/>
+    <w:lsdException w:name="Medium Grid 3 Accent 1" w:semiHidden="0" w:uiPriority="69" w:unhideWhenUsed="0"/>
+    <w:lsdException w:name="Dark List Accent 1" w:semiHidden="0" w:uiPriority="70" w:unhideWhenUsed="0"/>
+    <w:lsdException w:name="Colorful Shading Accent 1" w:semiHidden="0" w:uiPriority="71" w:unhideWhenUsed="0"/>
+    <w:lsdException w:name="Colorful List Accent 1" w:semiHidden="0" w:uiPriority="72" w:unhideWhenUsed="0"/>
+    <w:lsdException w:name="Colorful Grid Accent 1" w:semiHidden="0" w:uiPriority="73" w:unhideWhenUsed="0"/>
+    <w:lsdException w:name="Light Shading Accent 2" w:semiHidden="0" w:uiPriority="60" w:unhideWhenUsed="0"/>
+    <w:lsdException w:name="Light List Accent 2" w:semiHidden="0" w:uiPriority="61" w:unhideWhenUsed="0"/>
+    <w:lsdException w:name="Light Grid Accent 2" w:semiHidden="0" w:uiPriority="62" w:unhideWhenUsed="0"/>
+    <w:lsdException w:name="Medium Shading 1 Accent 2" w:semiHidden="0" w:uiPriority="63" w:unhideWhenUsed="0"/>
+    <w:lsdException w:name="Medium Shading 2 Accent 2" w:semiHidden="0" w:uiPriority="64" w:unhideWhenUsed="0"/>
+    <w:lsdException w:name="Medium List 1 Accent 2" w:semiHidden="0" w:uiPriority="65" w:unhideWhenUsed="0"/>
+    <w:lsdException w:name="Medium List 2 Accent 2" w:semiHidden="0" w:uiPriority="66" w:unhideWhenUsed="0"/>
+    <w:lsdException w:name="Medium Grid 1 Accent 2" w:semiHidden="0" w:uiPriority="67" w:unhideWhenUsed="0"/>
+    <w:lsdException w:name="Medium Grid 2 Accent 2" w:semiHidden="0" w:uiPriority="68" w:unhideWhenUsed="0"/>
+    <w:lsdException w:name="Medium Grid 3 Accent 2" w:semiHidden="0" w:uiPriority="69" w:unhideWhenUsed="0"/>
+    <w:lsdException w:name="Dark List Accent 2" w:semiHidden="0" w:uiPriority="70" w:unhideWhenUsed="0"/>
+    <w:lsdException w:name="Colorful Shading Accent 2" w:semiHidden="0" w:uiPriority="71" w:unhideWhenUsed="0"/>
+    <w:lsdException w:name="Colorful List Accent 2" w:semiHidden="0" w:uiPriority="72" w:unhideWhenUsed="0"/>
+    <w:lsdException w:name="Colorful Grid Accent 2" w:semiHidden="0" w:uiPriority="73" w:unhideWhenUsed="0"/>
+    <w:lsdException w:name="Light Shading Accent 3" w:semiHidden="0" w:uiPriority="60" w:unhideWhenUsed="0"/>
+    <w:lsdException w:name="Light List Accent 3" w:semiHidden="0" w:uiPriority="61" w:unhideWhenUsed="0"/>
+    <w:lsdException w:name="Light Grid Accent 3" w:semiHidden="0" w:uiPriority="62" w:unhideWhenUsed="0"/>
+    <w:lsdException w:name="Medium Shading 1 Accent 3" w:semiHidden="0" w:uiPriority="63" w:unhideWhenUsed="0"/>
+    <w:lsdException w:name="Medium Shading 2 Accent 3" w:semiHidden="0" w:uiPriority="64" w:unhideWhenUsed="0"/>
+    <w:lsdException w:name="Medium List 1 Accent 3" w:semiHidden="0" w:uiPriority="65" w:unhideWhenUsed="0"/>
+    <w:lsdException w:name="Medium List 2 Accent 3" w:semiHidden="0" w:uiPriority="66" w:unhideWhenUsed="0"/>
+    <w:lsdException w:name="Medium Grid 1 Accent 3" w:semiHidden="0" w:uiPriority="67" w:unhideWhenUsed="0"/>
+    <w:lsdException w:name="Medium Grid 2 Accent 3" w:semiHidden="0" w:uiPriority="68" w:unhideWhenUsed="0"/>
+    <w:lsdException w:name="Medium Grid 3 Accent 3" w:semiHidden="0" w:uiPriority="69" w:unhideWhenUsed="0"/>
+    <w:lsdException w:name="Dark List Accent 3" w:semiHidden="0" w:uiPriority="70" w:unhideWhenUsed="0"/>
+    <w:lsdException w:name="Colorful Shading Accent 3" w:semiHidden="0" w:uiPriority="71" w:unhideWhenUsed="0"/>
+    <w:lsdException w:name="Colorful List Accent 3" w:semiHidden="0" w:uiPriority="72" w:unhideWhenUsed="0"/>
+    <w:lsdException w:name="Colorful Grid Accent 3" w:semiHidden="0" w:uiPriority="73" w:unhideWhenUsed="0"/>
+    <w:lsdException w:name="Light Shading Accent 4" w:semiHidden="0" w:uiPriority="60" w:unhideWhenUsed="0"/>
+    <w:lsdException w:name="Light List Accent 4" w:semiHidden="0" w:uiPriority="61" w:unhideWhenUsed="0"/>
+    <w:lsdException w:name="Light Grid Accent 4" w:semiHidden="0" w:uiPriority="62" w:unhideWhenUsed="0"/>
+    <w:lsdException w:name="Medium Shading 1 Accent 4" w:semiHidden="0" w:uiPriority="63" w:unhideWhenUsed="0"/>
+    <w:lsdException w:name="Medium Shading 2 Accent 4" w:semiHidden="0" w:uiPriority="64" w:unhideWhenUsed="0"/>
+    <w:lsdException w:name="Medium List 1 Accent 4" w:semiHidden="0" w:uiPriority="65" w:unhideWhenUsed="0"/>
+    <w:lsdException w:name="Medium List 2 Accent 4" w:semiHidden="0" w:uiPriority="66" w:unhideWhenUsed="0"/>
+    <w:lsdException w:name="Medium Grid 1 Accent 4" w:semiHidden="0" w:uiPriority="67" w:unhideWhenUsed="0"/>
+    <w:lsdException w:name="Medium Grid 2 Accent 4" w:semiHidden="0" w:uiPriority="68" w:unhideWhenUsed="0"/>
+    <w:lsdException w:name="Medium Grid 3 Accent 4" w:semiHidden="0" w:uiPriority="69" w:unhideWhenUsed="0"/>
+    <w:lsdException w:name="Dark List Accent 4" w:semiHidden="0" w:uiPriority="70" w:unhideWhenUsed="0"/>
+    <w:lsdException w:name="Colorful Shading Accent 4" w:semiHidden="0" w:uiPriority="71" w:unhideWhenUsed="0"/>
+    <w:lsdException w:name="Colorful List Accent 4" w:semiHidden="0" w:uiPriority="72" w:unhideWhenUsed="0"/>
+    <w:lsdException w:name="Colorful Grid Accent 4" w:semiHidden="0" w:uiPriority="73" w:unhideWhenUsed="0"/>
+    <w:lsdException w:name="Light Shading Accent 5" w:semiHidden="0" w:uiPriority="60" w:unhideWhenUsed="0"/>
+    <w:lsdException w:name="Light List Accent 5" w:semiHidden="0" w:uiPriority="61" w:unhideWhenUsed="0"/>
+    <w:lsdException w:name="Light Grid Accent 5" w:semiHidden="0" w:uiPriority="62" w:unhideWhenUsed="0"/>
+    <w:lsdException w:name="Medium Shading 1 Accent 5" w:semiHidden="0" w:uiPriority="63" w:unhideWhenUsed="0"/>
+    <w:lsdException w:name="Medium Shading 2 Accent 5" w:semiHidden="0" w:uiPriority="64" w:unhideWhenUsed="0"/>
+    <w:lsdException w:name="Medium List 1 Accent 5" w:semiHidden="0" w:uiPriority="65" w:unhideWhenUsed="0"/>
+    <w:lsdException w:name="Medium List 2 Accent 5" w:semiHidden="0" w:uiPriority="66" w:unhideWhenUsed="0"/>
+    <w:lsdException w:name="Medium Grid 1 Accent 5" w:semiHidden="0" w:uiPriority="67" w:unhideWhenUsed="0"/>
+    <w:lsdException w:name="Medium Grid 2 Accent 5" w:semiHidden="0" w:uiPriority="68" w:unhideWhenUsed="0"/>
+    <w:lsdException w:name="Medium Grid 3 Accent 5" w:semiHidden="0" w:uiPriority="69" w:unhideWhenUsed="0"/>
+    <w:lsdException w:name="Dark List Accent 5" w:semiHidden="0" w:uiPriority="70" w:unhideWhenUsed="0"/>
+    <w:lsdException w:name="Colorful Shading Accent 5" w:semiHidden="0" w:uiPriority="71" w:unhideWhenUsed="0"/>
+    <w:lsdException w:name="Colorful List Accent 5" w:semiHidden="0" w:uiPriority="72" w:unhideWhenUsed="0"/>
+    <w:lsdException w:name="Colorful Grid Accent 5" w:semiHidden="0" w:uiPriority="73" w:unhideWhenUsed="0"/>
+    <w:lsdException w:name="Light Shading Accent 6" w:semiHidden="0" w:uiPriority="60" w:unhideWhenUsed="0"/>
+    <w:lsdException w:name="Light List Accent 6" w:semiHidden="0" w:uiPriority="61" w:unhideWhenUsed="0"/>
+    <w:lsdException w:name="Light Grid Accent 6" w:semiHidden="0" w:uiPriority="62" w:unhideWhenUsed="0"/>
+    <w:lsdException w:name="Medium Shading 1 Accent 6" w:semiHidden="0" w:uiPriority="63" w:unhideWhenUsed="0"/>
+    <w:lsdException w:name="Medium Shading 2 Accent 6" w:semiHidden="0" w:uiPriority="64" w:unhideWhenUsed="0"/>
+    <w:lsdException w:name="Medium List 1 Accent 6" w:semiHidden="0" w:uiPriority="65" w:unhideWhenUsed="0"/>
+    <w:lsdException w:name="Medium List 2 Accent 6" w:semiHidden="0" w:uiPriority="66" w:unhideWhenUsed="0"/>
+    <w:lsdException w:name="Medium Grid 1 Accent 6" w:semiHidden="0" w:uiPriority="67" w:unhideWhenUsed="0"/>
+    <w:lsdException w:name="Medium Grid 2 Accent 6" w:semiHidden="0" w:uiPriority="68" w:unhideWhenUsed="0"/>
+    <w:lsdException w:name="Medium Grid 3 Accent 6" w:semiHidden="0" w:uiPriority="69" w:unhideWhenUsed="0"/>
+    <w:lsdException w:name="Dark List Accent 6" w:semiHidden="0" w:uiPriority="70" w:unhideWhenUsed="0"/>
+    <w:lsdException w:name="Colorful Shading Accent 6" w:semiHidden="0" w:uiPriority="71" w:unhideWhenUsed="0"/>
+    <w:lsdException w:name="Colorful List Accent 6" w:semiHidden="0" w:uiPriority="72" w:unhideWhenUsed="0"/>
+    <w:lsdException w:name="Colorful Grid Accent 6" w:semiHidden="0" w:uiPriority="73" w:unhideWhenUsed="0"/>
+    <w:lsdException w:name="Subtle Emphasis" w:semiHidden="0" w:uiPriority="19" w:unhideWhenUsed="0" w:qFormat="1"/>
+    <w:lsdException w:name="Intense Emphasis" w:semiHidden="0" w:uiPriority="21" w:unhideWhenUsed="0" w:qFormat="1"/>
+    <w:lsdException w:name="Subtle Reference" w:semiHidden="0" w:uiPriority="31" w:unhideWhenUsed="0" w:qFormat="1"/>
+    <w:lsdException w:name="Intense Reference" w:semiHidden="0" w:uiPriority="32" w:unhideWhenUsed="0" w:qFormat="1"/>
+    <w:lsdException w:name="Book Title" w:semiHidden="0" w:uiPriority="33" w:unhideWhenUsed="0" w:qFormat="1"/>
+    <w:lsdException w:name="Bibliography" w:uiPriority="37"/>
+    <w:lsdException w:name="TOC Heading" w:uiPriority="39" w:qFormat="1"/>
   </w:latentStyles>
   <w:style w:type="paragraph" w:default="1" w:styleId="Normal">
     <w:name w:val="Normal"/>
@@ -4571,6 +4354,443 @@
       <w:szCs w:val="32"/>
     </w:rPr>
   </w:style>
+  <w:style w:type="paragraph" w:styleId="BalloonText">
+    <w:name w:val="Balloon Text"/>
+    <w:basedOn w:val="Normal"/>
+    <w:link w:val="BalloonTextChar"/>
+    <w:uiPriority w:val="99"/>
+    <w:semiHidden/>
+    <w:unhideWhenUsed/>
+    <w:rsid w:val="00E11257"/>
+    <w:pPr>
+      <w:spacing w:after="0" w:line="240" w:lineRule="auto"/>
+    </w:pPr>
+    <w:rPr>
+      <w:rFonts w:ascii="Tahoma" w:hAnsi="Tahoma" w:cs="Tahoma"/>
+      <w:sz w:val="16"/>
+      <w:szCs w:val="16"/>
+    </w:rPr>
+  </w:style>
+  <w:style w:type="character" w:customStyle="1" w:styleId="BalloonTextChar">
+    <w:name w:val="Balloon Text Char"/>
+    <w:basedOn w:val="DefaultParagraphFont"/>
+    <w:link w:val="BalloonText"/>
+    <w:uiPriority w:val="99"/>
+    <w:semiHidden/>
+    <w:rsid w:val="00E11257"/>
+    <w:rPr>
+      <w:rFonts w:ascii="Tahoma" w:hAnsi="Tahoma" w:cs="Tahoma"/>
+      <w:sz w:val="16"/>
+      <w:szCs w:val="16"/>
+    </w:rPr>
+  </w:style>
+</w:styles>
+</file>
+
+<file path=word/stylesWithEffects.xml><?xml version="1.0" encoding="utf-8"?>
+<w:styles xmlns:wpc="http://schemas.microsoft.com/office/word/2010/wordprocessingCanvas" xmlns:mc="http://schemas.openxmlformats.org/markup-compatibility/2006" xmlns:o="urn:schemas-microsoft-com:office:office" xmlns:r="http://schemas.openxmlformats.org/officeDocument/2006/relationships" xmlns:m="http://schemas.openxmlformats.org/officeDocument/2006/math" xmlns:v="urn:schemas-microsoft-com:vml" xmlns:wp14="http://schemas.microsoft.com/office/word/2010/wordprocessingDrawing" xmlns:wp="http://schemas.openxmlformats.org/drawingml/2006/wordprocessingDrawing" xmlns:w10="urn:schemas-microsoft-com:office:word" xmlns:w="http://schemas.openxmlformats.org/wordprocessingml/2006/main" xmlns:w14="http://schemas.microsoft.com/office/word/2010/wordml" xmlns:wpg="http://schemas.microsoft.com/office/word/2010/wordprocessingGroup" xmlns:wpi="http://schemas.microsoft.com/office/word/2010/wordprocessingInk" xmlns:wne="http://schemas.microsoft.com/office/word/2006/wordml" xmlns:wps="http://schemas.microsoft.com/office/word/2010/wordprocessingShape" mc:Ignorable="w14 wp14">
+  <w:docDefaults>
+    <w:rPrDefault>
+      <w:rPr>
+        <w:rFonts w:asciiTheme="minorHAnsi" w:eastAsiaTheme="minorHAnsi" w:hAnsiTheme="minorHAnsi" w:cstheme="minorBidi"/>
+        <w:sz w:val="22"/>
+        <w:szCs w:val="22"/>
+        <w:lang w:val="en-GB" w:eastAsia="en-US" w:bidi="ar-SA"/>
+      </w:rPr>
+    </w:rPrDefault>
+    <w:pPrDefault>
+      <w:pPr>
+        <w:spacing w:after="160" w:line="259" w:lineRule="auto"/>
+      </w:pPr>
+    </w:pPrDefault>
+  </w:docDefaults>
+  <w:latentStyles w:defLockedState="0" w:defUIPriority="99" w:defSemiHidden="1" w:defUnhideWhenUsed="1" w:defQFormat="0" w:count="267">
+    <w:lsdException w:name="Normal" w:semiHidden="0" w:uiPriority="0" w:unhideWhenUsed="0" w:qFormat="1"/>
+    <w:lsdException w:name="heading 1" w:semiHidden="0" w:uiPriority="9" w:unhideWhenUsed="0" w:qFormat="1"/>
+    <w:lsdException w:name="heading 2" w:uiPriority="9" w:qFormat="1"/>
+    <w:lsdException w:name="heading 3" w:uiPriority="9" w:qFormat="1"/>
+    <w:lsdException w:name="heading 4" w:uiPriority="9" w:qFormat="1"/>
+    <w:lsdException w:name="heading 5" w:uiPriority="9" w:qFormat="1"/>
+    <w:lsdException w:name="heading 6" w:uiPriority="9" w:qFormat="1"/>
+    <w:lsdException w:name="heading 7" w:uiPriority="9" w:qFormat="1"/>
+    <w:lsdException w:name="heading 8" w:uiPriority="9" w:qFormat="1"/>
+    <w:lsdException w:name="heading 9" w:uiPriority="9" w:qFormat="1"/>
+    <w:lsdException w:name="toc 1" w:uiPriority="39"/>
+    <w:lsdException w:name="toc 2" w:uiPriority="39"/>
+    <w:lsdException w:name="toc 3" w:uiPriority="39"/>
+    <w:lsdException w:name="toc 4" w:uiPriority="39"/>
+    <w:lsdException w:name="toc 5" w:uiPriority="39"/>
+    <w:lsdException w:name="toc 6" w:uiPriority="39"/>
+    <w:lsdException w:name="toc 7" w:uiPriority="39"/>
+    <w:lsdException w:name="toc 8" w:uiPriority="39"/>
+    <w:lsdException w:name="toc 9" w:uiPriority="39"/>
+    <w:lsdException w:name="caption" w:uiPriority="35" w:qFormat="1"/>
+    <w:lsdException w:name="Title" w:semiHidden="0" w:uiPriority="10" w:unhideWhenUsed="0" w:qFormat="1"/>
+    <w:lsdException w:name="Default Paragraph Font" w:uiPriority="1"/>
+    <w:lsdException w:name="Subtitle" w:semiHidden="0" w:uiPriority="11" w:unhideWhenUsed="0" w:qFormat="1"/>
+    <w:lsdException w:name="Strong" w:semiHidden="0" w:uiPriority="22" w:unhideWhenUsed="0" w:qFormat="1"/>
+    <w:lsdException w:name="Emphasis" w:semiHidden="0" w:uiPriority="20" w:unhideWhenUsed="0" w:qFormat="1"/>
+    <w:lsdException w:name="Table Grid" w:semiHidden="0" w:uiPriority="39" w:unhideWhenUsed="0"/>
+    <w:lsdException w:name="Placeholder Text" w:unhideWhenUsed="0"/>
+    <w:lsdException w:name="No Spacing" w:semiHidden="0" w:uiPriority="1" w:unhideWhenUsed="0" w:qFormat="1"/>
+    <w:lsdException w:name="Light Shading" w:semiHidden="0" w:uiPriority="60" w:unhideWhenUsed="0"/>
+    <w:lsdException w:name="Light List" w:semiHidden="0" w:uiPriority="61" w:unhideWhenUsed="0"/>
+    <w:lsdException w:name="Light Grid" w:semiHidden="0" w:uiPriority="62" w:unhideWhenUsed="0"/>
+    <w:lsdException w:name="Medium Shading 1" w:semiHidden="0" w:uiPriority="63" w:unhideWhenUsed="0"/>
+    <w:lsdException w:name="Medium Shading 2" w:semiHidden="0" w:uiPriority="64" w:unhideWhenUsed="0"/>
+    <w:lsdException w:name="Medium List 1" w:semiHidden="0" w:uiPriority="65" w:unhideWhenUsed="0"/>
+    <w:lsdException w:name="Medium List 2" w:semiHidden="0" w:uiPriority="66" w:unhideWhenUsed="0"/>
+    <w:lsdException w:name="Medium Grid 1" w:semiHidden="0" w:uiPriority="67" w:unhideWhenUsed="0"/>
+    <w:lsdException w:name="Medium Grid 2" w:semiHidden="0" w:uiPriority="68" w:unhideWhenUsed="0"/>
+    <w:lsdException w:name="Medium Grid 3" w:semiHidden="0" w:uiPriority="69" w:unhideWhenUsed="0"/>
+    <w:lsdException w:name="Dark List" w:semiHidden="0" w:uiPriority="70" w:unhideWhenUsed="0"/>
+    <w:lsdException w:name="Colorful Shading" w:semiHidden="0" w:uiPriority="71" w:unhideWhenUsed="0"/>
+    <w:lsdException w:name="Colorful List" w:semiHidden="0" w:uiPriority="72" w:unhideWhenUsed="0"/>
+    <w:lsdException w:name="Colorful Grid" w:semiHidden="0" w:uiPriority="73" w:unhideWhenUsed="0"/>
+    <w:lsdException w:name="Light Shading Accent 1" w:semiHidden="0" w:uiPriority="60" w:unhideWhenUsed="0"/>
+    <w:lsdException w:name="Light List Accent 1" w:semiHidden="0" w:uiPriority="61" w:unhideWhenUsed="0"/>
+    <w:lsdException w:name="Light Grid Accent 1" w:semiHidden="0" w:uiPriority="62" w:unhideWhenUsed="0"/>
+    <w:lsdException w:name="Medium Shading 1 Accent 1" w:semiHidden="0" w:uiPriority="63" w:unhideWhenUsed="0"/>
+    <w:lsdException w:name="Medium Shading 2 Accent 1" w:semiHidden="0" w:uiPriority="64" w:unhideWhenUsed="0"/>
+    <w:lsdException w:name="Medium List 1 Accent 1" w:semiHidden="0" w:uiPriority="65" w:unhideWhenUsed="0"/>
+    <w:lsdException w:name="Revision" w:unhideWhenUsed="0"/>
+    <w:lsdException w:name="List Paragraph" w:semiHidden="0" w:uiPriority="34" w:unhideWhenUsed="0" w:qFormat="1"/>
+    <w:lsdException w:name="Quote" w:semiHidden="0" w:uiPriority="29" w:unhideWhenUsed="0" w:qFormat="1"/>
+    <w:lsdException w:name="Intense Quote" w:semiHidden="0" w:uiPriority="30" w:unhideWhenUsed="0" w:qFormat="1"/>
+    <w:lsdException w:name="Medium List 2 Accent 1" w:semiHidden="0" w:uiPriority="66" w:unhideWhenUsed="0"/>
+    <w:lsdException w:name="Medium Grid 1 Accent 1" w:semiHidden="0" w:uiPriority="67" w:unhideWhenUsed="0"/>
+    <w:lsdException w:name="Medium Grid 2 Accent 1" w:semiHidden="0" w:uiPriority="68" w:unhideWhenUsed="0"/>
+    <w:lsdException w:name="Medium Grid 3 Accent 1" w:semiHidden="0" w:uiPriority="69" w:unhideWhenUsed="0"/>
+    <w:lsdException w:name="Dark List Accent 1" w:semiHidden="0" w:uiPriority="70" w:unhideWhenUsed="0"/>
+    <w:lsdException w:name="Colorful Shading Accent 1" w:semiHidden="0" w:uiPriority="71" w:unhideWhenUsed="0"/>
+    <w:lsdException w:name="Colorful List Accent 1" w:semiHidden="0" w:uiPriority="72" w:unhideWhenUsed="0"/>
+    <w:lsdException w:name="Colorful Grid Accent 1" w:semiHidden="0" w:uiPriority="73" w:unhideWhenUsed="0"/>
+    <w:lsdException w:name="Light Shading Accent 2" w:semiHidden="0" w:uiPriority="60" w:unhideWhenUsed="0"/>
+    <w:lsdException w:name="Light List Accent 2" w:semiHidden="0" w:uiPriority="61" w:unhideWhenUsed="0"/>
+    <w:lsdException w:name="Light Grid Accent 2" w:semiHidden="0" w:uiPriority="62" w:unhideWhenUsed="0"/>
+    <w:lsdException w:name="Medium Shading 1 Accent 2" w:semiHidden="0" w:uiPriority="63" w:unhideWhenUsed="0"/>
+    <w:lsdException w:name="Medium Shading 2 Accent 2" w:semiHidden="0" w:uiPriority="64" w:unhideWhenUsed="0"/>
+    <w:lsdException w:name="Medium List 1 Accent 2" w:semiHidden="0" w:uiPriority="65" w:unhideWhenUsed="0"/>
+    <w:lsdException w:name="Medium List 2 Accent 2" w:semiHidden="0" w:uiPriority="66" w:unhideWhenUsed="0"/>
+    <w:lsdException w:name="Medium Grid 1 Accent 2" w:semiHidden="0" w:uiPriority="67" w:unhideWhenUsed="0"/>
+    <w:lsdException w:name="Medium Grid 2 Accent 2" w:semiHidden="0" w:uiPriority="68" w:unhideWhenUsed="0"/>
+    <w:lsdException w:name="Medium Grid 3 Accent 2" w:semiHidden="0" w:uiPriority="69" w:unhideWhenUsed="0"/>
+    <w:lsdException w:name="Dark List Accent 2" w:semiHidden="0" w:uiPriority="70" w:unhideWhenUsed="0"/>
+    <w:lsdException w:name="Colorful Shading Accent 2" w:semiHidden="0" w:uiPriority="71" w:unhideWhenUsed="0"/>
+    <w:lsdException w:name="Colorful List Accent 2" w:semiHidden="0" w:uiPriority="72" w:unhideWhenUsed="0"/>
+    <w:lsdException w:name="Colorful Grid Accent 2" w:semiHidden="0" w:uiPriority="73" w:unhideWhenUsed="0"/>
+    <w:lsdException w:name="Light Shading Accent 3" w:semiHidden="0" w:uiPriority="60" w:unhideWhenUsed="0"/>
+    <w:lsdException w:name="Light List Accent 3" w:semiHidden="0" w:uiPriority="61" w:unhideWhenUsed="0"/>
+    <w:lsdException w:name="Light Grid Accent 3" w:semiHidden="0" w:uiPriority="62" w:unhideWhenUsed="0"/>
+    <w:lsdException w:name="Medium Shading 1 Accent 3" w:semiHidden="0" w:uiPriority="63" w:unhideWhenUsed="0"/>
+    <w:lsdException w:name="Medium Shading 2 Accent 3" w:semiHidden="0" w:uiPriority="64" w:unhideWhenUsed="0"/>
+    <w:lsdException w:name="Medium List 1 Accent 3" w:semiHidden="0" w:uiPriority="65" w:unhideWhenUsed="0"/>
+    <w:lsdException w:name="Medium List 2 Accent 3" w:semiHidden="0" w:uiPriority="66" w:unhideWhenUsed="0"/>
+    <w:lsdException w:name="Medium Grid 1 Accent 3" w:semiHidden="0" w:uiPriority="67" w:unhideWhenUsed="0"/>
+    <w:lsdException w:name="Medium Grid 2 Accent 3" w:semiHidden="0" w:uiPriority="68" w:unhideWhenUsed="0"/>
+    <w:lsdException w:name="Medium Grid 3 Accent 3" w:semiHidden="0" w:uiPriority="69" w:unhideWhenUsed="0"/>
+    <w:lsdException w:name="Dark List Accent 3" w:semiHidden="0" w:uiPriority="70" w:unhideWhenUsed="0"/>
+    <w:lsdException w:name="Colorful Shading Accent 3" w:semiHidden="0" w:uiPriority="71" w:unhideWhenUsed="0"/>
+    <w:lsdException w:name="Colorful List Accent 3" w:semiHidden="0" w:uiPriority="72" w:unhideWhenUsed="0"/>
+    <w:lsdException w:name="Colorful Grid Accent 3" w:semiHidden="0" w:uiPriority="73" w:unhideWhenUsed="0"/>
+    <w:lsdException w:name="Light Shading Accent 4" w:semiHidden="0" w:uiPriority="60" w:unhideWhenUsed="0"/>
+    <w:lsdException w:name="Light List Accent 4" w:semiHidden="0" w:uiPriority="61" w:unhideWhenUsed="0"/>
+    <w:lsdException w:name="Light Grid Accent 4" w:semiHidden="0" w:uiPriority="62" w:unhideWhenUsed="0"/>
+    <w:lsdException w:name="Medium Shading 1 Accent 4" w:semiHidden="0" w:uiPriority="63" w:unhideWhenUsed="0"/>
+    <w:lsdException w:name="Medium Shading 2 Accent 4" w:semiHidden="0" w:uiPriority="64" w:unhideWhenUsed="0"/>
+    <w:lsdException w:name="Medium List 1 Accent 4" w:semiHidden="0" w:uiPriority="65" w:unhideWhenUsed="0"/>
+    <w:lsdException w:name="Medium List 2 Accent 4" w:semiHidden="0" w:uiPriority="66" w:unhideWhenUsed="0"/>
+    <w:lsdException w:name="Medium Grid 1 Accent 4" w:semiHidden="0" w:uiPriority="67" w:unhideWhenUsed="0"/>
+    <w:lsdException w:name="Medium Grid 2 Accent 4" w:semiHidden="0" w:uiPriority="68" w:unhideWhenUsed="0"/>
+    <w:lsdException w:name="Medium Grid 3 Accent 4" w:semiHidden="0" w:uiPriority="69" w:unhideWhenUsed="0"/>
+    <w:lsdException w:name="Dark List Accent 4" w:semiHidden="0" w:uiPriority="70" w:unhideWhenUsed="0"/>
+    <w:lsdException w:name="Colorful Shading Accent 4" w:semiHidden="0" w:uiPriority="71" w:unhideWhenUsed="0"/>
+    <w:lsdException w:name="Colorful List Accent 4" w:semiHidden="0" w:uiPriority="72" w:unhideWhenUsed="0"/>
+    <w:lsdException w:name="Colorful Grid Accent 4" w:semiHidden="0" w:uiPriority="73" w:unhideWhenUsed="0"/>
+    <w:lsdException w:name="Light Shading Accent 5" w:semiHidden="0" w:uiPriority="60" w:unhideWhenUsed="0"/>
+    <w:lsdException w:name="Light List Accent 5" w:semiHidden="0" w:uiPriority="61" w:unhideWhenUsed="0"/>
+    <w:lsdException w:name="Light Grid Accent 5" w:semiHidden="0" w:uiPriority="62" w:unhideWhenUsed="0"/>
+    <w:lsdException w:name="Medium Shading 1 Accent 5" w:semiHidden="0" w:uiPriority="63" w:unhideWhenUsed="0"/>
+    <w:lsdException w:name="Medium Shading 2 Accent 5" w:semiHidden="0" w:uiPriority="64" w:unhideWhenUsed="0"/>
+    <w:lsdException w:name="Medium List 1 Accent 5" w:semiHidden="0" w:uiPriority="65" w:unhideWhenUsed="0"/>
+    <w:lsdException w:name="Medium List 2 Accent 5" w:semiHidden="0" w:uiPriority="66" w:unhideWhenUsed="0"/>
+    <w:lsdException w:name="Medium Grid 1 Accent 5" w:semiHidden="0" w:uiPriority="67" w:unhideWhenUsed="0"/>
+    <w:lsdException w:name="Medium Grid 2 Accent 5" w:semiHidden="0" w:uiPriority="68" w:unhideWhenUsed="0"/>
+    <w:lsdException w:name="Medium Grid 3 Accent 5" w:semiHidden="0" w:uiPriority="69" w:unhideWhenUsed="0"/>
+    <w:lsdException w:name="Dark List Accent 5" w:semiHidden="0" w:uiPriority="70" w:unhideWhenUsed="0"/>
+    <w:lsdException w:name="Colorful Shading Accent 5" w:semiHidden="0" w:uiPriority="71" w:unhideWhenUsed="0"/>
+    <w:lsdException w:name="Colorful List Accent 5" w:semiHidden="0" w:uiPriority="72" w:unhideWhenUsed="0"/>
+    <w:lsdException w:name="Colorful Grid Accent 5" w:semiHidden="0" w:uiPriority="73" w:unhideWhenUsed="0"/>
+    <w:lsdException w:name="Light Shading Accent 6" w:semiHidden="0" w:uiPriority="60" w:unhideWhenUsed="0"/>
+    <w:lsdException w:name="Light List Accent 6" w:semiHidden="0" w:uiPriority="61" w:unhideWhenUsed="0"/>
+    <w:lsdException w:name="Light Grid Accent 6" w:semiHidden="0" w:uiPriority="62" w:unhideWhenUsed="0"/>
+    <w:lsdException w:name="Medium Shading 1 Accent 6" w:semiHidden="0" w:uiPriority="63" w:unhideWhenUsed="0"/>
+    <w:lsdException w:name="Medium Shading 2 Accent 6" w:semiHidden="0" w:uiPriority="64" w:unhideWhenUsed="0"/>
+    <w:lsdException w:name="Medium List 1 Accent 6" w:semiHidden="0" w:uiPriority="65" w:unhideWhenUsed="0"/>
+    <w:lsdException w:name="Medium List 2 Accent 6" w:semiHidden="0" w:uiPriority="66" w:unhideWhenUsed="0"/>
+    <w:lsdException w:name="Medium Grid 1 Accent 6" w:semiHidden="0" w:uiPriority="67" w:unhideWhenUsed="0"/>
+    <w:lsdException w:name="Medium Grid 2 Accent 6" w:semiHidden="0" w:uiPriority="68" w:unhideWhenUsed="0"/>
+    <w:lsdException w:name="Medium Grid 3 Accent 6" w:semiHidden="0" w:uiPriority="69" w:unhideWhenUsed="0"/>
+    <w:lsdException w:name="Dark List Accent 6" w:semiHidden="0" w:uiPriority="70" w:unhideWhenUsed="0"/>
+    <w:lsdException w:name="Colorful Shading Accent 6" w:semiHidden="0" w:uiPriority="71" w:unhideWhenUsed="0"/>
+    <w:lsdException w:name="Colorful List Accent 6" w:semiHidden="0" w:uiPriority="72" w:unhideWhenUsed="0"/>
+    <w:lsdException w:name="Colorful Grid Accent 6" w:semiHidden="0" w:uiPriority="73" w:unhideWhenUsed="0"/>
+    <w:lsdException w:name="Subtle Emphasis" w:semiHidden="0" w:uiPriority="19" w:unhideWhenUsed="0" w:qFormat="1"/>
+    <w:lsdException w:name="Intense Emphasis" w:semiHidden="0" w:uiPriority="21" w:unhideWhenUsed="0" w:qFormat="1"/>
+    <w:lsdException w:name="Subtle Reference" w:semiHidden="0" w:uiPriority="31" w:unhideWhenUsed="0" w:qFormat="1"/>
+    <w:lsdException w:name="Intense Reference" w:semiHidden="0" w:uiPriority="32" w:unhideWhenUsed="0" w:qFormat="1"/>
+    <w:lsdException w:name="Book Title" w:semiHidden="0" w:uiPriority="33" w:unhideWhenUsed="0" w:qFormat="1"/>
+    <w:lsdException w:name="Bibliography" w:uiPriority="37"/>
+    <w:lsdException w:name="TOC Heading" w:uiPriority="39" w:qFormat="1"/>
+  </w:latentStyles>
+  <w:style w:type="paragraph" w:default="1" w:styleId="Normal">
+    <w:name w:val="Normal"/>
+    <w:qFormat/>
+  </w:style>
+  <w:style w:type="paragraph" w:styleId="Heading1">
+    <w:name w:val="heading 1"/>
+    <w:basedOn w:val="Normal"/>
+    <w:next w:val="Normal"/>
+    <w:link w:val="Heading1Char"/>
+    <w:uiPriority w:val="9"/>
+    <w:qFormat/>
+    <w:rsid w:val="00771CA2"/>
+    <w:pPr>
+      <w:keepNext/>
+      <w:keepLines/>
+      <w:spacing w:before="240" w:after="0"/>
+      <w:outlineLvl w:val="0"/>
+    </w:pPr>
+    <w:rPr>
+      <w:rFonts w:asciiTheme="majorHAnsi" w:eastAsiaTheme="majorEastAsia" w:hAnsiTheme="majorHAnsi" w:cstheme="majorBidi"/>
+      <w:color w:val="2E74B5" w:themeColor="accent1" w:themeShade="BF"/>
+      <w:sz w:val="32"/>
+      <w:szCs w:val="32"/>
+    </w:rPr>
+  </w:style>
+  <w:style w:type="paragraph" w:styleId="Heading2">
+    <w:name w:val="heading 2"/>
+    <w:basedOn w:val="Normal"/>
+    <w:next w:val="Normal"/>
+    <w:link w:val="Heading2Char"/>
+    <w:uiPriority w:val="9"/>
+    <w:unhideWhenUsed/>
+    <w:qFormat/>
+    <w:rsid w:val="00066755"/>
+    <w:pPr>
+      <w:keepNext/>
+      <w:keepLines/>
+      <w:spacing w:before="40" w:after="0"/>
+      <w:outlineLvl w:val="1"/>
+    </w:pPr>
+    <w:rPr>
+      <w:rFonts w:asciiTheme="majorHAnsi" w:eastAsiaTheme="majorEastAsia" w:hAnsiTheme="majorHAnsi" w:cstheme="majorBidi"/>
+      <w:color w:val="2E74B5" w:themeColor="accent1" w:themeShade="BF"/>
+      <w:sz w:val="26"/>
+      <w:szCs w:val="26"/>
+    </w:rPr>
+  </w:style>
+  <w:style w:type="character" w:default="1" w:styleId="DefaultParagraphFont">
+    <w:name w:val="Default Paragraph Font"/>
+    <w:uiPriority w:val="1"/>
+    <w:semiHidden/>
+    <w:unhideWhenUsed/>
+  </w:style>
+  <w:style w:type="table" w:default="1" w:styleId="TableNormal">
+    <w:name w:val="Normal Table"/>
+    <w:uiPriority w:val="99"/>
+    <w:semiHidden/>
+    <w:unhideWhenUsed/>
+    <w:tblPr>
+      <w:tblInd w:w="0" w:type="dxa"/>
+      <w:tblCellMar>
+        <w:top w:w="0" w:type="dxa"/>
+        <w:left w:w="108" w:type="dxa"/>
+        <w:bottom w:w="0" w:type="dxa"/>
+        <w:right w:w="108" w:type="dxa"/>
+      </w:tblCellMar>
+    </w:tblPr>
+  </w:style>
+  <w:style w:type="numbering" w:default="1" w:styleId="NoList">
+    <w:name w:val="No List"/>
+    <w:uiPriority w:val="99"/>
+    <w:semiHidden/>
+    <w:unhideWhenUsed/>
+  </w:style>
+  <w:style w:type="paragraph" w:styleId="Title">
+    <w:name w:val="Title"/>
+    <w:basedOn w:val="Normal"/>
+    <w:next w:val="Normal"/>
+    <w:link w:val="TitleChar"/>
+    <w:uiPriority w:val="10"/>
+    <w:qFormat/>
+    <w:rsid w:val="00854F89"/>
+    <w:pPr>
+      <w:spacing w:after="0" w:line="240" w:lineRule="auto"/>
+      <w:contextualSpacing/>
+    </w:pPr>
+    <w:rPr>
+      <w:rFonts w:asciiTheme="majorHAnsi" w:eastAsiaTheme="majorEastAsia" w:hAnsiTheme="majorHAnsi" w:cstheme="majorBidi"/>
+      <w:spacing w:val="-10"/>
+      <w:kern w:val="28"/>
+      <w:sz w:val="56"/>
+      <w:szCs w:val="56"/>
+    </w:rPr>
+  </w:style>
+  <w:style w:type="character" w:customStyle="1" w:styleId="TitleChar">
+    <w:name w:val="Title Char"/>
+    <w:basedOn w:val="DefaultParagraphFont"/>
+    <w:link w:val="Title"/>
+    <w:uiPriority w:val="10"/>
+    <w:rsid w:val="00854F89"/>
+    <w:rPr>
+      <w:rFonts w:asciiTheme="majorHAnsi" w:eastAsiaTheme="majorEastAsia" w:hAnsiTheme="majorHAnsi" w:cstheme="majorBidi"/>
+      <w:spacing w:val="-10"/>
+      <w:kern w:val="28"/>
+      <w:sz w:val="56"/>
+      <w:szCs w:val="56"/>
+    </w:rPr>
+  </w:style>
+  <w:style w:type="paragraph" w:styleId="ListParagraph">
+    <w:name w:val="List Paragraph"/>
+    <w:basedOn w:val="Normal"/>
+    <w:uiPriority w:val="34"/>
+    <w:qFormat/>
+    <w:rsid w:val="000C45D4"/>
+    <w:pPr>
+      <w:ind w:left="720"/>
+      <w:contextualSpacing/>
+    </w:pPr>
+  </w:style>
+  <w:style w:type="character" w:customStyle="1" w:styleId="Heading2Char">
+    <w:name w:val="Heading 2 Char"/>
+    <w:basedOn w:val="DefaultParagraphFont"/>
+    <w:link w:val="Heading2"/>
+    <w:uiPriority w:val="9"/>
+    <w:rsid w:val="00066755"/>
+    <w:rPr>
+      <w:rFonts w:asciiTheme="majorHAnsi" w:eastAsiaTheme="majorEastAsia" w:hAnsiTheme="majorHAnsi" w:cstheme="majorBidi"/>
+      <w:color w:val="2E74B5" w:themeColor="accent1" w:themeShade="BF"/>
+      <w:sz w:val="26"/>
+      <w:szCs w:val="26"/>
+    </w:rPr>
+  </w:style>
+  <w:style w:type="paragraph" w:styleId="Caption">
+    <w:name w:val="caption"/>
+    <w:basedOn w:val="Normal"/>
+    <w:next w:val="Normal"/>
+    <w:uiPriority w:val="35"/>
+    <w:unhideWhenUsed/>
+    <w:qFormat/>
+    <w:rsid w:val="00D96351"/>
+    <w:pPr>
+      <w:spacing w:after="200" w:line="240" w:lineRule="auto"/>
+    </w:pPr>
+    <w:rPr>
+      <w:i/>
+      <w:iCs/>
+      <w:color w:val="44546A" w:themeColor="text2"/>
+      <w:sz w:val="18"/>
+      <w:szCs w:val="18"/>
+    </w:rPr>
+  </w:style>
+  <w:style w:type="paragraph" w:styleId="Header">
+    <w:name w:val="header"/>
+    <w:basedOn w:val="Normal"/>
+    <w:link w:val="HeaderChar"/>
+    <w:uiPriority w:val="99"/>
+    <w:unhideWhenUsed/>
+    <w:rsid w:val="000D72C0"/>
+    <w:pPr>
+      <w:tabs>
+        <w:tab w:val="center" w:pos="4513"/>
+        <w:tab w:val="right" w:pos="9026"/>
+      </w:tabs>
+      <w:spacing w:after="0" w:line="240" w:lineRule="auto"/>
+    </w:pPr>
+  </w:style>
+  <w:style w:type="character" w:customStyle="1" w:styleId="HeaderChar">
+    <w:name w:val="Header Char"/>
+    <w:basedOn w:val="DefaultParagraphFont"/>
+    <w:link w:val="Header"/>
+    <w:uiPriority w:val="99"/>
+    <w:rsid w:val="000D72C0"/>
+  </w:style>
+  <w:style w:type="paragraph" w:styleId="Footer">
+    <w:name w:val="footer"/>
+    <w:basedOn w:val="Normal"/>
+    <w:link w:val="FooterChar"/>
+    <w:uiPriority w:val="99"/>
+    <w:unhideWhenUsed/>
+    <w:rsid w:val="000D72C0"/>
+    <w:pPr>
+      <w:tabs>
+        <w:tab w:val="center" w:pos="4513"/>
+        <w:tab w:val="right" w:pos="9026"/>
+      </w:tabs>
+      <w:spacing w:after="0" w:line="240" w:lineRule="auto"/>
+    </w:pPr>
+  </w:style>
+  <w:style w:type="character" w:customStyle="1" w:styleId="FooterChar">
+    <w:name w:val="Footer Char"/>
+    <w:basedOn w:val="DefaultParagraphFont"/>
+    <w:link w:val="Footer"/>
+    <w:uiPriority w:val="99"/>
+    <w:rsid w:val="000D72C0"/>
+  </w:style>
+  <w:style w:type="character" w:styleId="PlaceholderText">
+    <w:name w:val="Placeholder Text"/>
+    <w:basedOn w:val="DefaultParagraphFont"/>
+    <w:uiPriority w:val="99"/>
+    <w:semiHidden/>
+    <w:rsid w:val="00554EC1"/>
+    <w:rPr>
+      <w:color w:val="808080"/>
+    </w:rPr>
+  </w:style>
+  <w:style w:type="character" w:customStyle="1" w:styleId="Heading1Char">
+    <w:name w:val="Heading 1 Char"/>
+    <w:basedOn w:val="DefaultParagraphFont"/>
+    <w:link w:val="Heading1"/>
+    <w:uiPriority w:val="9"/>
+    <w:rsid w:val="00771CA2"/>
+    <w:rPr>
+      <w:rFonts w:asciiTheme="majorHAnsi" w:eastAsiaTheme="majorEastAsia" w:hAnsiTheme="majorHAnsi" w:cstheme="majorBidi"/>
+      <w:color w:val="2E74B5" w:themeColor="accent1" w:themeShade="BF"/>
+      <w:sz w:val="32"/>
+      <w:szCs w:val="32"/>
+    </w:rPr>
+  </w:style>
+  <w:style w:type="paragraph" w:styleId="BalloonText">
+    <w:name w:val="Balloon Text"/>
+    <w:basedOn w:val="Normal"/>
+    <w:link w:val="BalloonTextChar"/>
+    <w:uiPriority w:val="99"/>
+    <w:semiHidden/>
+    <w:unhideWhenUsed/>
+    <w:rsid w:val="00E11257"/>
+    <w:pPr>
+      <w:spacing w:after="0" w:line="240" w:lineRule="auto"/>
+    </w:pPr>
+    <w:rPr>
+      <w:rFonts w:ascii="Tahoma" w:hAnsi="Tahoma" w:cs="Tahoma"/>
+      <w:sz w:val="16"/>
+      <w:szCs w:val="16"/>
+    </w:rPr>
+  </w:style>
+  <w:style w:type="character" w:customStyle="1" w:styleId="BalloonTextChar">
+    <w:name w:val="Balloon Text Char"/>
+    <w:basedOn w:val="DefaultParagraphFont"/>
+    <w:link w:val="BalloonText"/>
+    <w:uiPriority w:val="99"/>
+    <w:semiHidden/>
+    <w:rsid w:val="00E11257"/>
+    <w:rPr>
+      <w:rFonts w:ascii="Tahoma" w:hAnsi="Tahoma" w:cs="Tahoma"/>
+      <w:sz w:val="16"/>
+      <w:szCs w:val="16"/>
+    </w:rPr>
+  </w:style>
 </w:styles>
 </file>
 
@@ -4579,7 +4799,7 @@
   <a:themeElements>
     <a:clrScheme name="Office">
       <a:dk1>
-        <a:sysClr val="windowText" lastClr="1E1E1E"/>
+        <a:sysClr val="windowText" lastClr="000000"/>
       </a:dk1>
       <a:lt1>
         <a:sysClr val="window" lastClr="FFFFFF"/>
@@ -4617,7 +4837,7 @@
     </a:clrScheme>
     <a:fontScheme name="Office">
       <a:majorFont>
-        <a:latin typeface="Calibri Light" panose="020F0302020204030204"/>
+        <a:latin typeface="Calibri Light"/>
         <a:ea typeface=""/>
         <a:cs typeface=""/>
         <a:font script="Jpan" typeface="ＭＳ ゴシック"/>
@@ -4652,7 +4872,7 @@
         <a:font script="Geor" typeface="Sylfaen"/>
       </a:majorFont>
       <a:minorFont>
-        <a:latin typeface="Calibri" panose="020F0502020204030204"/>
+        <a:latin typeface="Calibri"/>
         <a:ea typeface=""/>
         <a:cs typeface=""/>
         <a:font script="Jpan" typeface="ＭＳ 明朝"/>
@@ -4829,7 +5049,7 @@
   <a:extraClrSchemeLst/>
   <a:extLst>
     <a:ext uri="{05A4C25C-085E-4340-85A3-A5531E510DB2}">
-      <thm15:themeFamily xmlns:thm15="http://schemas.microsoft.com/office/thememl/2012/main" name="Office Theme" id="{62F939B6-93AF-4DB8-9C6B-D6C7DFDC589F}" vid="{4A3C46E8-61CC-4603-A589-7422A47A8E4A}"/>
+      <thm15:themeFamily xmlns:thm15="http://schemas.microsoft.com/office/thememl/2012/main" xmlns="" name="Office Theme" id="{62F939B6-93AF-4DB8-9C6B-D6C7DFDC589F}" vid="{4A3C46E8-61CC-4603-A589-7422A47A8E4A}"/>
     </a:ext>
   </a:extLst>
 </a:theme>
@@ -4840,7 +5060,7 @@
 </file>
 
 <file path=customXml/itemProps1.xml><?xml version="1.0" encoding="utf-8"?>
-<ds:datastoreItem xmlns:ds="http://schemas.openxmlformats.org/officeDocument/2006/customXml" ds:itemID="{2896E1A7-AA8B-4E8B-AACD-78882EF41662}">
+<ds:datastoreItem xmlns:ds="http://schemas.openxmlformats.org/officeDocument/2006/customXml" ds:itemID="{358A1517-2542-4250-BD70-664E59125AA7}">
   <ds:schemaRefs>
     <ds:schemaRef ds:uri="http://schemas.openxmlformats.org/officeDocument/2006/bibliography"/>
   </ds:schemaRefs>

</xml_diff>